<commit_message>
cosmos db & react document updated
</commit_message>
<xml_diff>
--- a/angular 2/angular 2 documentation new.docx
+++ b/angular 2/angular 2 documentation new.docx
@@ -221,7 +221,21 @@
         <w:rPr>
           <w:sz w:val="24"/>
         </w:rPr>
-        <w:t>All code compiled together, inlining HTML/CSS in the scripts.</w:t>
+        <w:t xml:space="preserve">All code compiled together, </w:t>
+      </w:r>
+      <w:proofErr w:type="spellStart"/>
+      <w:r>
+        <w:rPr>
+          <w:sz w:val="24"/>
+        </w:rPr>
+        <w:t>inlining</w:t>
+      </w:r>
+      <w:proofErr w:type="spellEnd"/>
+      <w:r>
+        <w:rPr>
+          <w:sz w:val="24"/>
+        </w:rPr>
+        <w:t xml:space="preserve"> HTML/CSS in the scripts.</w:t>
       </w:r>
     </w:p>
     <w:p>
@@ -299,8 +313,17 @@
           <w:b/>
           <w:sz w:val="24"/>
         </w:rPr>
-        <w:t>app/app.component.ts</w:t>
-      </w:r>
+        <w:t>app/</w:t>
+      </w:r>
+      <w:proofErr w:type="spellStart"/>
+      <w:r>
+        <w:rPr>
+          <w:b/>
+          <w:sz w:val="24"/>
+        </w:rPr>
+        <w:t>app.component.ts</w:t>
+      </w:r>
+      <w:proofErr w:type="spellEnd"/>
       <w:r>
         <w:rPr>
           <w:b/>
@@ -314,7 +337,15 @@
         <w:jc w:val="both"/>
       </w:pPr>
       <w:r>
-        <w:t>Defines the same AppComponent as the one in the QuickStart playground. It is the root component of what will become a tree of nested components as the application evolves.</w:t>
+        <w:t xml:space="preserve">Defines the same </w:t>
+      </w:r>
+      <w:proofErr w:type="spellStart"/>
+      <w:r>
+        <w:t>AppComponent</w:t>
+      </w:r>
+      <w:proofErr w:type="spellEnd"/>
+      <w:r>
+        <w:t xml:space="preserve"> as the one in the QuickStart playground. It is the root component of what will become a tree of nested components as the application evolves.</w:t>
       </w:r>
     </w:p>
     <w:p>
@@ -330,8 +361,17 @@
           <w:b/>
           <w:sz w:val="24"/>
         </w:rPr>
-        <w:t>app/app.module.ts</w:t>
-      </w:r>
+        <w:t>app/</w:t>
+      </w:r>
+      <w:proofErr w:type="spellStart"/>
+      <w:r>
+        <w:rPr>
+          <w:b/>
+          <w:sz w:val="24"/>
+        </w:rPr>
+        <w:t>app.module.ts</w:t>
+      </w:r>
+      <w:proofErr w:type="spellEnd"/>
       <w:r>
         <w:rPr>
           <w:b/>
@@ -345,7 +385,31 @@
         <w:jc w:val="both"/>
       </w:pPr>
       <w:r>
-        <w:t>Defines AppModule, the root module that tells Angular how to assemble the application. Right now it declares only the AppComponent. Soon there will be more components to declare.</w:t>
+        <w:t xml:space="preserve">Defines </w:t>
+      </w:r>
+      <w:proofErr w:type="spellStart"/>
+      <w:r>
+        <w:t>AppModule</w:t>
+      </w:r>
+      <w:proofErr w:type="spellEnd"/>
+      <w:r>
+        <w:t xml:space="preserve">, the root module that tells Angular how to assemble the application. Right </w:t>
+      </w:r>
+      <w:proofErr w:type="gramStart"/>
+      <w:r>
+        <w:t>now</w:t>
+      </w:r>
+      <w:proofErr w:type="gramEnd"/>
+      <w:r>
+        <w:t xml:space="preserve"> it declares only the </w:t>
+      </w:r>
+      <w:proofErr w:type="spellStart"/>
+      <w:r>
+        <w:t>AppComponent</w:t>
+      </w:r>
+      <w:proofErr w:type="spellEnd"/>
+      <w:r>
+        <w:t>. Soon there will be more components to declare.</w:t>
       </w:r>
     </w:p>
     <w:p>
@@ -356,6 +420,7 @@
           <w:sz w:val="24"/>
         </w:rPr>
       </w:pPr>
+      <w:proofErr w:type="spellStart"/>
       <w:r>
         <w:rPr>
           <w:b/>
@@ -363,6 +428,7 @@
         </w:rPr>
         <w:t>main.ts</w:t>
       </w:r>
+      <w:proofErr w:type="spellEnd"/>
       <w:r>
         <w:rPr>
           <w:b/>
@@ -376,7 +442,15 @@
         <w:jc w:val="both"/>
       </w:pPr>
       <w:r>
-        <w:t>Compiles the application with the JIT compiler and bootstraps the application's main module (AppModule) to run in the browser. The JIT compiler is a reasonable choice during the development of most projects.</w:t>
+        <w:t>Compiles the application with the JIT compiler and bootstraps the application's main module (</w:t>
+      </w:r>
+      <w:proofErr w:type="spellStart"/>
+      <w:r>
+        <w:t>AppModule</w:t>
+      </w:r>
+      <w:proofErr w:type="spellEnd"/>
+      <w:r>
+        <w:t>) to run in the browser. The JIT compiler is a reasonable choice during the development of most projects.</w:t>
       </w:r>
     </w:p>
     <w:p>
@@ -414,7 +488,15 @@
         <w:jc w:val="both"/>
       </w:pPr>
       <w:r>
-        <w:t>The HeroService converts that Observable into a Promise and returns the promise to the caller. This section shows you how, when, and why to return the Observable directly.</w:t>
+        <w:t xml:space="preserve">The </w:t>
+      </w:r>
+      <w:proofErr w:type="spellStart"/>
+      <w:r>
+        <w:t>HeroService</w:t>
+      </w:r>
+      <w:proofErr w:type="spellEnd"/>
+      <w:r>
+        <w:t xml:space="preserve"> converts that Observable into a Promise and returns the promise to the caller. This section shows you how, when, and why to return the Observable directly.</w:t>
       </w:r>
     </w:p>
     <w:p>
@@ -438,7 +520,15 @@
         <w:jc w:val="both"/>
       </w:pPr>
       <w:r>
-        <w:t>Angular core has basic support for observables. Developers augment that support with operators and extensions from the RxJS library. You'll see how shortly.</w:t>
+        <w:t xml:space="preserve">Angular core has basic support for observables. Developers augment that support with operators and extensions from the </w:t>
+      </w:r>
+      <w:proofErr w:type="spellStart"/>
+      <w:r>
+        <w:t>RxJS</w:t>
+      </w:r>
+      <w:proofErr w:type="spellEnd"/>
+      <w:r>
+        <w:t xml:space="preserve"> library. You'll see how shortly.</w:t>
       </w:r>
     </w:p>
     <w:p>
@@ -446,7 +536,31 @@
         <w:jc w:val="both"/>
       </w:pPr>
       <w:r>
-        <w:t>Recall that the HeroService chained the toPromise operator to the Observable result of http.get(). That operator converted the Observable into a Promise and you passed that promise back to the caller.</w:t>
+        <w:t xml:space="preserve">Recall that the </w:t>
+      </w:r>
+      <w:proofErr w:type="spellStart"/>
+      <w:r>
+        <w:t>HeroService</w:t>
+      </w:r>
+      <w:proofErr w:type="spellEnd"/>
+      <w:r>
+        <w:t xml:space="preserve"> chained the </w:t>
+      </w:r>
+      <w:proofErr w:type="spellStart"/>
+      <w:r>
+        <w:t>toPromise</w:t>
+      </w:r>
+      <w:proofErr w:type="spellEnd"/>
+      <w:r>
+        <w:t xml:space="preserve"> operator to the Observable result of </w:t>
+      </w:r>
+      <w:proofErr w:type="spellStart"/>
+      <w:r>
+        <w:t>http.get</w:t>
+      </w:r>
+      <w:proofErr w:type="spellEnd"/>
+      <w:r>
+        <w:t>(). That operator converted the Observable into a Promise and you passed that promise back to the caller.</w:t>
       </w:r>
     </w:p>
     <w:p>
@@ -454,7 +568,15 @@
         <w:jc w:val="both"/>
       </w:pPr>
       <w:r>
-        <w:t>Converting to a Promise is often a good choice. You typically ask http.get() to fetch a single chunk of data. When you receive the data, you're done. The calling component can easily consume a single result in the form of a Promise.</w:t>
+        <w:t xml:space="preserve">Converting to a Promise is often a good choice. You typically ask </w:t>
+      </w:r>
+      <w:proofErr w:type="spellStart"/>
+      <w:r>
+        <w:t>http.get</w:t>
+      </w:r>
+      <w:proofErr w:type="spellEnd"/>
+      <w:r>
+        <w:t>() to fetch a single chunk of data. When you receive the data, you're done. The calling component can easily consume a single result in the form of a Promise.</w:t>
       </w:r>
     </w:p>
     <w:p>
@@ -501,7 +623,23 @@
         <w:jc w:val="both"/>
       </w:pPr>
       <w:r>
-        <w:t>When importing from the @angular/http module, SystemJS knows how to load services from the Angular HTTP library because the systemjs.config.js file maps to that module name. The HttpModule is necessary for making HTTP calls.</w:t>
+        <w:t xml:space="preserve">When importing from the @angular/http module, </w:t>
+      </w:r>
+      <w:proofErr w:type="spellStart"/>
+      <w:r>
+        <w:t>SystemJS</w:t>
+      </w:r>
+      <w:proofErr w:type="spellEnd"/>
+      <w:r>
+        <w:t xml:space="preserve"> knows how to load services from the Angular HTTP library because the systemjs.config.js file maps to that module name. The </w:t>
+      </w:r>
+      <w:proofErr w:type="spellStart"/>
+      <w:r>
+        <w:t>HttpModule</w:t>
+      </w:r>
+      <w:proofErr w:type="spellEnd"/>
+      <w:r>
+        <w:t xml:space="preserve"> is necessary for making HTTP calls.</w:t>
       </w:r>
     </w:p>
     <w:p>
@@ -533,7 +671,15 @@
         <w:jc w:val="both"/>
       </w:pPr>
       <w:r>
-        <w:t>The errorHandler forwards an error message as a failed promise instead of a failed observable.</w:t>
+        <w:t xml:space="preserve">The </w:t>
+      </w:r>
+      <w:proofErr w:type="spellStart"/>
+      <w:r>
+        <w:t>errorHandler</w:t>
+      </w:r>
+      <w:proofErr w:type="spellEnd"/>
+      <w:r>
+        <w:t xml:space="preserve"> forwards an error message as a failed promise instead of a failed observable.</w:t>
       </w:r>
     </w:p>
     <w:p>
@@ -638,7 +784,91 @@
         <w:rPr>
           <w:rFonts w:ascii="Calibri" w:eastAsia="Calibri" w:hAnsi="Calibri" w:cs="Calibri"/>
         </w:rPr>
-        <w:t>Angular ngIf vs ngShow : ngIf will not create the template or it  won't render the template (i.e it will completly remove the template) but ngShow will create the template and hide it.</w:t>
+        <w:t xml:space="preserve">Angular </w:t>
+      </w:r>
+      <w:proofErr w:type="spellStart"/>
+      <w:r>
+        <w:rPr>
+          <w:rFonts w:ascii="Calibri" w:eastAsia="Calibri" w:hAnsi="Calibri" w:cs="Calibri"/>
+        </w:rPr>
+        <w:t>ngIf</w:t>
+      </w:r>
+      <w:proofErr w:type="spellEnd"/>
+      <w:r>
+        <w:rPr>
+          <w:rFonts w:ascii="Calibri" w:eastAsia="Calibri" w:hAnsi="Calibri" w:cs="Calibri"/>
+        </w:rPr>
+        <w:t xml:space="preserve"> vs </w:t>
+      </w:r>
+      <w:proofErr w:type="spellStart"/>
+      <w:r>
+        <w:rPr>
+          <w:rFonts w:ascii="Calibri" w:eastAsia="Calibri" w:hAnsi="Calibri" w:cs="Calibri"/>
+        </w:rPr>
+        <w:t>ngShow</w:t>
+      </w:r>
+      <w:proofErr w:type="spellEnd"/>
+      <w:r>
+        <w:rPr>
+          <w:rFonts w:ascii="Calibri" w:eastAsia="Calibri" w:hAnsi="Calibri" w:cs="Calibri"/>
+        </w:rPr>
+        <w:t xml:space="preserve"> : </w:t>
+      </w:r>
+      <w:proofErr w:type="spellStart"/>
+      <w:r>
+        <w:rPr>
+          <w:rFonts w:ascii="Calibri" w:eastAsia="Calibri" w:hAnsi="Calibri" w:cs="Calibri"/>
+        </w:rPr>
+        <w:t>ngIf</w:t>
+      </w:r>
+      <w:proofErr w:type="spellEnd"/>
+      <w:r>
+        <w:rPr>
+          <w:rFonts w:ascii="Calibri" w:eastAsia="Calibri" w:hAnsi="Calibri" w:cs="Calibri"/>
+        </w:rPr>
+        <w:t xml:space="preserve"> will not create the template or it  won't render the template (</w:t>
+      </w:r>
+      <w:proofErr w:type="spellStart"/>
+      <w:r>
+        <w:rPr>
+          <w:rFonts w:ascii="Calibri" w:eastAsia="Calibri" w:hAnsi="Calibri" w:cs="Calibri"/>
+        </w:rPr>
+        <w:t>i.e</w:t>
+      </w:r>
+      <w:proofErr w:type="spellEnd"/>
+      <w:r>
+        <w:rPr>
+          <w:rFonts w:ascii="Calibri" w:eastAsia="Calibri" w:hAnsi="Calibri" w:cs="Calibri"/>
+        </w:rPr>
+        <w:t xml:space="preserve"> it will </w:t>
+      </w:r>
+      <w:proofErr w:type="spellStart"/>
+      <w:r>
+        <w:rPr>
+          <w:rFonts w:ascii="Calibri" w:eastAsia="Calibri" w:hAnsi="Calibri" w:cs="Calibri"/>
+        </w:rPr>
+        <w:t>completly</w:t>
+      </w:r>
+      <w:proofErr w:type="spellEnd"/>
+      <w:r>
+        <w:rPr>
+          <w:rFonts w:ascii="Calibri" w:eastAsia="Calibri" w:hAnsi="Calibri" w:cs="Calibri"/>
+        </w:rPr>
+        <w:t xml:space="preserve"> remove the template) but </w:t>
+      </w:r>
+      <w:proofErr w:type="spellStart"/>
+      <w:r>
+        <w:rPr>
+          <w:rFonts w:ascii="Calibri" w:eastAsia="Calibri" w:hAnsi="Calibri" w:cs="Calibri"/>
+        </w:rPr>
+        <w:t>ngShow</w:t>
+      </w:r>
+      <w:proofErr w:type="spellEnd"/>
+      <w:r>
+        <w:rPr>
+          <w:rFonts w:ascii="Calibri" w:eastAsia="Calibri" w:hAnsi="Calibri" w:cs="Calibri"/>
+        </w:rPr>
+        <w:t xml:space="preserve"> will create the template and hide it.</w:t>
       </w:r>
     </w:p>
     <w:p>
@@ -653,21 +883,104 @@
           <w:rFonts w:ascii="Calibri" w:eastAsia="Calibri" w:hAnsi="Calibri" w:cs="Calibri"/>
         </w:rPr>
         <w:tab/>
-        <w:t xml:space="preserve">ngIf is good pratice when we have to hide some template in the beginning base d on </w:t>
-      </w:r>
+      </w:r>
+      <w:proofErr w:type="spellStart"/>
       <w:r>
         <w:rPr>
           <w:rFonts w:ascii="Calibri" w:eastAsia="Calibri" w:hAnsi="Calibri" w:cs="Calibri"/>
         </w:rPr>
+        <w:t>ngIf</w:t>
+      </w:r>
+      <w:proofErr w:type="spellEnd"/>
+      <w:r>
+        <w:rPr>
+          <w:rFonts w:ascii="Calibri" w:eastAsia="Calibri" w:hAnsi="Calibri" w:cs="Calibri"/>
+        </w:rPr>
+        <w:t xml:space="preserve"> is good </w:t>
+      </w:r>
+      <w:proofErr w:type="spellStart"/>
+      <w:r>
+        <w:rPr>
+          <w:rFonts w:ascii="Calibri" w:eastAsia="Calibri" w:hAnsi="Calibri" w:cs="Calibri"/>
+        </w:rPr>
+        <w:t>pratice</w:t>
+      </w:r>
+      <w:proofErr w:type="spellEnd"/>
+      <w:r>
+        <w:rPr>
+          <w:rFonts w:ascii="Calibri" w:eastAsia="Calibri" w:hAnsi="Calibri" w:cs="Calibri"/>
+        </w:rPr>
+        <w:t xml:space="preserve"> when we have to hide some template in the beginning base d on </w:t>
+      </w:r>
+      <w:r>
+        <w:rPr>
+          <w:rFonts w:ascii="Calibri" w:eastAsia="Calibri" w:hAnsi="Calibri" w:cs="Calibri"/>
+        </w:rPr>
         <w:tab/>
-        <w:t xml:space="preserve">some logic but this is happening frequently then ngIf will be costly thats why in that   </w:t>
-      </w:r>
+        <w:t xml:space="preserve">some </w:t>
+      </w:r>
+      <w:proofErr w:type="gramStart"/>
       <w:r>
         <w:rPr>
           <w:rFonts w:ascii="Calibri" w:eastAsia="Calibri" w:hAnsi="Calibri" w:cs="Calibri"/>
         </w:rPr>
+        <w:t>logic</w:t>
+      </w:r>
+      <w:proofErr w:type="gramEnd"/>
+      <w:r>
+        <w:rPr>
+          <w:rFonts w:ascii="Calibri" w:eastAsia="Calibri" w:hAnsi="Calibri" w:cs="Calibri"/>
+        </w:rPr>
+        <w:t xml:space="preserve"> but this is happening frequently then </w:t>
+      </w:r>
+      <w:proofErr w:type="spellStart"/>
+      <w:r>
+        <w:rPr>
+          <w:rFonts w:ascii="Calibri" w:eastAsia="Calibri" w:hAnsi="Calibri" w:cs="Calibri"/>
+        </w:rPr>
+        <w:t>ngIf</w:t>
+      </w:r>
+      <w:proofErr w:type="spellEnd"/>
+      <w:r>
+        <w:rPr>
+          <w:rFonts w:ascii="Calibri" w:eastAsia="Calibri" w:hAnsi="Calibri" w:cs="Calibri"/>
+        </w:rPr>
+        <w:t xml:space="preserve"> will be costly </w:t>
+      </w:r>
+      <w:proofErr w:type="spellStart"/>
+      <w:r>
+        <w:rPr>
+          <w:rFonts w:ascii="Calibri" w:eastAsia="Calibri" w:hAnsi="Calibri" w:cs="Calibri"/>
+        </w:rPr>
+        <w:t>thats</w:t>
+      </w:r>
+      <w:proofErr w:type="spellEnd"/>
+      <w:r>
+        <w:rPr>
+          <w:rFonts w:ascii="Calibri" w:eastAsia="Calibri" w:hAnsi="Calibri" w:cs="Calibri"/>
+        </w:rPr>
+        <w:t xml:space="preserve"> why in that   </w:t>
+      </w:r>
+      <w:r>
+        <w:rPr>
+          <w:rFonts w:ascii="Calibri" w:eastAsia="Calibri" w:hAnsi="Calibri" w:cs="Calibri"/>
+        </w:rPr>
         <w:tab/>
-        <w:t>case we will use ngShow.</w:t>
+        <w:t xml:space="preserve">case we will use </w:t>
+      </w:r>
+      <w:proofErr w:type="spellStart"/>
+      <w:r>
+        <w:rPr>
+          <w:rFonts w:ascii="Calibri" w:eastAsia="Calibri" w:hAnsi="Calibri" w:cs="Calibri"/>
+        </w:rPr>
+        <w:t>ngShow</w:t>
+      </w:r>
+      <w:proofErr w:type="spellEnd"/>
+      <w:r>
+        <w:rPr>
+          <w:rFonts w:ascii="Calibri" w:eastAsia="Calibri" w:hAnsi="Calibri" w:cs="Calibri"/>
+        </w:rPr>
+        <w:t>.</w:t>
       </w:r>
     </w:p>
     <w:p>
@@ -694,7 +1007,63 @@
         <w:rPr>
           <w:rFonts w:ascii="Calibri" w:eastAsia="Calibri" w:hAnsi="Calibri" w:cs="Calibri"/>
         </w:rPr>
-        <w:t>Angular css : any css defined in a particular component is limited to that component only,it won't affect the child nor parent component.</w:t>
+        <w:t xml:space="preserve">Angular </w:t>
+      </w:r>
+      <w:proofErr w:type="spellStart"/>
+      <w:r>
+        <w:rPr>
+          <w:rFonts w:ascii="Calibri" w:eastAsia="Calibri" w:hAnsi="Calibri" w:cs="Calibri"/>
+        </w:rPr>
+        <w:t>css</w:t>
+      </w:r>
+      <w:proofErr w:type="spellEnd"/>
+      <w:r>
+        <w:rPr>
+          <w:rFonts w:ascii="Calibri" w:eastAsia="Calibri" w:hAnsi="Calibri" w:cs="Calibri"/>
+        </w:rPr>
+        <w:t xml:space="preserve"> : any </w:t>
+      </w:r>
+      <w:proofErr w:type="spellStart"/>
+      <w:r>
+        <w:rPr>
+          <w:rFonts w:ascii="Calibri" w:eastAsia="Calibri" w:hAnsi="Calibri" w:cs="Calibri"/>
+        </w:rPr>
+        <w:t>css</w:t>
+      </w:r>
+      <w:proofErr w:type="spellEnd"/>
+      <w:r>
+        <w:rPr>
+          <w:rFonts w:ascii="Calibri" w:eastAsia="Calibri" w:hAnsi="Calibri" w:cs="Calibri"/>
+        </w:rPr>
+        <w:t xml:space="preserve"> defined in a </w:t>
+      </w:r>
+      <w:proofErr w:type="gramStart"/>
+      <w:r>
+        <w:rPr>
+          <w:rFonts w:ascii="Calibri" w:eastAsia="Calibri" w:hAnsi="Calibri" w:cs="Calibri"/>
+        </w:rPr>
+        <w:t>particular component</w:t>
+      </w:r>
+      <w:proofErr w:type="gramEnd"/>
+      <w:r>
+        <w:rPr>
+          <w:rFonts w:ascii="Calibri" w:eastAsia="Calibri" w:hAnsi="Calibri" w:cs="Calibri"/>
+        </w:rPr>
+        <w:t xml:space="preserve"> is limited to that component </w:t>
+      </w:r>
+      <w:proofErr w:type="spellStart"/>
+      <w:r>
+        <w:rPr>
+          <w:rFonts w:ascii="Calibri" w:eastAsia="Calibri" w:hAnsi="Calibri" w:cs="Calibri"/>
+        </w:rPr>
+        <w:t>only,it</w:t>
+      </w:r>
+      <w:proofErr w:type="spellEnd"/>
+      <w:r>
+        <w:rPr>
+          <w:rFonts w:ascii="Calibri" w:eastAsia="Calibri" w:hAnsi="Calibri" w:cs="Calibri"/>
+        </w:rPr>
+        <w:t xml:space="preserve"> won't affect the child nor parent component.</w:t>
       </w:r>
     </w:p>
     <w:p>
@@ -709,7 +1078,21 @@
           <w:rFonts w:ascii="Calibri" w:eastAsia="Calibri" w:hAnsi="Calibri" w:cs="Calibri"/>
         </w:rPr>
         <w:tab/>
-        <w:t>and if we want some css to be applied to the child component the we should use "deep".</w:t>
+        <w:t xml:space="preserve">and if we want some </w:t>
+      </w:r>
+      <w:proofErr w:type="spellStart"/>
+      <w:r>
+        <w:rPr>
+          <w:rFonts w:ascii="Calibri" w:eastAsia="Calibri" w:hAnsi="Calibri" w:cs="Calibri"/>
+        </w:rPr>
+        <w:t>css</w:t>
+      </w:r>
+      <w:proofErr w:type="spellEnd"/>
+      <w:r>
+        <w:rPr>
+          <w:rFonts w:ascii="Calibri" w:eastAsia="Calibri" w:hAnsi="Calibri" w:cs="Calibri"/>
+        </w:rPr>
+        <w:t xml:space="preserve"> to be applied to the child component the we should use "deep".</w:t>
       </w:r>
     </w:p>
     <w:p>
@@ -724,7 +1107,34 @@
           <w:rFonts w:ascii="Calibri" w:eastAsia="Calibri" w:hAnsi="Calibri" w:cs="Calibri"/>
         </w:rPr>
         <w:tab/>
-        <w:t>ngSwitch will also hide the template by not creating them just like ngIf or commenting it.</w:t>
+      </w:r>
+      <w:proofErr w:type="spellStart"/>
+      <w:r>
+        <w:rPr>
+          <w:rFonts w:ascii="Calibri" w:eastAsia="Calibri" w:hAnsi="Calibri" w:cs="Calibri"/>
+        </w:rPr>
+        <w:t>ngSwitch</w:t>
+      </w:r>
+      <w:proofErr w:type="spellEnd"/>
+      <w:r>
+        <w:rPr>
+          <w:rFonts w:ascii="Calibri" w:eastAsia="Calibri" w:hAnsi="Calibri" w:cs="Calibri"/>
+        </w:rPr>
+        <w:t xml:space="preserve"> will also hide the template by not creating them just like </w:t>
+      </w:r>
+      <w:proofErr w:type="spellStart"/>
+      <w:r>
+        <w:rPr>
+          <w:rFonts w:ascii="Calibri" w:eastAsia="Calibri" w:hAnsi="Calibri" w:cs="Calibri"/>
+        </w:rPr>
+        <w:t>ngIf</w:t>
+      </w:r>
+      <w:proofErr w:type="spellEnd"/>
+      <w:r>
+        <w:rPr>
+          <w:rFonts w:ascii="Calibri" w:eastAsia="Calibri" w:hAnsi="Calibri" w:cs="Calibri"/>
+        </w:rPr>
+        <w:t xml:space="preserve"> or commenting it.</w:t>
       </w:r>
     </w:p>
     <w:p>
@@ -751,7 +1161,21 @@
         <w:rPr>
           <w:rFonts w:ascii="Calibri" w:eastAsia="Calibri" w:hAnsi="Calibri" w:cs="Calibri"/>
         </w:rPr>
-        <w:t>constructor(private eventService:EventService){}</w:t>
+        <w:t xml:space="preserve">constructor(private </w:t>
+      </w:r>
+      <w:proofErr w:type="spellStart"/>
+      <w:r>
+        <w:rPr>
+          <w:rFonts w:ascii="Calibri" w:eastAsia="Calibri" w:hAnsi="Calibri" w:cs="Calibri"/>
+        </w:rPr>
+        <w:t>eventService:EventService</w:t>
+      </w:r>
+      <w:proofErr w:type="spellEnd"/>
+      <w:r>
+        <w:rPr>
+          <w:rFonts w:ascii="Calibri" w:eastAsia="Calibri" w:hAnsi="Calibri" w:cs="Calibri"/>
+        </w:rPr>
+        <w:t>){}</w:t>
       </w:r>
     </w:p>
     <w:p>
@@ -766,7 +1190,21 @@
           <w:rFonts w:ascii="Calibri" w:eastAsia="Calibri" w:hAnsi="Calibri" w:cs="Calibri"/>
         </w:rPr>
         <w:tab/>
-        <w:t xml:space="preserve">here we are creating an instance of EventService. above code is same as </w:t>
+        <w:t xml:space="preserve">here we are creating an instance of </w:t>
+      </w:r>
+      <w:proofErr w:type="spellStart"/>
+      <w:r>
+        <w:rPr>
+          <w:rFonts w:ascii="Calibri" w:eastAsia="Calibri" w:hAnsi="Calibri" w:cs="Calibri"/>
+        </w:rPr>
+        <w:t>EventService</w:t>
+      </w:r>
+      <w:proofErr w:type="spellEnd"/>
+      <w:r>
+        <w:rPr>
+          <w:rFonts w:ascii="Calibri" w:eastAsia="Calibri" w:hAnsi="Calibri" w:cs="Calibri"/>
+        </w:rPr>
+        <w:t xml:space="preserve">. above code is same as </w:t>
       </w:r>
     </w:p>
     <w:p>
@@ -781,7 +1219,35 @@
           <w:rFonts w:ascii="Calibri" w:eastAsia="Calibri" w:hAnsi="Calibri" w:cs="Calibri"/>
         </w:rPr>
         <w:tab/>
-        <w:t>let eventService = new EventService();</w:t>
+        <w:t xml:space="preserve">let </w:t>
+      </w:r>
+      <w:proofErr w:type="spellStart"/>
+      <w:r>
+        <w:rPr>
+          <w:rFonts w:ascii="Calibri" w:eastAsia="Calibri" w:hAnsi="Calibri" w:cs="Calibri"/>
+        </w:rPr>
+        <w:t>eventService</w:t>
+      </w:r>
+      <w:proofErr w:type="spellEnd"/>
+      <w:r>
+        <w:rPr>
+          <w:rFonts w:ascii="Calibri" w:eastAsia="Calibri" w:hAnsi="Calibri" w:cs="Calibri"/>
+        </w:rPr>
+        <w:t xml:space="preserve"> = new </w:t>
+      </w:r>
+      <w:proofErr w:type="spellStart"/>
+      <w:r>
+        <w:rPr>
+          <w:rFonts w:ascii="Calibri" w:eastAsia="Calibri" w:hAnsi="Calibri" w:cs="Calibri"/>
+        </w:rPr>
+        <w:t>EventService</w:t>
+      </w:r>
+      <w:proofErr w:type="spellEnd"/>
+      <w:r>
+        <w:rPr>
+          <w:rFonts w:ascii="Calibri" w:eastAsia="Calibri" w:hAnsi="Calibri" w:cs="Calibri"/>
+        </w:rPr>
+        <w:t>();</w:t>
       </w:r>
     </w:p>
     <w:p>
@@ -814,7 +1280,21 @@
         <w:rPr>
           <w:rFonts w:ascii="Calibri" w:eastAsia="Calibri" w:hAnsi="Calibri" w:cs="Calibri"/>
         </w:rPr>
-        <w:t>@Injectable : when we have to inject some other service or dependencies inside service then we need @Injectable.</w:t>
+        <w:t xml:space="preserve">@Injectable : when we </w:t>
+      </w:r>
+      <w:proofErr w:type="gramStart"/>
+      <w:r>
+        <w:rPr>
+          <w:rFonts w:ascii="Calibri" w:eastAsia="Calibri" w:hAnsi="Calibri" w:cs="Calibri"/>
+        </w:rPr>
+        <w:t>have to</w:t>
+      </w:r>
+      <w:proofErr w:type="gramEnd"/>
+      <w:r>
+        <w:rPr>
+          <w:rFonts w:ascii="Calibri" w:eastAsia="Calibri" w:hAnsi="Calibri" w:cs="Calibri"/>
+        </w:rPr>
+        <w:t xml:space="preserve"> inject some other service or dependencies inside service then we need @Injectable.</w:t>
       </w:r>
     </w:p>
     <w:p>
@@ -841,7 +1321,21 @@
         <w:rPr>
           <w:rFonts w:ascii="Calibri" w:eastAsia="Calibri" w:hAnsi="Calibri" w:cs="Calibri"/>
         </w:rPr>
-        <w:t>To use a global variable we can declare like:</w:t>
+        <w:t xml:space="preserve">To use a global </w:t>
+      </w:r>
+      <w:proofErr w:type="gramStart"/>
+      <w:r>
+        <w:rPr>
+          <w:rFonts w:ascii="Calibri" w:eastAsia="Calibri" w:hAnsi="Calibri" w:cs="Calibri"/>
+        </w:rPr>
+        <w:t>variable</w:t>
+      </w:r>
+      <w:proofErr w:type="gramEnd"/>
+      <w:r>
+        <w:rPr>
+          <w:rFonts w:ascii="Calibri" w:eastAsia="Calibri" w:hAnsi="Calibri" w:cs="Calibri"/>
+        </w:rPr>
+        <w:t xml:space="preserve"> we can declare like:</w:t>
       </w:r>
     </w:p>
     <w:p>
@@ -856,7 +1350,35 @@
           <w:rFonts w:ascii="Calibri" w:eastAsia="Calibri" w:hAnsi="Calibri" w:cs="Calibri"/>
         </w:rPr>
         <w:tab/>
-        <w:t>ex. declare let toastr: any;</w:t>
+        <w:t xml:space="preserve">ex. </w:t>
+      </w:r>
+      <w:proofErr w:type="gramStart"/>
+      <w:r>
+        <w:rPr>
+          <w:rFonts w:ascii="Calibri" w:eastAsia="Calibri" w:hAnsi="Calibri" w:cs="Calibri"/>
+        </w:rPr>
+        <w:t>declare</w:t>
+      </w:r>
+      <w:proofErr w:type="gramEnd"/>
+      <w:r>
+        <w:rPr>
+          <w:rFonts w:ascii="Calibri" w:eastAsia="Calibri" w:hAnsi="Calibri" w:cs="Calibri"/>
+        </w:rPr>
+        <w:t xml:space="preserve"> let </w:t>
+      </w:r>
+      <w:proofErr w:type="spellStart"/>
+      <w:r>
+        <w:rPr>
+          <w:rFonts w:ascii="Calibri" w:eastAsia="Calibri" w:hAnsi="Calibri" w:cs="Calibri"/>
+        </w:rPr>
+        <w:t>toastr</w:t>
+      </w:r>
+      <w:proofErr w:type="spellEnd"/>
+      <w:r>
+        <w:rPr>
+          <w:rFonts w:ascii="Calibri" w:eastAsia="Calibri" w:hAnsi="Calibri" w:cs="Calibri"/>
+        </w:rPr>
+        <w:t>: any;</w:t>
       </w:r>
       <w:r>
         <w:rPr>
@@ -904,11 +1426,19 @@
           <w:rFonts w:ascii="Calibri" w:eastAsia="Calibri" w:hAnsi="Calibri" w:cs="Calibri"/>
         </w:rPr>
       </w:pPr>
+      <w:proofErr w:type="spellStart"/>
       <w:r>
         <w:rPr>
           <w:rFonts w:ascii="Calibri" w:eastAsia="Calibri" w:hAnsi="Calibri" w:cs="Calibri"/>
         </w:rPr>
-        <w:t>canLoad: it will let us decide whether a not a user should navigate to another page or not.</w:t>
+        <w:t>canLoad</w:t>
+      </w:r>
+      <w:proofErr w:type="spellEnd"/>
+      <w:r>
+        <w:rPr>
+          <w:rFonts w:ascii="Calibri" w:eastAsia="Calibri" w:hAnsi="Calibri" w:cs="Calibri"/>
+        </w:rPr>
+        <w:t>: it will let us decide whether a not a user should navigate to another page or not.</w:t>
       </w:r>
     </w:p>
     <w:p>
@@ -951,7 +1481,21 @@
         <w:rPr>
           <w:sz w:val="24"/>
         </w:rPr>
-        <w:t>Use an InjectionToken whenever the type you are injecting is not reified (does not have a runtime representation) such as when injecting an interface, callable type, array or parametrized type.</w:t>
+        <w:t xml:space="preserve">Use an </w:t>
+      </w:r>
+      <w:proofErr w:type="spellStart"/>
+      <w:r>
+        <w:rPr>
+          <w:sz w:val="24"/>
+        </w:rPr>
+        <w:t>InjectionToken</w:t>
+      </w:r>
+      <w:proofErr w:type="spellEnd"/>
+      <w:r>
+        <w:rPr>
+          <w:sz w:val="24"/>
+        </w:rPr>
+        <w:t xml:space="preserve"> whenever the type you are injecting is not reified (does not have a runtime representation) such as when injecting an interface, callable type, array or parametrized type.</w:t>
       </w:r>
     </w:p>
     <w:p>
@@ -1025,7 +1569,23 @@
           <w:rFonts w:ascii="Consolas" w:hAnsi="Consolas" w:cs="Consolas"/>
           <w:color w:val="333333"/>
         </w:rPr>
-        <w:t>import { ReflectiveInjector } from '@angular/core';</w:t>
+        <w:t xml:space="preserve">import { </w:t>
+      </w:r>
+      <w:proofErr w:type="spellStart"/>
+      <w:r>
+        <w:rPr>
+          <w:rFonts w:ascii="Consolas" w:hAnsi="Consolas" w:cs="Consolas"/>
+          <w:color w:val="333333"/>
+        </w:rPr>
+        <w:t>ReflectiveInjector</w:t>
+      </w:r>
+      <w:proofErr w:type="spellEnd"/>
+      <w:r>
+        <w:rPr>
+          <w:rFonts w:ascii="Consolas" w:hAnsi="Consolas" w:cs="Consolas"/>
+          <w:color w:val="333333"/>
+        </w:rPr>
+        <w:t xml:space="preserve"> } from '@angular/core';</w:t>
       </w:r>
     </w:p>
     <w:p>
@@ -1071,7 +1631,27 @@
           <w:sz w:val="20"/>
           <w:szCs w:val="20"/>
         </w:rPr>
-        <w:t>import { InjectionToken } from '@angular/core';</w:t>
+        <w:t xml:space="preserve">import { </w:t>
+      </w:r>
+      <w:proofErr w:type="spellStart"/>
+      <w:r>
+        <w:rPr>
+          <w:rFonts w:ascii="Consolas" w:eastAsia="Times New Roman" w:hAnsi="Consolas" w:cs="Consolas"/>
+          <w:color w:val="333333"/>
+          <w:sz w:val="20"/>
+          <w:szCs w:val="20"/>
+        </w:rPr>
+        <w:t>InjectionToken</w:t>
+      </w:r>
+      <w:proofErr w:type="spellEnd"/>
+      <w:r>
+        <w:rPr>
+          <w:rFonts w:ascii="Consolas" w:eastAsia="Times New Roman" w:hAnsi="Consolas" w:cs="Consolas"/>
+          <w:color w:val="333333"/>
+          <w:sz w:val="20"/>
+          <w:szCs w:val="20"/>
+        </w:rPr>
+        <w:t xml:space="preserve"> } from '@angular/core';</w:t>
       </w:r>
     </w:p>
     <w:p>
@@ -1154,7 +1734,27 @@
           <w:sz w:val="20"/>
           <w:szCs w:val="20"/>
         </w:rPr>
-        <w:t>class MandrillService {};</w:t>
+        <w:t xml:space="preserve">class </w:t>
+      </w:r>
+      <w:proofErr w:type="spellStart"/>
+      <w:r>
+        <w:rPr>
+          <w:rFonts w:ascii="Consolas" w:eastAsia="Times New Roman" w:hAnsi="Consolas" w:cs="Consolas"/>
+          <w:color w:val="333333"/>
+          <w:sz w:val="20"/>
+          <w:szCs w:val="20"/>
+        </w:rPr>
+        <w:t>MandrillService</w:t>
+      </w:r>
+      <w:proofErr w:type="spellEnd"/>
+      <w:r>
+        <w:rPr>
+          <w:rFonts w:ascii="Consolas" w:eastAsia="Times New Roman" w:hAnsi="Consolas" w:cs="Consolas"/>
+          <w:color w:val="333333"/>
+          <w:sz w:val="20"/>
+          <w:szCs w:val="20"/>
+        </w:rPr>
+        <w:t xml:space="preserve"> {};</w:t>
       </w:r>
     </w:p>
     <w:p>
@@ -1200,7 +1800,27 @@
           <w:sz w:val="20"/>
           <w:szCs w:val="20"/>
         </w:rPr>
-        <w:t>class SendGridService {};</w:t>
+        <w:t xml:space="preserve">class </w:t>
+      </w:r>
+      <w:proofErr w:type="spellStart"/>
+      <w:r>
+        <w:rPr>
+          <w:rFonts w:ascii="Consolas" w:eastAsia="Times New Roman" w:hAnsi="Consolas" w:cs="Consolas"/>
+          <w:color w:val="333333"/>
+          <w:sz w:val="20"/>
+          <w:szCs w:val="20"/>
+        </w:rPr>
+        <w:t>SendGridService</w:t>
+      </w:r>
+      <w:proofErr w:type="spellEnd"/>
+      <w:r>
+        <w:rPr>
+          <w:rFonts w:ascii="Consolas" w:eastAsia="Times New Roman" w:hAnsi="Consolas" w:cs="Consolas"/>
+          <w:color w:val="333333"/>
+          <w:sz w:val="20"/>
+          <w:szCs w:val="20"/>
+        </w:rPr>
+        <w:t xml:space="preserve"> {};</w:t>
       </w:r>
     </w:p>
     <w:p>
@@ -1246,7 +1866,67 @@
           <w:sz w:val="20"/>
           <w:szCs w:val="20"/>
         </w:rPr>
-        <w:t xml:space="preserve">let EmailService = new InjectionToken&lt;string&gt;("EmailService"); </w:t>
+        <w:t xml:space="preserve">let </w:t>
+      </w:r>
+      <w:proofErr w:type="spellStart"/>
+      <w:r>
+        <w:rPr>
+          <w:rFonts w:ascii="Consolas" w:eastAsia="Times New Roman" w:hAnsi="Consolas" w:cs="Consolas"/>
+          <w:color w:val="333333"/>
+          <w:sz w:val="20"/>
+          <w:szCs w:val="20"/>
+        </w:rPr>
+        <w:t>EmailService</w:t>
+      </w:r>
+      <w:proofErr w:type="spellEnd"/>
+      <w:r>
+        <w:rPr>
+          <w:rFonts w:ascii="Consolas" w:eastAsia="Times New Roman" w:hAnsi="Consolas" w:cs="Consolas"/>
+          <w:color w:val="333333"/>
+          <w:sz w:val="20"/>
+          <w:szCs w:val="20"/>
+        </w:rPr>
+        <w:t xml:space="preserve"> = new </w:t>
+      </w:r>
+      <w:proofErr w:type="spellStart"/>
+      <w:r>
+        <w:rPr>
+          <w:rFonts w:ascii="Consolas" w:eastAsia="Times New Roman" w:hAnsi="Consolas" w:cs="Consolas"/>
+          <w:color w:val="333333"/>
+          <w:sz w:val="20"/>
+          <w:szCs w:val="20"/>
+        </w:rPr>
+        <w:t>InjectionToken</w:t>
+      </w:r>
+      <w:proofErr w:type="spellEnd"/>
+      <w:r>
+        <w:rPr>
+          <w:rFonts w:ascii="Consolas" w:eastAsia="Times New Roman" w:hAnsi="Consolas" w:cs="Consolas"/>
+          <w:color w:val="333333"/>
+          <w:sz w:val="20"/>
+          <w:szCs w:val="20"/>
+        </w:rPr>
+        <w:t>&lt;string&gt;("</w:t>
+      </w:r>
+      <w:proofErr w:type="spellStart"/>
+      <w:r>
+        <w:rPr>
+          <w:rFonts w:ascii="Consolas" w:eastAsia="Times New Roman" w:hAnsi="Consolas" w:cs="Consolas"/>
+          <w:color w:val="333333"/>
+          <w:sz w:val="20"/>
+          <w:szCs w:val="20"/>
+        </w:rPr>
+        <w:t>EmailService</w:t>
+      </w:r>
+      <w:proofErr w:type="spellEnd"/>
+      <w:r>
+        <w:rPr>
+          <w:rFonts w:ascii="Consolas" w:eastAsia="Times New Roman" w:hAnsi="Consolas" w:cs="Consolas"/>
+          <w:color w:val="333333"/>
+          <w:sz w:val="20"/>
+          <w:szCs w:val="20"/>
+        </w:rPr>
+        <w:t xml:space="preserve">"); </w:t>
       </w:r>
     </w:p>
     <w:p>
@@ -1329,7 +2009,27 @@
           <w:sz w:val="20"/>
           <w:szCs w:val="20"/>
         </w:rPr>
-        <w:t>let injector = ReflectiveInjector.resolveAndCreate([</w:t>
+        <w:t xml:space="preserve">let injector = </w:t>
+      </w:r>
+      <w:proofErr w:type="spellStart"/>
+      <w:r>
+        <w:rPr>
+          <w:rFonts w:ascii="Consolas" w:eastAsia="Times New Roman" w:hAnsi="Consolas" w:cs="Consolas"/>
+          <w:color w:val="333333"/>
+          <w:sz w:val="20"/>
+          <w:szCs w:val="20"/>
+        </w:rPr>
+        <w:t>ReflectiveInjector.resolveAndCreate</w:t>
+      </w:r>
+      <w:proofErr w:type="spellEnd"/>
+      <w:r>
+        <w:rPr>
+          <w:rFonts w:ascii="Consolas" w:eastAsia="Times New Roman" w:hAnsi="Consolas" w:cs="Consolas"/>
+          <w:color w:val="333333"/>
+          <w:sz w:val="20"/>
+          <w:szCs w:val="20"/>
+        </w:rPr>
+        <w:t>([</w:t>
       </w:r>
     </w:p>
     <w:p>
@@ -1375,7 +2075,67 @@
           <w:sz w:val="20"/>
           <w:szCs w:val="20"/>
         </w:rPr>
-        <w:t xml:space="preserve">  { provide: EmailService, useClass: SendGridService } </w:t>
+        <w:t xml:space="preserve">  { provide: </w:t>
+      </w:r>
+      <w:proofErr w:type="spellStart"/>
+      <w:r>
+        <w:rPr>
+          <w:rFonts w:ascii="Consolas" w:eastAsia="Times New Roman" w:hAnsi="Consolas" w:cs="Consolas"/>
+          <w:color w:val="333333"/>
+          <w:sz w:val="20"/>
+          <w:szCs w:val="20"/>
+        </w:rPr>
+        <w:t>EmailService</w:t>
+      </w:r>
+      <w:proofErr w:type="spellEnd"/>
+      <w:r>
+        <w:rPr>
+          <w:rFonts w:ascii="Consolas" w:eastAsia="Times New Roman" w:hAnsi="Consolas" w:cs="Consolas"/>
+          <w:color w:val="333333"/>
+          <w:sz w:val="20"/>
+          <w:szCs w:val="20"/>
+        </w:rPr>
+        <w:t xml:space="preserve">, </w:t>
+      </w:r>
+      <w:proofErr w:type="spellStart"/>
+      <w:r>
+        <w:rPr>
+          <w:rFonts w:ascii="Consolas" w:eastAsia="Times New Roman" w:hAnsi="Consolas" w:cs="Consolas"/>
+          <w:color w:val="333333"/>
+          <w:sz w:val="20"/>
+          <w:szCs w:val="20"/>
+        </w:rPr>
+        <w:t>useClass</w:t>
+      </w:r>
+      <w:proofErr w:type="spellEnd"/>
+      <w:r>
+        <w:rPr>
+          <w:rFonts w:ascii="Consolas" w:eastAsia="Times New Roman" w:hAnsi="Consolas" w:cs="Consolas"/>
+          <w:color w:val="333333"/>
+          <w:sz w:val="20"/>
+          <w:szCs w:val="20"/>
+        </w:rPr>
+        <w:t xml:space="preserve">: </w:t>
+      </w:r>
+      <w:proofErr w:type="spellStart"/>
+      <w:r>
+        <w:rPr>
+          <w:rFonts w:ascii="Consolas" w:eastAsia="Times New Roman" w:hAnsi="Consolas" w:cs="Consolas"/>
+          <w:color w:val="333333"/>
+          <w:sz w:val="20"/>
+          <w:szCs w:val="20"/>
+        </w:rPr>
+        <w:t>SendGridService</w:t>
+      </w:r>
+      <w:proofErr w:type="spellEnd"/>
+      <w:r>
+        <w:rPr>
+          <w:rFonts w:ascii="Consolas" w:eastAsia="Times New Roman" w:hAnsi="Consolas" w:cs="Consolas"/>
+          <w:color w:val="333333"/>
+          <w:sz w:val="20"/>
+          <w:szCs w:val="20"/>
+        </w:rPr>
+        <w:t xml:space="preserve"> } </w:t>
       </w:r>
     </w:p>
     <w:p>
@@ -1504,7 +2264,67 @@
           <w:sz w:val="20"/>
           <w:szCs w:val="20"/>
         </w:rPr>
-        <w:t>let emailService = injector.get(EmailService);</w:t>
+        <w:t xml:space="preserve">let </w:t>
+      </w:r>
+      <w:proofErr w:type="spellStart"/>
+      <w:r>
+        <w:rPr>
+          <w:rFonts w:ascii="Consolas" w:eastAsia="Times New Roman" w:hAnsi="Consolas" w:cs="Consolas"/>
+          <w:color w:val="333333"/>
+          <w:sz w:val="20"/>
+          <w:szCs w:val="20"/>
+        </w:rPr>
+        <w:t>emailService</w:t>
+      </w:r>
+      <w:proofErr w:type="spellEnd"/>
+      <w:r>
+        <w:rPr>
+          <w:rFonts w:ascii="Consolas" w:eastAsia="Times New Roman" w:hAnsi="Consolas" w:cs="Consolas"/>
+          <w:color w:val="333333"/>
+          <w:sz w:val="20"/>
+          <w:szCs w:val="20"/>
+        </w:rPr>
+        <w:t xml:space="preserve"> = </w:t>
+      </w:r>
+      <w:proofErr w:type="spellStart"/>
+      <w:r>
+        <w:rPr>
+          <w:rFonts w:ascii="Consolas" w:eastAsia="Times New Roman" w:hAnsi="Consolas" w:cs="Consolas"/>
+          <w:color w:val="333333"/>
+          <w:sz w:val="20"/>
+          <w:szCs w:val="20"/>
+        </w:rPr>
+        <w:t>injector.get</w:t>
+      </w:r>
+      <w:proofErr w:type="spellEnd"/>
+      <w:r>
+        <w:rPr>
+          <w:rFonts w:ascii="Consolas" w:eastAsia="Times New Roman" w:hAnsi="Consolas" w:cs="Consolas"/>
+          <w:color w:val="333333"/>
+          <w:sz w:val="20"/>
+          <w:szCs w:val="20"/>
+        </w:rPr>
+        <w:t>(</w:t>
+      </w:r>
+      <w:proofErr w:type="spellStart"/>
+      <w:r>
+        <w:rPr>
+          <w:rFonts w:ascii="Consolas" w:eastAsia="Times New Roman" w:hAnsi="Consolas" w:cs="Consolas"/>
+          <w:color w:val="333333"/>
+          <w:sz w:val="20"/>
+          <w:szCs w:val="20"/>
+        </w:rPr>
+        <w:t>EmailService</w:t>
+      </w:r>
+      <w:proofErr w:type="spellEnd"/>
+      <w:r>
+        <w:rPr>
+          <w:rFonts w:ascii="Consolas" w:eastAsia="Times New Roman" w:hAnsi="Consolas" w:cs="Consolas"/>
+          <w:color w:val="333333"/>
+          <w:sz w:val="20"/>
+          <w:szCs w:val="20"/>
+        </w:rPr>
+        <w:t>);</w:t>
       </w:r>
     </w:p>
     <w:p>
@@ -1550,7 +2370,27 @@
           <w:sz w:val="20"/>
           <w:szCs w:val="20"/>
         </w:rPr>
-        <w:t>console.log(emailService);</w:t>
+        <w:t>console.log(</w:t>
+      </w:r>
+      <w:proofErr w:type="spellStart"/>
+      <w:r>
+        <w:rPr>
+          <w:rFonts w:ascii="Consolas" w:eastAsia="Times New Roman" w:hAnsi="Consolas" w:cs="Consolas"/>
+          <w:color w:val="333333"/>
+          <w:sz w:val="20"/>
+          <w:szCs w:val="20"/>
+        </w:rPr>
+        <w:t>emailService</w:t>
+      </w:r>
+      <w:proofErr w:type="spellEnd"/>
+      <w:r>
+        <w:rPr>
+          <w:rFonts w:ascii="Consolas" w:eastAsia="Times New Roman" w:hAnsi="Consolas" w:cs="Consolas"/>
+          <w:color w:val="333333"/>
+          <w:sz w:val="20"/>
+          <w:szCs w:val="20"/>
+        </w:rPr>
+        <w:t>);</w:t>
       </w:r>
     </w:p>
     <w:p>
@@ -1651,12 +2491,21 @@
           <w:sz w:val="28"/>
         </w:rPr>
       </w:pPr>
+      <w:proofErr w:type="spellStart"/>
       <w:r>
         <w:rPr>
           <w:b/>
           <w:sz w:val="28"/>
         </w:rPr>
-        <w:t>ViewChild:</w:t>
+        <w:t>ViewChild</w:t>
+      </w:r>
+      <w:proofErr w:type="spellEnd"/>
+      <w:r>
+        <w:rPr>
+          <w:b/>
+          <w:sz w:val="28"/>
+        </w:rPr>
+        <w:t>:</w:t>
       </w:r>
       <w:r>
         <w:rPr>
@@ -1721,7 +2570,23 @@
           <w:sz w:val="26"/>
           <w:szCs w:val="26"/>
         </w:rPr>
-        <w:t>A @ViewChild decorator means, search inside this components template</w:t>
+        <w:t>A @</w:t>
+      </w:r>
+      <w:proofErr w:type="spellStart"/>
+      <w:r>
+        <w:rPr>
+          <w:sz w:val="26"/>
+          <w:szCs w:val="26"/>
+        </w:rPr>
+        <w:t>ViewChild</w:t>
+      </w:r>
+      <w:proofErr w:type="spellEnd"/>
+      <w:r>
+        <w:rPr>
+          <w:sz w:val="26"/>
+          <w:szCs w:val="26"/>
+        </w:rPr>
+        <w:t xml:space="preserve"> decorator means, search inside this components template</w:t>
       </w:r>
       <w:r>
         <w:rPr>
@@ -1753,7 +2618,23 @@
           <w:sz w:val="26"/>
           <w:szCs w:val="26"/>
         </w:rPr>
-        <w:t>The parameter we pass as the first argument to @ViewChild is the type of the component we want to search for, if it finds more than one it will just give us the first one it finds.</w:t>
+        <w:t>The parameter we pass as the first argument to @</w:t>
+      </w:r>
+      <w:proofErr w:type="spellStart"/>
+      <w:r>
+        <w:rPr>
+          <w:sz w:val="26"/>
+          <w:szCs w:val="26"/>
+        </w:rPr>
+        <w:t>ViewChild</w:t>
+      </w:r>
+      <w:proofErr w:type="spellEnd"/>
+      <w:r>
+        <w:rPr>
+          <w:sz w:val="26"/>
+          <w:szCs w:val="26"/>
+        </w:rPr>
+        <w:t xml:space="preserve"> is the type of the component we want to search for, if it finds more than one it will just give us the first one it finds.</w:t>
       </w:r>
     </w:p>
     <w:p>
@@ -1780,6 +2661,7 @@
           <w:sz w:val="28"/>
         </w:rPr>
       </w:pPr>
+      <w:proofErr w:type="spellStart"/>
       <w:r>
         <w:rPr>
           <w:b/>
@@ -1794,6 +2676,7 @@
         </w:rPr>
         <w:t>ren</w:t>
       </w:r>
+      <w:proofErr w:type="spellEnd"/>
       <w:r>
         <w:rPr>
           <w:b/>
@@ -1808,10 +2691,34 @@
         <w:jc w:val="both"/>
       </w:pPr>
       <w:r>
-        <w:t>But when there are multiple child components or DOM nodes (using ngFor), then we use Viewchildren.</w:t>
-      </w:r>
-      <w:r>
-        <w:t xml:space="preserve"> It returns a querylist.</w:t>
+        <w:t xml:space="preserve">But when there are multiple child components or DOM nodes (using </w:t>
+      </w:r>
+      <w:proofErr w:type="spellStart"/>
+      <w:r>
+        <w:t>ngFor</w:t>
+      </w:r>
+      <w:proofErr w:type="spellEnd"/>
+      <w:r>
+        <w:t xml:space="preserve">), then we use </w:t>
+      </w:r>
+      <w:proofErr w:type="spellStart"/>
+      <w:r>
+        <w:t>Viewchildren</w:t>
+      </w:r>
+      <w:proofErr w:type="spellEnd"/>
+      <w:r>
+        <w:t>.</w:t>
+      </w:r>
+      <w:r>
+        <w:t xml:space="preserve"> It returns a </w:t>
+      </w:r>
+      <w:proofErr w:type="spellStart"/>
+      <w:r>
+        <w:t>querylist</w:t>
+      </w:r>
+      <w:proofErr w:type="spellEnd"/>
+      <w:r>
+        <w:t>.</w:t>
       </w:r>
     </w:p>
     <w:p>
@@ -1820,7 +2727,47 @@
         <w:jc w:val="both"/>
       </w:pPr>
       <w:r>
-        <w:t>Ex.   @ViewChildren(JokeComponent) jokeViewChildren: QueryList&lt;JokeComponent&gt;;</w:t>
+        <w:t>Ex.   @</w:t>
+      </w:r>
+      <w:proofErr w:type="spellStart"/>
+      <w:r>
+        <w:t>ViewChildren</w:t>
+      </w:r>
+      <w:proofErr w:type="spellEnd"/>
+      <w:r>
+        <w:t>(</w:t>
+      </w:r>
+      <w:proofErr w:type="spellStart"/>
+      <w:r>
+        <w:t>JokeComponent</w:t>
+      </w:r>
+      <w:proofErr w:type="spellEnd"/>
+      <w:r>
+        <w:t xml:space="preserve">) </w:t>
+      </w:r>
+      <w:proofErr w:type="spellStart"/>
+      <w:r>
+        <w:t>jokeViewChildren</w:t>
+      </w:r>
+      <w:proofErr w:type="spellEnd"/>
+      <w:r>
+        <w:t xml:space="preserve">: </w:t>
+      </w:r>
+      <w:proofErr w:type="spellStart"/>
+      <w:r>
+        <w:t>QueryList</w:t>
+      </w:r>
+      <w:proofErr w:type="spellEnd"/>
+      <w:r>
+        <w:t>&lt;</w:t>
+      </w:r>
+      <w:proofErr w:type="spellStart"/>
+      <w:r>
+        <w:t>JokeComponent</w:t>
+      </w:r>
+      <w:proofErr w:type="spellEnd"/>
+      <w:r>
+        <w:t>&gt;;</w:t>
       </w:r>
     </w:p>
     <w:p>
@@ -1842,6 +2789,7 @@
           <w:sz w:val="28"/>
         </w:rPr>
       </w:pPr>
+      <w:proofErr w:type="spellStart"/>
       <w:r>
         <w:rPr>
           <w:b/>
@@ -1854,7 +2802,15 @@
           <w:b/>
           <w:sz w:val="28"/>
         </w:rPr>
-        <w:t>Children:</w:t>
+        <w:t>Children</w:t>
+      </w:r>
+      <w:proofErr w:type="spellEnd"/>
+      <w:r>
+        <w:rPr>
+          <w:b/>
+          <w:sz w:val="28"/>
+        </w:rPr>
+        <w:t>:</w:t>
       </w:r>
     </w:p>
     <w:p>
@@ -1862,7 +2818,15 @@
         <w:jc w:val="both"/>
       </w:pPr>
       <w:r>
-        <w:t>The concept of a content child is similar to that of a view child but the content children of the given component are the child elements that are projected into the component from the host component.</w:t>
+        <w:t xml:space="preserve">The concept of a content child is similar to that of a view </w:t>
+      </w:r>
+      <w:proofErr w:type="gramStart"/>
+      <w:r>
+        <w:t>child</w:t>
+      </w:r>
+      <w:proofErr w:type="gramEnd"/>
+      <w:r>
+        <w:t xml:space="preserve"> but the content children of the given component are the child elements that are projected into the component from the host component.</w:t>
       </w:r>
     </w:p>
     <w:p>
@@ -1885,12 +2849,21 @@
           <w:sz w:val="28"/>
         </w:rPr>
       </w:pPr>
+      <w:proofErr w:type="spellStart"/>
       <w:r>
         <w:rPr>
           <w:b/>
           <w:sz w:val="28"/>
         </w:rPr>
-        <w:t>Differnce between observable and promise</w:t>
+        <w:t>Differnce</w:t>
+      </w:r>
+      <w:proofErr w:type="spellEnd"/>
+      <w:r>
+        <w:rPr>
+          <w:b/>
+          <w:sz w:val="28"/>
+        </w:rPr>
+        <w:t xml:space="preserve"> between observable and promise</w:t>
       </w:r>
     </w:p>
     <w:p>
@@ -1926,6 +2899,7 @@
           <w:sz w:val="24"/>
         </w:rPr>
       </w:pPr>
+      <w:proofErr w:type="spellStart"/>
       <w:r>
         <w:rPr>
           <w:b/>
@@ -1933,6 +2907,7 @@
         </w:rPr>
         <w:t>Promis</w:t>
       </w:r>
+      <w:proofErr w:type="spellEnd"/>
       <w:r>
         <w:rPr>
           <w:b/>
@@ -2177,7 +3152,21 @@
         <w:rPr>
           <w:sz w:val="24"/>
         </w:rPr>
-        <w:t>It is able to handle multiple values time to time.</w:t>
+        <w:t xml:space="preserve">It </w:t>
+      </w:r>
+      <w:proofErr w:type="gramStart"/>
+      <w:r>
+        <w:rPr>
+          <w:sz w:val="24"/>
+        </w:rPr>
+        <w:t>is able to</w:t>
+      </w:r>
+      <w:proofErr w:type="gramEnd"/>
+      <w:r>
+        <w:rPr>
+          <w:sz w:val="24"/>
+        </w:rPr>
+        <w:t xml:space="preserve"> handle multiple values time to time.</w:t>
       </w:r>
     </w:p>
     <w:p>
@@ -2306,7 +3295,21 @@
         <w:rPr>
           <w:sz w:val="24"/>
         </w:rPr>
-        <w:t>Observable works with multiple values for a particular time. Whereas, Promises works with and even returns a single value at a time.</w:t>
+        <w:t xml:space="preserve">Observable works with multiple values for a </w:t>
+      </w:r>
+      <w:proofErr w:type="gramStart"/>
+      <w:r>
+        <w:rPr>
+          <w:sz w:val="24"/>
+        </w:rPr>
+        <w:t>particular time</w:t>
+      </w:r>
+      <w:proofErr w:type="gramEnd"/>
+      <w:r>
+        <w:rPr>
+          <w:sz w:val="24"/>
+        </w:rPr>
+        <w:t>. Whereas, Promises works with and even returns a single value at a time.</w:t>
       </w:r>
     </w:p>
     <w:p>
@@ -2405,7 +3408,21 @@
         <w:rPr>
           <w:sz w:val="24"/>
         </w:rPr>
-        <w:t>What is Ecma Script?</w:t>
+        <w:t xml:space="preserve">What is </w:t>
+      </w:r>
+      <w:proofErr w:type="spellStart"/>
+      <w:r>
+        <w:rPr>
+          <w:sz w:val="24"/>
+        </w:rPr>
+        <w:t>Ecma</w:t>
+      </w:r>
+      <w:proofErr w:type="spellEnd"/>
+      <w:r>
+        <w:rPr>
+          <w:sz w:val="24"/>
+        </w:rPr>
+        <w:t xml:space="preserve"> Script?</w:t>
       </w:r>
     </w:p>
     <w:p>
@@ -2422,7 +3439,21 @@
         <w:rPr>
           <w:sz w:val="24"/>
         </w:rPr>
-        <w:t>ECMAScript (or ES)[1] is a trademarked[2] scripting-language specification standardized by Ecma International</w:t>
+        <w:t xml:space="preserve">ECMAScript (or ES)[1] is a trademarked[2] scripting-language specification standardized by </w:t>
+      </w:r>
+      <w:proofErr w:type="spellStart"/>
+      <w:r>
+        <w:rPr>
+          <w:sz w:val="24"/>
+        </w:rPr>
+        <w:t>Ecma</w:t>
+      </w:r>
+      <w:proofErr w:type="spellEnd"/>
+      <w:r>
+        <w:rPr>
+          <w:sz w:val="24"/>
+        </w:rPr>
+        <w:t xml:space="preserve"> International</w:t>
       </w:r>
       <w:r>
         <w:rPr>
@@ -2493,8 +3524,17 @@
           <w:b/>
           <w:sz w:val="24"/>
         </w:rPr>
-        <w:t>Angular Constructor vs ngOnInit</w:t>
-      </w:r>
+        <w:t xml:space="preserve">Angular Constructor vs </w:t>
+      </w:r>
+      <w:proofErr w:type="spellStart"/>
+      <w:r>
+        <w:rPr>
+          <w:b/>
+          <w:sz w:val="24"/>
+        </w:rPr>
+        <w:t>ngOnInit</w:t>
+      </w:r>
+      <w:proofErr w:type="spellEnd"/>
       <w:r>
         <w:rPr>
           <w:b/>
@@ -2513,7 +3553,21 @@
         <w:rPr>
           <w:sz w:val="24"/>
         </w:rPr>
-        <w:t>Angular has constructor and ngOnInit method which are executed on component load. The main confusion here is when to use what?</w:t>
+        <w:t xml:space="preserve">Angular has constructor and </w:t>
+      </w:r>
+      <w:proofErr w:type="spellStart"/>
+      <w:r>
+        <w:rPr>
+          <w:sz w:val="24"/>
+        </w:rPr>
+        <w:t>ngOnInit</w:t>
+      </w:r>
+      <w:proofErr w:type="spellEnd"/>
+      <w:r>
+        <w:rPr>
+          <w:sz w:val="24"/>
+        </w:rPr>
+        <w:t xml:space="preserve"> method which are executed on component load. The main confusion here is when to use what?</w:t>
       </w:r>
     </w:p>
     <w:p>
@@ -2539,7 +3593,63 @@
         <w:rPr>
           <w:sz w:val="24"/>
         </w:rPr>
-        <w:t xml:space="preserve">Since constructor is called by JavaScript engine not by Angular, ngOnInit lifecycle hook was created in Angular. ngOnInit signals that Angular has finished initializing and setting up component. The ngOnInit is called after the constructor is executed. In constructor Angular initializes and resolves all class members so in ngOnInit you can initialize work and logic of the component. </w:t>
+        <w:t xml:space="preserve">Since constructor is called by JavaScript engine not by Angular, </w:t>
+      </w:r>
+      <w:proofErr w:type="spellStart"/>
+      <w:r>
+        <w:rPr>
+          <w:sz w:val="24"/>
+        </w:rPr>
+        <w:t>ngOnInit</w:t>
+      </w:r>
+      <w:proofErr w:type="spellEnd"/>
+      <w:r>
+        <w:rPr>
+          <w:sz w:val="24"/>
+        </w:rPr>
+        <w:t xml:space="preserve"> lifecycle hook was created in Angular. </w:t>
+      </w:r>
+      <w:proofErr w:type="spellStart"/>
+      <w:r>
+        <w:rPr>
+          <w:sz w:val="24"/>
+        </w:rPr>
+        <w:t>ngOnInit</w:t>
+      </w:r>
+      <w:proofErr w:type="spellEnd"/>
+      <w:r>
+        <w:rPr>
+          <w:sz w:val="24"/>
+        </w:rPr>
+        <w:t xml:space="preserve"> signals that Angular has finished initializing and setting up component. The </w:t>
+      </w:r>
+      <w:proofErr w:type="spellStart"/>
+      <w:r>
+        <w:rPr>
+          <w:sz w:val="24"/>
+        </w:rPr>
+        <w:t>ngOnInit</w:t>
+      </w:r>
+      <w:proofErr w:type="spellEnd"/>
+      <w:r>
+        <w:rPr>
+          <w:sz w:val="24"/>
+        </w:rPr>
+        <w:t xml:space="preserve"> is called after the constructor is executed. In constructor Angular initializes and resolves all class members so in </w:t>
+      </w:r>
+      <w:proofErr w:type="spellStart"/>
+      <w:r>
+        <w:rPr>
+          <w:sz w:val="24"/>
+        </w:rPr>
+        <w:t>ngOnInit</w:t>
+      </w:r>
+      <w:proofErr w:type="spellEnd"/>
+      <w:r>
+        <w:rPr>
+          <w:sz w:val="24"/>
+        </w:rPr>
+        <w:t xml:space="preserve"> you can initialize work and logic of the component. </w:t>
       </w:r>
     </w:p>
     <w:p>
@@ -2636,8 +3746,9 @@
           <w:szCs w:val="24"/>
           <w:shd w:val="clear" w:color="auto" w:fill="FAFAFA"/>
         </w:rPr>
-        <w:t xml:space="preserve"> Each component defines a class that contains application data and logic, and is associated with an HTML template that defines a view to be displayed</w:t>
-      </w:r>
+        <w:t xml:space="preserve"> Each component defines a class that contains application data and </w:t>
+      </w:r>
+      <w:proofErr w:type="gramStart"/>
       <w:r>
         <w:rPr>
           <w:rFonts w:cs="Helvetica"/>
@@ -2646,6 +3757,27 @@
           <w:szCs w:val="24"/>
           <w:shd w:val="clear" w:color="auto" w:fill="FAFAFA"/>
         </w:rPr>
+        <w:t>logic, and</w:t>
+      </w:r>
+      <w:proofErr w:type="gramEnd"/>
+      <w:r>
+        <w:rPr>
+          <w:rFonts w:cs="Helvetica"/>
+          <w:spacing w:val="5"/>
+          <w:sz w:val="24"/>
+          <w:szCs w:val="24"/>
+          <w:shd w:val="clear" w:color="auto" w:fill="FAFAFA"/>
+        </w:rPr>
+        <w:t xml:space="preserve"> is associated with an HTML template that defines a view to be displayed</w:t>
+      </w:r>
+      <w:r>
+        <w:rPr>
+          <w:rFonts w:cs="Helvetica"/>
+          <w:spacing w:val="5"/>
+          <w:sz w:val="24"/>
+          <w:szCs w:val="24"/>
+          <w:shd w:val="clear" w:color="auto" w:fill="FAFAFA"/>
+        </w:rPr>
         <w:t>.</w:t>
       </w:r>
     </w:p>
@@ -2662,14 +3794,46 @@
           <w:szCs w:val="24"/>
         </w:rPr>
         <w:lastRenderedPageBreak/>
-        <w:t>The @Component decorator identifies the class immediately below it as a component class, and specifies its metadata</w:t>
-      </w:r>
-      <w:r>
-        <w:rPr>
-          <w:sz w:val="24"/>
-          <w:szCs w:val="24"/>
-        </w:rPr>
-        <w:t>. This decorator actually tells angular that it is a component.</w:t>
+        <w:t xml:space="preserve">The @Component decorator identifies the class immediately below it as a component </w:t>
+      </w:r>
+      <w:proofErr w:type="gramStart"/>
+      <w:r>
+        <w:rPr>
+          <w:sz w:val="24"/>
+          <w:szCs w:val="24"/>
+        </w:rPr>
+        <w:t>class, and</w:t>
+      </w:r>
+      <w:proofErr w:type="gramEnd"/>
+      <w:r>
+        <w:rPr>
+          <w:sz w:val="24"/>
+          <w:szCs w:val="24"/>
+        </w:rPr>
+        <w:t xml:space="preserve"> specifies its metadata</w:t>
+      </w:r>
+      <w:r>
+        <w:rPr>
+          <w:sz w:val="24"/>
+          <w:szCs w:val="24"/>
+        </w:rPr>
+        <w:t xml:space="preserve">. This decorator </w:t>
+      </w:r>
+      <w:proofErr w:type="gramStart"/>
+      <w:r>
+        <w:rPr>
+          <w:sz w:val="24"/>
+          <w:szCs w:val="24"/>
+        </w:rPr>
+        <w:t>actually tells</w:t>
+      </w:r>
+      <w:proofErr w:type="gramEnd"/>
+      <w:r>
+        <w:rPr>
+          <w:sz w:val="24"/>
+          <w:szCs w:val="24"/>
+        </w:rPr>
+        <w:t xml:space="preserve"> angular that it is a component.</w:t>
       </w:r>
     </w:p>
     <w:p>
@@ -2720,7 +3884,23 @@
           <w:sz w:val="24"/>
           <w:szCs w:val="24"/>
         </w:rPr>
-        <w:t>: A selector that tells Angular to create and insert an instance of this component wherever it finds the corresponding tag in template HTML. For example, if an app's HTML contains &lt;app-hero-list&gt;&lt;/app-hero-list&gt;, then Angular inserts an instance of the HeroListComponent view between those tags.</w:t>
+        <w:t xml:space="preserve">: A selector that tells Angular to create and insert an instance of this component wherever it finds the corresponding tag in template HTML. For example, if an app's HTML contains &lt;app-hero-list&gt;&lt;/app-hero-list&gt;, then Angular inserts an instance of the </w:t>
+      </w:r>
+      <w:proofErr w:type="spellStart"/>
+      <w:r>
+        <w:rPr>
+          <w:sz w:val="24"/>
+          <w:szCs w:val="24"/>
+        </w:rPr>
+        <w:t>HeroListComponent</w:t>
+      </w:r>
+      <w:proofErr w:type="spellEnd"/>
+      <w:r>
+        <w:rPr>
+          <w:sz w:val="24"/>
+          <w:szCs w:val="24"/>
+        </w:rPr>
+        <w:t xml:space="preserve"> view between those tags.</w:t>
       </w:r>
     </w:p>
     <w:p>
@@ -2735,6 +3915,7 @@
           <w:szCs w:val="24"/>
         </w:rPr>
       </w:pPr>
+      <w:proofErr w:type="spellStart"/>
       <w:r>
         <w:rPr>
           <w:b/>
@@ -2743,6 +3924,7 @@
         </w:rPr>
         <w:t>templateUrl</w:t>
       </w:r>
+      <w:proofErr w:type="spellEnd"/>
       <w:r>
         <w:rPr>
           <w:sz w:val="24"/>
@@ -2922,7 +4104,23 @@
           <w:sz w:val="24"/>
           <w:szCs w:val="24"/>
         </w:rPr>
-        <w:t>In addition to components, there are two other kinds of directives: structural and attribute. Angular defines a number of directives of both kinds, and you can define your own using the @Directive() decorator. In templates, directives typically appear within an element tag as attributes, either by name or as the target of an assignment or a binding.</w:t>
+        <w:t xml:space="preserve">In addition to components, there are two other kinds of directives: structural and attribute. Angular defines </w:t>
+      </w:r>
+      <w:proofErr w:type="gramStart"/>
+      <w:r>
+        <w:rPr>
+          <w:sz w:val="24"/>
+          <w:szCs w:val="24"/>
+        </w:rPr>
+        <w:t>a number of</w:t>
+      </w:r>
+      <w:proofErr w:type="gramEnd"/>
+      <w:r>
+        <w:rPr>
+          <w:sz w:val="24"/>
+          <w:szCs w:val="24"/>
+        </w:rPr>
+        <w:t xml:space="preserve"> directives of both kinds, and you can define your own using the @Directive() decorator. In templates, directives typically appear within an element tag as attributes, either by name or as the target of an assignment or a binding.</w:t>
       </w:r>
     </w:p>
     <w:p>
@@ -3013,8 +4211,49 @@
           <w:szCs w:val="24"/>
         </w:rPr>
         <w:lastRenderedPageBreak/>
-        <w:t>Three of the common, built-in structural directives—NgIf, NgFor, and NgSwitch</w:t>
-      </w:r>
+        <w:t>Three of the common, built-in structural directives—</w:t>
+      </w:r>
+      <w:proofErr w:type="spellStart"/>
+      <w:r>
+        <w:rPr>
+          <w:sz w:val="24"/>
+          <w:szCs w:val="24"/>
+        </w:rPr>
+        <w:t>NgIf</w:t>
+      </w:r>
+      <w:proofErr w:type="spellEnd"/>
+      <w:r>
+        <w:rPr>
+          <w:sz w:val="24"/>
+          <w:szCs w:val="24"/>
+        </w:rPr>
+        <w:t xml:space="preserve">, </w:t>
+      </w:r>
+      <w:proofErr w:type="spellStart"/>
+      <w:r>
+        <w:rPr>
+          <w:sz w:val="24"/>
+          <w:szCs w:val="24"/>
+        </w:rPr>
+        <w:t>NgFor</w:t>
+      </w:r>
+      <w:proofErr w:type="spellEnd"/>
+      <w:r>
+        <w:rPr>
+          <w:sz w:val="24"/>
+          <w:szCs w:val="24"/>
+        </w:rPr>
+        <w:t xml:space="preserve">, and </w:t>
+      </w:r>
+      <w:proofErr w:type="spellStart"/>
+      <w:r>
+        <w:rPr>
+          <w:sz w:val="24"/>
+          <w:szCs w:val="24"/>
+        </w:rPr>
+        <w:t>NgSwitch</w:t>
+      </w:r>
+      <w:proofErr w:type="spellEnd"/>
     </w:p>
     <w:p>
       <w:pPr>
@@ -3076,7 +4315,39 @@
           <w:sz w:val="24"/>
           <w:szCs w:val="24"/>
         </w:rPr>
-        <w:t>The ngModel directive, which implements two-way data binding, is an example of an attribute directive. ngModel modifies the behavior of an existing element (typically &lt;input&gt;) by setting its display value property and responding to change events.</w:t>
+        <w:t xml:space="preserve">The </w:t>
+      </w:r>
+      <w:proofErr w:type="spellStart"/>
+      <w:r>
+        <w:rPr>
+          <w:sz w:val="24"/>
+          <w:szCs w:val="24"/>
+        </w:rPr>
+        <w:t>ngModel</w:t>
+      </w:r>
+      <w:proofErr w:type="spellEnd"/>
+      <w:r>
+        <w:rPr>
+          <w:sz w:val="24"/>
+          <w:szCs w:val="24"/>
+        </w:rPr>
+        <w:t xml:space="preserve"> directive, which implements two-way data binding, is an example of an attribute directive. </w:t>
+      </w:r>
+      <w:proofErr w:type="spellStart"/>
+      <w:r>
+        <w:rPr>
+          <w:sz w:val="24"/>
+          <w:szCs w:val="24"/>
+        </w:rPr>
+        <w:t>ngModel</w:t>
+      </w:r>
+      <w:proofErr w:type="spellEnd"/>
+      <w:r>
+        <w:rPr>
+          <w:sz w:val="24"/>
+          <w:szCs w:val="24"/>
+        </w:rPr>
+        <w:t xml:space="preserve"> modifies the behavior of an existing element (typically &lt;input&gt;) by setting its display value property and responding to change events.</w:t>
       </w:r>
     </w:p>
     <w:p>
@@ -3124,8 +4395,17 @@
           <w:sz w:val="24"/>
           <w:szCs w:val="24"/>
         </w:rPr>
-        <w:t>Angular has its own modularity system called NgModules. NgModules are containers for a cohesive block of code dedicated to an application domain</w:t>
-      </w:r>
+        <w:t xml:space="preserve">Angular has its own modularity system called </w:t>
+      </w:r>
+      <w:proofErr w:type="spellStart"/>
+      <w:r>
+        <w:rPr>
+          <w:sz w:val="24"/>
+          <w:szCs w:val="24"/>
+        </w:rPr>
+        <w:t>NgModules</w:t>
+      </w:r>
+      <w:proofErr w:type="spellEnd"/>
       <w:r>
         <w:rPr>
           <w:sz w:val="24"/>
@@ -3133,6 +4413,29 @@
         </w:rPr>
         <w:t xml:space="preserve">. </w:t>
       </w:r>
+      <w:proofErr w:type="spellStart"/>
+      <w:r>
+        <w:rPr>
+          <w:sz w:val="24"/>
+          <w:szCs w:val="24"/>
+        </w:rPr>
+        <w:t>NgModules</w:t>
+      </w:r>
+      <w:proofErr w:type="spellEnd"/>
+      <w:r>
+        <w:rPr>
+          <w:sz w:val="24"/>
+          <w:szCs w:val="24"/>
+        </w:rPr>
+        <w:t xml:space="preserve"> are containers for a cohesive block of code dedicated to an application domain</w:t>
+      </w:r>
+      <w:r>
+        <w:rPr>
+          <w:sz w:val="24"/>
+          <w:szCs w:val="24"/>
+        </w:rPr>
+        <w:t xml:space="preserve">. </w:t>
+      </w:r>
     </w:p>
     <w:p>
       <w:pPr>
@@ -3160,7 +4463,23 @@
           <w:sz w:val="24"/>
           <w:szCs w:val="24"/>
         </w:rPr>
-        <w:t>They can contain components, service providers, and other code files whose scope is defined by the containing NgModule.</w:t>
+        <w:t xml:space="preserve">They can contain components, service providers, and other code files whose scope is defined by the containing </w:t>
+      </w:r>
+      <w:proofErr w:type="spellStart"/>
+      <w:r>
+        <w:rPr>
+          <w:sz w:val="24"/>
+          <w:szCs w:val="24"/>
+        </w:rPr>
+        <w:t>NgModule</w:t>
+      </w:r>
+      <w:proofErr w:type="spellEnd"/>
+      <w:r>
+        <w:rPr>
+          <w:sz w:val="24"/>
+          <w:szCs w:val="24"/>
+        </w:rPr>
+        <w:t>.</w:t>
       </w:r>
       <w:r>
         <w:rPr>
@@ -3174,37 +4493,126 @@
           <w:sz w:val="24"/>
           <w:szCs w:val="24"/>
         </w:rPr>
-        <w:t>The NgModule is used to simplify the ways you define and manage the dependencies in your applications and also you can consolidate different components and services into associative blocks of functionality.</w:t>
-      </w:r>
-    </w:p>
-    <w:p>
-      <w:pPr>
-        <w:rPr>
-          <w:sz w:val="24"/>
-          <w:szCs w:val="24"/>
-        </w:rPr>
-      </w:pPr>
-      <w:r>
-        <w:rPr>
-          <w:sz w:val="24"/>
-          <w:szCs w:val="24"/>
-        </w:rPr>
-        <w:t>Every Angular app has at least one NgModule class, the root module, which is conventionally named AppModule</w:t>
-      </w:r>
-    </w:p>
-    <w:p>
-      <w:pPr>
-        <w:rPr>
-          <w:sz w:val="24"/>
-          <w:szCs w:val="24"/>
-        </w:rPr>
-      </w:pPr>
-      <w:r>
-        <w:rPr>
-          <w:sz w:val="24"/>
-          <w:szCs w:val="24"/>
-        </w:rPr>
-        <w:t>An NgModule is defined by a class decorated with @NgModule(). The most important properties are as follows:</w:t>
+        <w:t xml:space="preserve">The </w:t>
+      </w:r>
+      <w:proofErr w:type="spellStart"/>
+      <w:r>
+        <w:rPr>
+          <w:sz w:val="24"/>
+          <w:szCs w:val="24"/>
+        </w:rPr>
+        <w:t>NgModule</w:t>
+      </w:r>
+      <w:proofErr w:type="spellEnd"/>
+      <w:r>
+        <w:rPr>
+          <w:sz w:val="24"/>
+          <w:szCs w:val="24"/>
+        </w:rPr>
+        <w:t xml:space="preserve"> is used to simplify the ways you define and manage the dependencies in your applications </w:t>
+      </w:r>
+      <w:proofErr w:type="gramStart"/>
+      <w:r>
+        <w:rPr>
+          <w:sz w:val="24"/>
+          <w:szCs w:val="24"/>
+        </w:rPr>
+        <w:t>and also</w:t>
+      </w:r>
+      <w:proofErr w:type="gramEnd"/>
+      <w:r>
+        <w:rPr>
+          <w:sz w:val="24"/>
+          <w:szCs w:val="24"/>
+        </w:rPr>
+        <w:t xml:space="preserve"> you can consolidate different components and services into associative blocks of functionality.</w:t>
+      </w:r>
+    </w:p>
+    <w:p>
+      <w:pPr>
+        <w:rPr>
+          <w:sz w:val="24"/>
+          <w:szCs w:val="24"/>
+        </w:rPr>
+      </w:pPr>
+      <w:r>
+        <w:rPr>
+          <w:sz w:val="24"/>
+          <w:szCs w:val="24"/>
+        </w:rPr>
+        <w:t xml:space="preserve">Every Angular app has at least one </w:t>
+      </w:r>
+      <w:proofErr w:type="spellStart"/>
+      <w:r>
+        <w:rPr>
+          <w:sz w:val="24"/>
+          <w:szCs w:val="24"/>
+        </w:rPr>
+        <w:t>NgModule</w:t>
+      </w:r>
+      <w:proofErr w:type="spellEnd"/>
+      <w:r>
+        <w:rPr>
+          <w:sz w:val="24"/>
+          <w:szCs w:val="24"/>
+        </w:rPr>
+        <w:t xml:space="preserve"> class, the root module, which is conventionally named </w:t>
+      </w:r>
+      <w:proofErr w:type="spellStart"/>
+      <w:r>
+        <w:rPr>
+          <w:sz w:val="24"/>
+          <w:szCs w:val="24"/>
+        </w:rPr>
+        <w:t>AppModule</w:t>
+      </w:r>
+      <w:proofErr w:type="spellEnd"/>
+    </w:p>
+    <w:p>
+      <w:pPr>
+        <w:rPr>
+          <w:sz w:val="24"/>
+          <w:szCs w:val="24"/>
+        </w:rPr>
+      </w:pPr>
+      <w:r>
+        <w:rPr>
+          <w:sz w:val="24"/>
+          <w:szCs w:val="24"/>
+        </w:rPr>
+        <w:t xml:space="preserve">An </w:t>
+      </w:r>
+      <w:proofErr w:type="spellStart"/>
+      <w:r>
+        <w:rPr>
+          <w:sz w:val="24"/>
+          <w:szCs w:val="24"/>
+        </w:rPr>
+        <w:t>NgModule</w:t>
+      </w:r>
+      <w:proofErr w:type="spellEnd"/>
+      <w:r>
+        <w:rPr>
+          <w:sz w:val="24"/>
+          <w:szCs w:val="24"/>
+        </w:rPr>
+        <w:t xml:space="preserve"> is defined by a class decorated with @</w:t>
+      </w:r>
+      <w:proofErr w:type="spellStart"/>
+      <w:r>
+        <w:rPr>
+          <w:sz w:val="24"/>
+          <w:szCs w:val="24"/>
+        </w:rPr>
+        <w:t>NgModule</w:t>
+      </w:r>
+      <w:proofErr w:type="spellEnd"/>
+      <w:r>
+        <w:rPr>
+          <w:sz w:val="24"/>
+          <w:szCs w:val="24"/>
+        </w:rPr>
+        <w:t>(). The most important properties are as follows:</w:t>
       </w:r>
     </w:p>
     <w:p>
@@ -3224,7 +4632,23 @@
           <w:sz w:val="24"/>
           <w:szCs w:val="24"/>
         </w:rPr>
-        <w:t>declarations: The components, directives, and pipes that belong to this NgModule.</w:t>
+        <w:t xml:space="preserve">declarations: The components, directives, and pipes that belong to this </w:t>
+      </w:r>
+      <w:proofErr w:type="spellStart"/>
+      <w:r>
+        <w:rPr>
+          <w:sz w:val="24"/>
+          <w:szCs w:val="24"/>
+        </w:rPr>
+        <w:t>NgModule</w:t>
+      </w:r>
+      <w:proofErr w:type="spellEnd"/>
+      <w:r>
+        <w:rPr>
+          <w:sz w:val="24"/>
+          <w:szCs w:val="24"/>
+        </w:rPr>
+        <w:t>.</w:t>
       </w:r>
     </w:p>
     <w:p>
@@ -3244,7 +4668,23 @@
           <w:sz w:val="24"/>
           <w:szCs w:val="24"/>
         </w:rPr>
-        <w:t>exports: The subset of declarations that should be visible and usable in the component templates of other NgModules.</w:t>
+        <w:t xml:space="preserve">exports: The subset of declarations that should be visible and usable in the component templates of other </w:t>
+      </w:r>
+      <w:proofErr w:type="spellStart"/>
+      <w:r>
+        <w:rPr>
+          <w:sz w:val="24"/>
+          <w:szCs w:val="24"/>
+        </w:rPr>
+        <w:t>NgModules</w:t>
+      </w:r>
+      <w:proofErr w:type="spellEnd"/>
+      <w:r>
+        <w:rPr>
+          <w:sz w:val="24"/>
+          <w:szCs w:val="24"/>
+        </w:rPr>
+        <w:t>.</w:t>
       </w:r>
     </w:p>
     <w:p>
@@ -3264,7 +4704,23 @@
           <w:sz w:val="24"/>
           <w:szCs w:val="24"/>
         </w:rPr>
-        <w:t>imports: Other modules whose exported classes are needed by component templates declared in this NgModule.</w:t>
+        <w:t xml:space="preserve">imports: Other modules whose exported classes are needed by component templates declared in this </w:t>
+      </w:r>
+      <w:proofErr w:type="spellStart"/>
+      <w:r>
+        <w:rPr>
+          <w:sz w:val="24"/>
+          <w:szCs w:val="24"/>
+        </w:rPr>
+        <w:t>NgModule</w:t>
+      </w:r>
+      <w:proofErr w:type="spellEnd"/>
+      <w:r>
+        <w:rPr>
+          <w:sz w:val="24"/>
+          <w:szCs w:val="24"/>
+        </w:rPr>
+        <w:t>.</w:t>
       </w:r>
     </w:p>
     <w:p>
@@ -3284,7 +4740,23 @@
           <w:sz w:val="24"/>
           <w:szCs w:val="24"/>
         </w:rPr>
-        <w:t>providers: Creators of services that this NgModule contributes to the global collection of services; they become accessible in all parts of the app. (You can also specify providers at the component level, which is often preferred.)</w:t>
+        <w:t xml:space="preserve">providers: Creators of services that this </w:t>
+      </w:r>
+      <w:proofErr w:type="spellStart"/>
+      <w:r>
+        <w:rPr>
+          <w:sz w:val="24"/>
+          <w:szCs w:val="24"/>
+        </w:rPr>
+        <w:t>NgModule</w:t>
+      </w:r>
+      <w:proofErr w:type="spellEnd"/>
+      <w:r>
+        <w:rPr>
+          <w:sz w:val="24"/>
+          <w:szCs w:val="24"/>
+        </w:rPr>
+        <w:t xml:space="preserve"> contributes to the global collection of services; they become accessible in all parts of the app. (You can also specify providers at the component level, which is often preferred.)</w:t>
       </w:r>
     </w:p>
     <w:p>
@@ -3304,7 +4776,23 @@
           <w:sz w:val="24"/>
           <w:szCs w:val="24"/>
         </w:rPr>
-        <w:t>bootstrap: The main application view, called the root component, which hosts all other app views. Only the root NgModule should set the bootstrap property.</w:t>
+        <w:t xml:space="preserve">bootstrap: The main application view, called the root component, which hosts all other app views. Only the root </w:t>
+      </w:r>
+      <w:proofErr w:type="spellStart"/>
+      <w:r>
+        <w:rPr>
+          <w:sz w:val="24"/>
+          <w:szCs w:val="24"/>
+        </w:rPr>
+        <w:t>NgModule</w:t>
+      </w:r>
+      <w:proofErr w:type="spellEnd"/>
+      <w:r>
+        <w:rPr>
+          <w:sz w:val="24"/>
+          <w:szCs w:val="24"/>
+        </w:rPr>
+        <w:t xml:space="preserve"> should set the bootstrap property.</w:t>
       </w:r>
     </w:p>
     <w:p>
@@ -3667,7 +5155,29 @@
           <w:szCs w:val="21"/>
           <w:shd w:val="clear" w:color="auto" w:fill="FAFAFA"/>
         </w:rPr>
-        <w:t xml:space="preserve"> In angular we can tap into particular key moments with the help of certain lifecycle sequence:</w:t>
+        <w:t xml:space="preserve"> In angular we can tap into </w:t>
+      </w:r>
+      <w:proofErr w:type="gramStart"/>
+      <w:r>
+        <w:rPr>
+          <w:rFonts w:cs="Helvetica"/>
+          <w:spacing w:val="5"/>
+          <w:sz w:val="24"/>
+          <w:szCs w:val="21"/>
+          <w:shd w:val="clear" w:color="auto" w:fill="FAFAFA"/>
+        </w:rPr>
+        <w:t>particular key</w:t>
+      </w:r>
+      <w:proofErr w:type="gramEnd"/>
+      <w:r>
+        <w:rPr>
+          <w:rFonts w:cs="Helvetica"/>
+          <w:spacing w:val="5"/>
+          <w:sz w:val="24"/>
+          <w:szCs w:val="21"/>
+          <w:shd w:val="clear" w:color="auto" w:fill="FAFAFA"/>
+        </w:rPr>
+        <w:t xml:space="preserve"> moments with the help of certain lifecycle sequence:</w:t>
       </w:r>
     </w:p>
     <w:tbl>
@@ -3712,6 +5222,7 @@
                 <w:szCs w:val="21"/>
               </w:rPr>
             </w:pPr>
+            <w:proofErr w:type="spellStart"/>
             <w:r>
               <w:rPr>
                 <w:rStyle w:val="HTMLCode"/>
@@ -3721,7 +5232,19 @@
                 <w:szCs w:val="18"/>
                 <w:shd w:val="clear" w:color="auto" w:fill="F1F1F1"/>
               </w:rPr>
-              <w:t>ngOnChanges()</w:t>
+              <w:t>ngOnChanges</w:t>
+            </w:r>
+            <w:proofErr w:type="spellEnd"/>
+            <w:r>
+              <w:rPr>
+                <w:rStyle w:val="HTMLCode"/>
+                <w:rFonts w:eastAsiaTheme="minorHAnsi"/>
+                <w:color w:val="333333"/>
+                <w:sz w:val="18"/>
+                <w:szCs w:val="18"/>
+                <w:shd w:val="clear" w:color="auto" w:fill="F1F1F1"/>
+              </w:rPr>
+              <w:t>()</w:t>
             </w:r>
           </w:p>
         </w:tc>
@@ -3760,18 +5283,37 @@
               </w:rPr>
               <w:t>Respond when Angular (re)sets data-bound input properties. The method receives a </w:t>
             </w:r>
-            <w:hyperlink r:id="rId10" w:history="1">
-              <w:r>
-                <w:rPr>
-                  <w:rStyle w:val="Hyperlink"/>
-                  <w:spacing w:val="5"/>
-                  <w:sz w:val="18"/>
-                  <w:szCs w:val="18"/>
-                  <w:shd w:val="clear" w:color="auto" w:fill="F1F1F1"/>
-                </w:rPr>
-                <w:t>SimpleChanges</w:t>
-              </w:r>
-            </w:hyperlink>
+            <w:proofErr w:type="spellStart"/>
+            <w:r>
+              <w:fldChar w:fldCharType="begin"/>
+            </w:r>
+            <w:r>
+              <w:instrText xml:space="preserve"> HYPERLINK "https://angular.io/api/core/SimpleChanges" </w:instrText>
+            </w:r>
+            <w:r>
+              <w:fldChar w:fldCharType="separate"/>
+            </w:r>
+            <w:r>
+              <w:rPr>
+                <w:rStyle w:val="Hyperlink"/>
+                <w:spacing w:val="5"/>
+                <w:sz w:val="18"/>
+                <w:szCs w:val="18"/>
+                <w:shd w:val="clear" w:color="auto" w:fill="F1F1F1"/>
+              </w:rPr>
+              <w:t>SimpleChanges</w:t>
+            </w:r>
+            <w:proofErr w:type="spellEnd"/>
+            <w:r>
+              <w:rPr>
+                <w:rStyle w:val="Hyperlink"/>
+                <w:spacing w:val="5"/>
+                <w:sz w:val="18"/>
+                <w:szCs w:val="18"/>
+                <w:shd w:val="clear" w:color="auto" w:fill="F1F1F1"/>
+              </w:rPr>
+              <w:fldChar w:fldCharType="end"/>
+            </w:r>
             <w:r>
               <w:rPr>
                 <w:rFonts w:ascii="Helvetica" w:hAnsi="Helvetica" w:cs="Helvetica"/>
@@ -3802,6 +5344,7 @@
               </w:rPr>
               <w:t>Called before </w:t>
             </w:r>
+            <w:proofErr w:type="spellStart"/>
             <w:r>
               <w:rPr>
                 <w:rStyle w:val="HTMLCode"/>
@@ -3810,7 +5353,18 @@
                 <w:szCs w:val="18"/>
                 <w:shd w:val="clear" w:color="auto" w:fill="F1F1F1"/>
               </w:rPr>
-              <w:t>ngOnInit()</w:t>
+              <w:t>ngOnInit</w:t>
+            </w:r>
+            <w:proofErr w:type="spellEnd"/>
+            <w:r>
+              <w:rPr>
+                <w:rStyle w:val="HTMLCode"/>
+                <w:color w:val="333333"/>
+                <w:sz w:val="18"/>
+                <w:szCs w:val="18"/>
+                <w:shd w:val="clear" w:color="auto" w:fill="F1F1F1"/>
+              </w:rPr>
+              <w:t>()</w:t>
             </w:r>
             <w:r>
               <w:rPr>
@@ -3850,6 +5404,7 @@
                 <w:szCs w:val="21"/>
               </w:rPr>
             </w:pPr>
+            <w:proofErr w:type="spellStart"/>
             <w:r>
               <w:rPr>
                 <w:rStyle w:val="HTMLCode"/>
@@ -3860,7 +5415,19 @@
                 <w:shd w:val="clear" w:color="auto" w:fill="F1F1F1"/>
               </w:rPr>
               <w:lastRenderedPageBreak/>
-              <w:t>ngOnInit()</w:t>
+              <w:t>ngOnInit</w:t>
+            </w:r>
+            <w:proofErr w:type="spellEnd"/>
+            <w:r>
+              <w:rPr>
+                <w:rStyle w:val="HTMLCode"/>
+                <w:rFonts w:eastAsiaTheme="minorHAnsi"/>
+                <w:color w:val="333333"/>
+                <w:sz w:val="18"/>
+                <w:szCs w:val="18"/>
+                <w:shd w:val="clear" w:color="auto" w:fill="F1F1F1"/>
+              </w:rPr>
+              <w:t>()</w:t>
             </w:r>
           </w:p>
         </w:tc>
@@ -3958,6 +5525,7 @@
               </w:rPr>
               <w:t> </w:t>
             </w:r>
+            <w:proofErr w:type="spellStart"/>
             <w:r>
               <w:rPr>
                 <w:rStyle w:val="HTMLCode"/>
@@ -3966,7 +5534,18 @@
                 <w:szCs w:val="18"/>
                 <w:shd w:val="clear" w:color="auto" w:fill="F1F1F1"/>
               </w:rPr>
-              <w:t>ngOnChanges()</w:t>
+              <w:t>ngOnChanges</w:t>
+            </w:r>
+            <w:proofErr w:type="spellEnd"/>
+            <w:r>
+              <w:rPr>
+                <w:rStyle w:val="HTMLCode"/>
+                <w:color w:val="333333"/>
+                <w:sz w:val="18"/>
+                <w:szCs w:val="18"/>
+                <w:shd w:val="clear" w:color="auto" w:fill="F1F1F1"/>
+              </w:rPr>
+              <w:t>()</w:t>
             </w:r>
             <w:r>
               <w:rPr>
@@ -4006,6 +5585,7 @@
                 <w:szCs w:val="21"/>
               </w:rPr>
             </w:pPr>
+            <w:proofErr w:type="spellStart"/>
             <w:r>
               <w:rPr>
                 <w:rStyle w:val="HTMLCode"/>
@@ -4015,7 +5595,19 @@
                 <w:szCs w:val="18"/>
                 <w:shd w:val="clear" w:color="auto" w:fill="F1F1F1"/>
               </w:rPr>
-              <w:t>ngDoCheck()</w:t>
+              <w:t>ngDoCheck</w:t>
+            </w:r>
+            <w:proofErr w:type="spellEnd"/>
+            <w:r>
+              <w:rPr>
+                <w:rStyle w:val="HTMLCode"/>
+                <w:rFonts w:eastAsiaTheme="minorHAnsi"/>
+                <w:color w:val="333333"/>
+                <w:sz w:val="18"/>
+                <w:szCs w:val="18"/>
+                <w:shd w:val="clear" w:color="auto" w:fill="F1F1F1"/>
+              </w:rPr>
+              <w:t>()</w:t>
             </w:r>
           </w:p>
         </w:tc>
@@ -4075,6 +5667,7 @@
               </w:rPr>
               <w:t>Called during every change detection run, immediately after </w:t>
             </w:r>
+            <w:proofErr w:type="spellStart"/>
             <w:r>
               <w:rPr>
                 <w:rStyle w:val="HTMLCode"/>
@@ -4083,7 +5676,18 @@
                 <w:szCs w:val="18"/>
                 <w:shd w:val="clear" w:color="auto" w:fill="F1F1F1"/>
               </w:rPr>
-              <w:t>ngOnChanges()</w:t>
+              <w:t>ngOnChanges</w:t>
+            </w:r>
+            <w:proofErr w:type="spellEnd"/>
+            <w:r>
+              <w:rPr>
+                <w:rStyle w:val="HTMLCode"/>
+                <w:color w:val="333333"/>
+                <w:sz w:val="18"/>
+                <w:szCs w:val="18"/>
+                <w:shd w:val="clear" w:color="auto" w:fill="F1F1F1"/>
+              </w:rPr>
+              <w:t>()</w:t>
             </w:r>
             <w:r>
               <w:rPr>
@@ -4094,6 +5698,7 @@
               </w:rPr>
               <w:t> and </w:t>
             </w:r>
+            <w:proofErr w:type="spellStart"/>
             <w:r>
               <w:rPr>
                 <w:rStyle w:val="HTMLCode"/>
@@ -4102,7 +5707,18 @@
                 <w:szCs w:val="18"/>
                 <w:shd w:val="clear" w:color="auto" w:fill="F1F1F1"/>
               </w:rPr>
-              <w:t>ngOnInit()</w:t>
+              <w:t>ngOnInit</w:t>
+            </w:r>
+            <w:proofErr w:type="spellEnd"/>
+            <w:r>
+              <w:rPr>
+                <w:rStyle w:val="HTMLCode"/>
+                <w:color w:val="333333"/>
+                <w:sz w:val="18"/>
+                <w:szCs w:val="18"/>
+                <w:shd w:val="clear" w:color="auto" w:fill="F1F1F1"/>
+              </w:rPr>
+              <w:t>()</w:t>
             </w:r>
             <w:r>
               <w:rPr>
@@ -4142,6 +5758,7 @@
                 <w:szCs w:val="21"/>
               </w:rPr>
             </w:pPr>
+            <w:proofErr w:type="spellStart"/>
             <w:r>
               <w:rPr>
                 <w:rStyle w:val="HTMLCode"/>
@@ -4151,7 +5768,19 @@
                 <w:szCs w:val="18"/>
                 <w:shd w:val="clear" w:color="auto" w:fill="F1F1F1"/>
               </w:rPr>
-              <w:t>ngAfterContentInit()</w:t>
+              <w:t>ngAfterContentInit</w:t>
+            </w:r>
+            <w:proofErr w:type="spellEnd"/>
+            <w:r>
+              <w:rPr>
+                <w:rStyle w:val="HTMLCode"/>
+                <w:rFonts w:eastAsiaTheme="minorHAnsi"/>
+                <w:color w:val="333333"/>
+                <w:sz w:val="18"/>
+                <w:szCs w:val="18"/>
+                <w:shd w:val="clear" w:color="auto" w:fill="F1F1F1"/>
+              </w:rPr>
+              <w:t>()</w:t>
             </w:r>
           </w:p>
         </w:tc>
@@ -4230,6 +5859,7 @@
               </w:rPr>
               <w:t> after the first </w:t>
             </w:r>
+            <w:proofErr w:type="spellStart"/>
             <w:r>
               <w:rPr>
                 <w:rStyle w:val="HTMLCode"/>
@@ -4238,7 +5868,18 @@
                 <w:szCs w:val="18"/>
                 <w:shd w:val="clear" w:color="auto" w:fill="F1F1F1"/>
               </w:rPr>
-              <w:t>ngDoCheck()</w:t>
+              <w:t>ngDoCheck</w:t>
+            </w:r>
+            <w:proofErr w:type="spellEnd"/>
+            <w:r>
+              <w:rPr>
+                <w:rStyle w:val="HTMLCode"/>
+                <w:color w:val="333333"/>
+                <w:sz w:val="18"/>
+                <w:szCs w:val="18"/>
+                <w:shd w:val="clear" w:color="auto" w:fill="F1F1F1"/>
+              </w:rPr>
+              <w:t>()</w:t>
             </w:r>
             <w:r>
               <w:rPr>
@@ -4278,7 +5919,8 @@
                 <w:szCs w:val="21"/>
               </w:rPr>
             </w:pPr>
-            <w:hyperlink r:id="rId11" w:anchor="ngAfterContentChecked" w:history="1">
+            <w:hyperlink r:id="rId10" w:anchor="ngAfterContentChecked" w:history="1">
+              <w:proofErr w:type="spellStart"/>
               <w:r>
                 <w:rPr>
                   <w:rStyle w:val="Hyperlink"/>
@@ -4287,7 +5929,18 @@
                   <w:szCs w:val="18"/>
                   <w:shd w:val="clear" w:color="auto" w:fill="F1F1F1"/>
                 </w:rPr>
-                <w:t>ngAfterContentChecked()</w:t>
+                <w:t>ngAfterContentChecked</w:t>
+              </w:r>
+              <w:proofErr w:type="spellEnd"/>
+              <w:r>
+                <w:rPr>
+                  <w:rStyle w:val="Hyperlink"/>
+                  <w:spacing w:val="5"/>
+                  <w:sz w:val="18"/>
+                  <w:szCs w:val="18"/>
+                  <w:shd w:val="clear" w:color="auto" w:fill="F1F1F1"/>
+                </w:rPr>
+                <w:t>()</w:t>
               </w:r>
             </w:hyperlink>
           </w:p>
@@ -4348,6 +6001,7 @@
               </w:rPr>
               <w:t>Called after the </w:t>
             </w:r>
+            <w:proofErr w:type="spellStart"/>
             <w:r>
               <w:rPr>
                 <w:rStyle w:val="HTMLCode"/>
@@ -4356,7 +6010,18 @@
                 <w:szCs w:val="18"/>
                 <w:shd w:val="clear" w:color="auto" w:fill="F1F1F1"/>
               </w:rPr>
-              <w:t>ngAfterContentInit()</w:t>
+              <w:t>ngAfterContentInit</w:t>
+            </w:r>
+            <w:proofErr w:type="spellEnd"/>
+            <w:r>
+              <w:rPr>
+                <w:rStyle w:val="HTMLCode"/>
+                <w:color w:val="333333"/>
+                <w:sz w:val="18"/>
+                <w:szCs w:val="18"/>
+                <w:shd w:val="clear" w:color="auto" w:fill="F1F1F1"/>
+              </w:rPr>
+              <w:t>()</w:t>
             </w:r>
             <w:r>
               <w:rPr>
@@ -4367,6 +6032,7 @@
               </w:rPr>
               <w:t> and every subsequent </w:t>
             </w:r>
+            <w:proofErr w:type="spellStart"/>
             <w:r>
               <w:rPr>
                 <w:rStyle w:val="HTMLCode"/>
@@ -4375,7 +6041,18 @@
                 <w:szCs w:val="18"/>
                 <w:shd w:val="clear" w:color="auto" w:fill="F1F1F1"/>
               </w:rPr>
-              <w:t>ngDoCheck()</w:t>
+              <w:t>ngDoCheck</w:t>
+            </w:r>
+            <w:proofErr w:type="spellEnd"/>
+            <w:r>
+              <w:rPr>
+                <w:rStyle w:val="HTMLCode"/>
+                <w:color w:val="333333"/>
+                <w:sz w:val="18"/>
+                <w:szCs w:val="18"/>
+                <w:shd w:val="clear" w:color="auto" w:fill="F1F1F1"/>
+              </w:rPr>
+              <w:t>()</w:t>
             </w:r>
             <w:r>
               <w:rPr>
@@ -4415,6 +6092,7 @@
                 <w:szCs w:val="21"/>
               </w:rPr>
             </w:pPr>
+            <w:proofErr w:type="spellStart"/>
             <w:r>
               <w:rPr>
                 <w:rStyle w:val="HTMLCode"/>
@@ -4424,7 +6102,19 @@
                 <w:szCs w:val="18"/>
                 <w:shd w:val="clear" w:color="auto" w:fill="F1F1F1"/>
               </w:rPr>
-              <w:t>ngAfterViewInit()</w:t>
+              <w:t>ngAfterViewInit</w:t>
+            </w:r>
+            <w:proofErr w:type="spellEnd"/>
+            <w:r>
+              <w:rPr>
+                <w:rStyle w:val="HTMLCode"/>
+                <w:rFonts w:eastAsiaTheme="minorHAnsi"/>
+                <w:color w:val="333333"/>
+                <w:sz w:val="18"/>
+                <w:szCs w:val="18"/>
+                <w:shd w:val="clear" w:color="auto" w:fill="F1F1F1"/>
+              </w:rPr>
+              <w:t>()</w:t>
             </w:r>
           </w:p>
         </w:tc>
@@ -4503,18 +6193,47 @@
               </w:rPr>
               <w:t> after the first </w:t>
             </w:r>
-            <w:hyperlink r:id="rId12" w:anchor="ngAfterContentChecked" w:history="1">
-              <w:r>
-                <w:rPr>
-                  <w:rStyle w:val="Hyperlink"/>
-                  <w:spacing w:val="5"/>
-                  <w:sz w:val="18"/>
-                  <w:szCs w:val="18"/>
-                  <w:shd w:val="clear" w:color="auto" w:fill="F1F1F1"/>
-                </w:rPr>
-                <w:t>ngAfterContentChecked()</w:t>
-              </w:r>
-            </w:hyperlink>
+            <w:proofErr w:type="spellStart"/>
+            <w:r>
+              <w:fldChar w:fldCharType="begin"/>
+            </w:r>
+            <w:r>
+              <w:instrText xml:space="preserve"> HYPERLINK "https://angular.io/api/core/AfterContentChecked" \l "ngAfterContentChecked" </w:instrText>
+            </w:r>
+            <w:r>
+              <w:fldChar w:fldCharType="separate"/>
+            </w:r>
+            <w:r>
+              <w:rPr>
+                <w:rStyle w:val="Hyperlink"/>
+                <w:spacing w:val="5"/>
+                <w:sz w:val="18"/>
+                <w:szCs w:val="18"/>
+                <w:shd w:val="clear" w:color="auto" w:fill="F1F1F1"/>
+              </w:rPr>
+              <w:t>ngAfterContentChecked</w:t>
+            </w:r>
+            <w:proofErr w:type="spellEnd"/>
+            <w:r>
+              <w:rPr>
+                <w:rStyle w:val="Hyperlink"/>
+                <w:spacing w:val="5"/>
+                <w:sz w:val="18"/>
+                <w:szCs w:val="18"/>
+                <w:shd w:val="clear" w:color="auto" w:fill="F1F1F1"/>
+              </w:rPr>
+              <w:t>()</w:t>
+            </w:r>
+            <w:r>
+              <w:rPr>
+                <w:rStyle w:val="Hyperlink"/>
+                <w:spacing w:val="5"/>
+                <w:sz w:val="18"/>
+                <w:szCs w:val="18"/>
+                <w:shd w:val="clear" w:color="auto" w:fill="F1F1F1"/>
+              </w:rPr>
+              <w:fldChar w:fldCharType="end"/>
+            </w:r>
             <w:r>
               <w:rPr>
                 <w:rFonts w:ascii="Helvetica" w:hAnsi="Helvetica" w:cs="Helvetica"/>
@@ -4553,7 +6272,8 @@
                 <w:szCs w:val="21"/>
               </w:rPr>
             </w:pPr>
-            <w:hyperlink r:id="rId13" w:anchor="ngAfterViewChecked" w:history="1">
+            <w:hyperlink r:id="rId11" w:anchor="ngAfterViewChecked" w:history="1">
+              <w:proofErr w:type="spellStart"/>
               <w:r>
                 <w:rPr>
                   <w:rStyle w:val="Hyperlink"/>
@@ -4562,7 +6282,18 @@
                   <w:szCs w:val="18"/>
                   <w:shd w:val="clear" w:color="auto" w:fill="F1F1F1"/>
                 </w:rPr>
-                <w:t>ngAfterViewChecked()</w:t>
+                <w:t>ngAfterViewChecked</w:t>
+              </w:r>
+              <w:proofErr w:type="spellEnd"/>
+              <w:r>
+                <w:rPr>
+                  <w:rStyle w:val="Hyperlink"/>
+                  <w:spacing w:val="5"/>
+                  <w:sz w:val="18"/>
+                  <w:szCs w:val="18"/>
+                  <w:shd w:val="clear" w:color="auto" w:fill="F1F1F1"/>
+                </w:rPr>
+                <w:t>()</w:t>
               </w:r>
             </w:hyperlink>
           </w:p>
@@ -4623,6 +6354,7 @@
               </w:rPr>
               <w:t>Called after the </w:t>
             </w:r>
+            <w:proofErr w:type="spellStart"/>
             <w:r>
               <w:rPr>
                 <w:rStyle w:val="HTMLCode"/>
@@ -4633,6 +6365,7 @@
               </w:rPr>
               <w:t>ngAfterViewInit</w:t>
             </w:r>
+            <w:proofErr w:type="spellEnd"/>
             <w:r>
               <w:rPr>
                 <w:rFonts w:ascii="Helvetica" w:hAnsi="Helvetica" w:cs="Helvetica"/>
@@ -4642,18 +6375,47 @@
               </w:rPr>
               <w:t> and every subsequent </w:t>
             </w:r>
-            <w:hyperlink r:id="rId14" w:anchor="ngAfterContentChecked" w:history="1">
-              <w:r>
-                <w:rPr>
-                  <w:rStyle w:val="Hyperlink"/>
-                  <w:spacing w:val="5"/>
-                  <w:sz w:val="18"/>
-                  <w:szCs w:val="18"/>
-                  <w:shd w:val="clear" w:color="auto" w:fill="F1F1F1"/>
-                </w:rPr>
-                <w:t>ngAfterContentChecked()</w:t>
-              </w:r>
-            </w:hyperlink>
+            <w:proofErr w:type="spellStart"/>
+            <w:r>
+              <w:fldChar w:fldCharType="begin"/>
+            </w:r>
+            <w:r>
+              <w:instrText xml:space="preserve"> HYPERLINK "https://angular.io/api/core/AfterContentChecked" \l "ngAfterContentChecked" </w:instrText>
+            </w:r>
+            <w:r>
+              <w:fldChar w:fldCharType="separate"/>
+            </w:r>
+            <w:r>
+              <w:rPr>
+                <w:rStyle w:val="Hyperlink"/>
+                <w:spacing w:val="5"/>
+                <w:sz w:val="18"/>
+                <w:szCs w:val="18"/>
+                <w:shd w:val="clear" w:color="auto" w:fill="F1F1F1"/>
+              </w:rPr>
+              <w:t>ngAfterContentChecked</w:t>
+            </w:r>
+            <w:proofErr w:type="spellEnd"/>
+            <w:r>
+              <w:rPr>
+                <w:rStyle w:val="Hyperlink"/>
+                <w:spacing w:val="5"/>
+                <w:sz w:val="18"/>
+                <w:szCs w:val="18"/>
+                <w:shd w:val="clear" w:color="auto" w:fill="F1F1F1"/>
+              </w:rPr>
+              <w:t>()</w:t>
+            </w:r>
+            <w:r>
+              <w:rPr>
+                <w:rStyle w:val="Hyperlink"/>
+                <w:spacing w:val="5"/>
+                <w:sz w:val="18"/>
+                <w:szCs w:val="18"/>
+                <w:shd w:val="clear" w:color="auto" w:fill="F1F1F1"/>
+              </w:rPr>
+              <w:fldChar w:fldCharType="end"/>
+            </w:r>
             <w:r>
               <w:rPr>
                 <w:rFonts w:ascii="Helvetica" w:hAnsi="Helvetica" w:cs="Helvetica"/>
@@ -4695,6 +6457,7 @@
                 <w:szCs w:val="21"/>
               </w:rPr>
             </w:pPr>
+            <w:proofErr w:type="spellStart"/>
             <w:r>
               <w:rPr>
                 <w:rStyle w:val="HTMLCode"/>
@@ -4704,7 +6467,19 @@
                 <w:szCs w:val="18"/>
                 <w:shd w:val="clear" w:color="auto" w:fill="F1F1F1"/>
               </w:rPr>
-              <w:t>ngOnDestroy()</w:t>
+              <w:t>ngOnDestroy</w:t>
+            </w:r>
+            <w:proofErr w:type="spellEnd"/>
+            <w:r>
+              <w:rPr>
+                <w:rStyle w:val="HTMLCode"/>
+                <w:rFonts w:eastAsiaTheme="minorHAnsi"/>
+                <w:color w:val="333333"/>
+                <w:sz w:val="18"/>
+                <w:szCs w:val="18"/>
+                <w:shd w:val="clear" w:color="auto" w:fill="F1F1F1"/>
+              </w:rPr>
+              <w:t>()</w:t>
             </w:r>
           </w:p>
         </w:tc>
@@ -4884,13 +6659,23 @@
           <w:szCs w:val="24"/>
         </w:rPr>
       </w:pPr>
-      <w:r>
-        <w:rPr>
-          <w:rFonts w:ascii="Calibri" w:hAnsi="Calibri"/>
-          <w:sz w:val="24"/>
-          <w:szCs w:val="24"/>
-        </w:rPr>
-        <w:t>Similar to AngularJS</w:t>
+      <w:proofErr w:type="gramStart"/>
+      <w:r>
+        <w:rPr>
+          <w:rFonts w:ascii="Calibri" w:hAnsi="Calibri"/>
+          <w:sz w:val="24"/>
+          <w:szCs w:val="24"/>
+        </w:rPr>
+        <w:t>Similar to</w:t>
+      </w:r>
+      <w:proofErr w:type="gramEnd"/>
+      <w:r>
+        <w:rPr>
+          <w:rFonts w:ascii="Calibri" w:hAnsi="Calibri"/>
+          <w:sz w:val="24"/>
+          <w:szCs w:val="24"/>
+        </w:rPr>
+        <w:t xml:space="preserve"> AngularJS</w:t>
       </w:r>
     </w:p>
     <w:p>
@@ -4906,13 +6691,41 @@
           <w:szCs w:val="24"/>
         </w:rPr>
       </w:pPr>
-      <w:r>
-        <w:rPr>
-          <w:rFonts w:ascii="Calibri" w:hAnsi="Calibri"/>
-          <w:sz w:val="24"/>
-          <w:szCs w:val="24"/>
-        </w:rPr>
-        <w:t>Two way data binding(using [(NgModel)] syntax)</w:t>
+      <w:proofErr w:type="gramStart"/>
+      <w:r>
+        <w:rPr>
+          <w:rFonts w:ascii="Calibri" w:hAnsi="Calibri"/>
+          <w:sz w:val="24"/>
+          <w:szCs w:val="24"/>
+        </w:rPr>
+        <w:t>Two way</w:t>
+      </w:r>
+      <w:proofErr w:type="gramEnd"/>
+      <w:r>
+        <w:rPr>
+          <w:rFonts w:ascii="Calibri" w:hAnsi="Calibri"/>
+          <w:sz w:val="24"/>
+          <w:szCs w:val="24"/>
+        </w:rPr>
+        <w:t xml:space="preserve"> data binding(using [(</w:t>
+      </w:r>
+      <w:proofErr w:type="spellStart"/>
+      <w:r>
+        <w:rPr>
+          <w:rFonts w:ascii="Calibri" w:hAnsi="Calibri"/>
+          <w:sz w:val="24"/>
+          <w:szCs w:val="24"/>
+        </w:rPr>
+        <w:t>NgModel</w:t>
+      </w:r>
+      <w:proofErr w:type="spellEnd"/>
+      <w:r>
+        <w:rPr>
+          <w:rFonts w:ascii="Calibri" w:hAnsi="Calibri"/>
+          <w:sz w:val="24"/>
+          <w:szCs w:val="24"/>
+        </w:rPr>
+        <w:t>)] syntax)</w:t>
       </w:r>
     </w:p>
     <w:p>
@@ -5020,6 +6833,7 @@
           <w:szCs w:val="24"/>
         </w:rPr>
       </w:pPr>
+      <w:bookmarkStart w:id="1" w:name="_GoBack"/>
       <w:r>
         <w:rPr>
           <w:rFonts w:ascii="Calibri" w:hAnsi="Calibri"/>
@@ -5136,7 +6950,27 @@
           <w:sz w:val="24"/>
           <w:szCs w:val="24"/>
         </w:rPr>
-        <w:t>Handling a event based on a debounce time</w:t>
+        <w:t xml:space="preserve">Handling </w:t>
+      </w:r>
+      <w:proofErr w:type="spellStart"/>
+      <w:proofErr w:type="gramStart"/>
+      <w:r>
+        <w:rPr>
+          <w:rFonts w:ascii="Calibri" w:hAnsi="Calibri"/>
+          <w:sz w:val="24"/>
+          <w:szCs w:val="24"/>
+        </w:rPr>
+        <w:t>a</w:t>
+      </w:r>
+      <w:proofErr w:type="spellEnd"/>
+      <w:proofErr w:type="gramEnd"/>
+      <w:r>
+        <w:rPr>
+          <w:rFonts w:ascii="Calibri" w:hAnsi="Calibri"/>
+          <w:sz w:val="24"/>
+          <w:szCs w:val="24"/>
+        </w:rPr>
+        <w:t xml:space="preserve"> event based on a debounce time</w:t>
       </w:r>
     </w:p>
     <w:p>
@@ -5205,6 +7039,7 @@
         <w:t>Easier unit testing</w:t>
       </w:r>
     </w:p>
+    <w:bookmarkEnd w:id="1"/>
     <w:p>
       <w:pPr>
         <w:rPr>
@@ -5241,7 +7076,7 @@
         </w:rPr>
         <w:t xml:space="preserve"> (</w:t>
       </w:r>
-      <w:hyperlink r:id="rId15" w:history="1">
+      <w:hyperlink r:id="rId12" w:history="1">
         <w:r>
           <w:rPr>
             <w:rStyle w:val="Hyperlink"/>
@@ -5342,7 +7177,25 @@
           <w:sz w:val="24"/>
           <w:szCs w:val="24"/>
         </w:rPr>
-        <w:t xml:space="preserve"> app it builds the lazy loaded module as a separate js file and it will </w:t>
+        <w:t xml:space="preserve"> app it builds the lazy loaded module as a separate </w:t>
+      </w:r>
+      <w:proofErr w:type="spellStart"/>
+      <w:r>
+        <w:rPr>
+          <w:rFonts w:ascii="Calibri" w:hAnsi="Calibri"/>
+          <w:sz w:val="24"/>
+          <w:szCs w:val="24"/>
+        </w:rPr>
+        <w:t>js</w:t>
+      </w:r>
+      <w:proofErr w:type="spellEnd"/>
+      <w:r>
+        <w:rPr>
+          <w:rFonts w:ascii="Calibri" w:hAnsi="Calibri"/>
+          <w:sz w:val="24"/>
+          <w:szCs w:val="24"/>
+        </w:rPr>
+        <w:t xml:space="preserve"> file and it will </w:t>
       </w:r>
       <w:r>
         <w:rPr>
@@ -5358,7 +7211,25 @@
           <w:sz w:val="24"/>
           <w:szCs w:val="24"/>
         </w:rPr>
-        <w:t>downloaded only when specific url is hit</w:t>
+        <w:t xml:space="preserve">downloaded only when specific </w:t>
+      </w:r>
+      <w:proofErr w:type="spellStart"/>
+      <w:r>
+        <w:rPr>
+          <w:rFonts w:ascii="Calibri" w:hAnsi="Calibri"/>
+          <w:sz w:val="24"/>
+          <w:szCs w:val="24"/>
+        </w:rPr>
+        <w:t>url</w:t>
+      </w:r>
+      <w:proofErr w:type="spellEnd"/>
+      <w:r>
+        <w:rPr>
+          <w:rFonts w:ascii="Calibri" w:hAnsi="Calibri"/>
+          <w:sz w:val="24"/>
+          <w:szCs w:val="24"/>
+        </w:rPr>
+        <w:t xml:space="preserve"> is hit</w:t>
       </w:r>
       <w:r>
         <w:rPr>
@@ -5399,7 +7270,7 @@
                     </pic:cNvPicPr>
                   </pic:nvPicPr>
                   <pic:blipFill>
-                    <a:blip r:embed="rId16" cstate="print">
+                    <a:blip r:embed="rId13" cstate="print">
                       <a:extLst>
                         <a:ext uri="{28A0092B-C50C-407E-A947-70E740481C1C}">
                           <a14:useLocalDpi xmlns:a14="http://schemas.microsoft.com/office/drawing/2010/main" val="0"/>
@@ -5726,8 +7597,20 @@
           <w:szCs w:val="19"/>
           <w:shd w:val="clear" w:color="auto" w:fill="333333"/>
         </w:rPr>
-        <w:t xml:space="preserve"> ng serve</w:t>
-      </w:r>
+        <w:t xml:space="preserve"> ng </w:t>
+      </w:r>
+      <w:proofErr w:type="gramStart"/>
+      <w:r>
+        <w:rPr>
+          <w:rFonts w:ascii="Courier New" w:hAnsi="Courier New" w:cs="Courier New"/>
+          <w:color w:val="17FF0B"/>
+          <w:sz w:val="19"/>
+          <w:szCs w:val="19"/>
+          <w:shd w:val="clear" w:color="auto" w:fill="333333"/>
+        </w:rPr>
+        <w:t>serve</w:t>
+      </w:r>
+      <w:proofErr w:type="gramEnd"/>
     </w:p>
     <w:p>
       <w:pPr>
@@ -5795,6 +7678,7 @@
         </w:rPr>
         <w:t>--</w:t>
       </w:r>
+      <w:proofErr w:type="spellStart"/>
       <w:r>
         <w:rPr>
           <w:rStyle w:val="pln"/>
@@ -5804,12 +7688,10 @@
           <w:szCs w:val="19"/>
           <w:shd w:val="clear" w:color="auto" w:fill="333333"/>
         </w:rPr>
-        <w:t xml:space="preserve">aot </w:t>
-      </w:r>
-    </w:p>
-    <w:p>
-      <w:pPr>
-        <w:pStyle w:val="ListParagraph"/>
+        <w:t>aot</w:t>
+      </w:r>
+      <w:proofErr w:type="spellEnd"/>
+      <w:r>
         <w:rPr>
           <w:rStyle w:val="pln"/>
           <w:rFonts w:ascii="Courier New" w:hAnsi="Courier New" w:cs="Courier New"/>
@@ -5818,8 +7700,12 @@
           <w:szCs w:val="19"/>
           <w:shd w:val="clear" w:color="auto" w:fill="333333"/>
         </w:rPr>
-      </w:pPr>
-      <w:r>
+        <w:t xml:space="preserve"> </w:t>
+      </w:r>
+    </w:p>
+    <w:p>
+      <w:pPr>
+        <w:pStyle w:val="ListParagraph"/>
         <w:rPr>
           <w:rStyle w:val="pln"/>
           <w:rFonts w:ascii="Courier New" w:hAnsi="Courier New" w:cs="Courier New"/>
@@ -5828,7 +7714,41 @@
           <w:szCs w:val="19"/>
           <w:shd w:val="clear" w:color="auto" w:fill="333333"/>
         </w:rPr>
-        <w:t xml:space="preserve">ng serve </w:t>
+      </w:pPr>
+      <w:r>
+        <w:rPr>
+          <w:rStyle w:val="pln"/>
+          <w:rFonts w:ascii="Courier New" w:hAnsi="Courier New" w:cs="Courier New"/>
+          <w:color w:val="17FF0B"/>
+          <w:sz w:val="19"/>
+          <w:szCs w:val="19"/>
+          <w:shd w:val="clear" w:color="auto" w:fill="333333"/>
+        </w:rPr>
+        <w:t xml:space="preserve">ng </w:t>
+      </w:r>
+      <w:proofErr w:type="gramStart"/>
+      <w:r>
+        <w:rPr>
+          <w:rStyle w:val="pln"/>
+          <w:rFonts w:ascii="Courier New" w:hAnsi="Courier New" w:cs="Courier New"/>
+          <w:color w:val="17FF0B"/>
+          <w:sz w:val="19"/>
+          <w:szCs w:val="19"/>
+          <w:shd w:val="clear" w:color="auto" w:fill="333333"/>
+        </w:rPr>
+        <w:t>serve</w:t>
+      </w:r>
+      <w:proofErr w:type="gramEnd"/>
+      <w:r>
+        <w:rPr>
+          <w:rStyle w:val="pln"/>
+          <w:rFonts w:ascii="Courier New" w:hAnsi="Courier New" w:cs="Courier New"/>
+          <w:color w:val="17FF0B"/>
+          <w:sz w:val="19"/>
+          <w:szCs w:val="19"/>
+          <w:shd w:val="clear" w:color="auto" w:fill="333333"/>
+        </w:rPr>
+        <w:t xml:space="preserve"> </w:t>
       </w:r>
       <w:r>
         <w:rPr>
@@ -5841,6 +7761,7 @@
         </w:rPr>
         <w:t>–</w:t>
       </w:r>
+      <w:proofErr w:type="spellStart"/>
       <w:r>
         <w:rPr>
           <w:rStyle w:val="pln"/>
@@ -5852,6 +7773,7 @@
         </w:rPr>
         <w:t>aot</w:t>
       </w:r>
+      <w:proofErr w:type="spellEnd"/>
     </w:p>
     <w:p>
       <w:pPr>
@@ -5881,18 +7803,30 @@
         <w:ind w:left="0"/>
         <w:rPr>
           <w:rFonts w:ascii="Calibri" w:hAnsi="Calibri"/>
-          <w:b/>
-          <w:sz w:val="24"/>
-          <w:szCs w:val="24"/>
-        </w:rPr>
-      </w:pPr>
-      <w:r>
-        <w:rPr>
-          <w:rFonts w:ascii="Calibri" w:hAnsi="Calibri"/>
-          <w:b/>
-          <w:sz w:val="24"/>
-          <w:szCs w:val="24"/>
-        </w:rPr>
+          <w:sz w:val="24"/>
+          <w:szCs w:val="24"/>
+        </w:rPr>
+      </w:pPr>
+    </w:p>
+    <w:p>
+      <w:pPr>
+        <w:pStyle w:val="ListParagraph"/>
+        <w:ind w:left="0"/>
+        <w:rPr>
+          <w:rFonts w:ascii="Calibri" w:hAnsi="Calibri"/>
+          <w:b/>
+          <w:sz w:val="24"/>
+          <w:szCs w:val="24"/>
+        </w:rPr>
+      </w:pPr>
+      <w:r>
+        <w:rPr>
+          <w:rFonts w:ascii="Calibri" w:hAnsi="Calibri"/>
+          <w:b/>
+          <w:sz w:val="24"/>
+          <w:szCs w:val="24"/>
+        </w:rPr>
+        <w:lastRenderedPageBreak/>
         <w:t>Why compile with AOT?</w:t>
       </w:r>
     </w:p>
@@ -5915,7 +7849,6 @@
           <w:sz w:val="24"/>
           <w:szCs w:val="24"/>
         </w:rPr>
-        <w:lastRenderedPageBreak/>
         <w:t>Faster rendering</w:t>
       </w:r>
       <w:r>
@@ -5981,7 +7914,25 @@
           <w:sz w:val="24"/>
           <w:szCs w:val="24"/>
         </w:rPr>
-        <w:t>The compiler inlines external HTML templates and CSS style sheets within the application JavaScript, eliminating separate ajax requests for those source files.</w:t>
+        <w:t xml:space="preserve">The compiler </w:t>
+      </w:r>
+      <w:proofErr w:type="spellStart"/>
+      <w:r>
+        <w:rPr>
+          <w:rFonts w:ascii="Calibri" w:hAnsi="Calibri"/>
+          <w:sz w:val="24"/>
+          <w:szCs w:val="24"/>
+        </w:rPr>
+        <w:t>inlines</w:t>
+      </w:r>
+      <w:proofErr w:type="spellEnd"/>
+      <w:r>
+        <w:rPr>
+          <w:rFonts w:ascii="Calibri" w:hAnsi="Calibri"/>
+          <w:sz w:val="24"/>
+          <w:szCs w:val="24"/>
+        </w:rPr>
+        <w:t xml:space="preserve"> external HTML templates and CSS style sheets within the application JavaScript, eliminating separate ajax requests for those source files.</w:t>
       </w:r>
     </w:p>
     <w:p>
@@ -6222,7 +8173,7 @@
         </w:rPr>
         <w:t xml:space="preserve">: </w:t>
       </w:r>
-      <w:hyperlink r:id="rId17" w:history="1">
+      <w:hyperlink r:id="rId14" w:history="1">
         <w:r>
           <w:rPr>
             <w:rStyle w:val="Hyperlink"/>
@@ -6272,16 +8223,27 @@
           <w:szCs w:val="24"/>
         </w:rPr>
       </w:pPr>
-      <w:r>
-        <w:rPr>
-          <w:rFonts w:ascii="Calibri" w:hAnsi="Calibri"/>
-          <w:b/>
-          <w:sz w:val="24"/>
-          <w:szCs w:val="24"/>
-        </w:rPr>
-        <w:t xml:space="preserve">angular.json: </w:t>
-      </w:r>
-      <w:hyperlink r:id="rId18" w:history="1">
+      <w:proofErr w:type="spellStart"/>
+      <w:r>
+        <w:rPr>
+          <w:rFonts w:ascii="Calibri" w:hAnsi="Calibri"/>
+          <w:b/>
+          <w:sz w:val="24"/>
+          <w:szCs w:val="24"/>
+        </w:rPr>
+        <w:t>angular.json</w:t>
+      </w:r>
+      <w:proofErr w:type="spellEnd"/>
+      <w:r>
+        <w:rPr>
+          <w:rFonts w:ascii="Calibri" w:hAnsi="Calibri"/>
+          <w:b/>
+          <w:sz w:val="24"/>
+          <w:szCs w:val="24"/>
+        </w:rPr>
+        <w:t xml:space="preserve">: </w:t>
+      </w:r>
+      <w:hyperlink r:id="rId15" w:history="1">
         <w:r>
           <w:rPr>
             <w:rStyle w:val="Hyperlink"/>
@@ -6318,7 +8280,27 @@
           <w:sz w:val="24"/>
           <w:szCs w:val="24"/>
         </w:rPr>
-        <w:t>How ngModel in angular works or implements 2-way binding?</w:t>
+        <w:t xml:space="preserve">How </w:t>
+      </w:r>
+      <w:proofErr w:type="spellStart"/>
+      <w:r>
+        <w:rPr>
+          <w:rFonts w:ascii="Calibri" w:hAnsi="Calibri"/>
+          <w:b/>
+          <w:sz w:val="24"/>
+          <w:szCs w:val="24"/>
+        </w:rPr>
+        <w:t>ngModel</w:t>
+      </w:r>
+      <w:proofErr w:type="spellEnd"/>
+      <w:r>
+        <w:rPr>
+          <w:rFonts w:ascii="Calibri" w:hAnsi="Calibri"/>
+          <w:b/>
+          <w:sz w:val="24"/>
+          <w:szCs w:val="24"/>
+        </w:rPr>
+        <w:t xml:space="preserve"> in angular works or implements 2-way binding?</w:t>
       </w:r>
       <w:r>
         <w:rPr>
@@ -6368,7 +8350,7 @@
           <w:szCs w:val="24"/>
         </w:rPr>
       </w:pPr>
-      <w:hyperlink r:id="rId19" w:history="1">
+      <w:hyperlink r:id="rId16" w:history="1">
         <w:r>
           <w:rPr>
             <w:rStyle w:val="Hyperlink"/>
@@ -6408,7 +8390,6 @@
           <w:sz w:val="24"/>
           <w:szCs w:val="24"/>
         </w:rPr>
-        <w:lastRenderedPageBreak/>
         <w:t xml:space="preserve">NGRX: </w:t>
       </w:r>
       <w:r>
@@ -6438,7 +8419,7 @@
         </w:rPr>
         <w:t>(</w:t>
       </w:r>
-      <w:hyperlink r:id="rId20" w:history="1">
+      <w:hyperlink r:id="rId17" w:history="1">
         <w:r>
           <w:rPr>
             <w:rStyle w:val="Hyperlink"/>
@@ -6502,7 +8483,7 @@
                     </pic:cNvPicPr>
                   </pic:nvPicPr>
                   <pic:blipFill>
-                    <a:blip r:embed="rId21" cstate="print">
+                    <a:blip r:embed="rId18" cstate="print">
                       <a:extLst>
                         <a:ext uri="{28A0092B-C50C-407E-A947-70E740481C1C}">
                           <a14:useLocalDpi xmlns:a14="http://schemas.microsoft.com/office/drawing/2010/main" val="0"/>
@@ -6564,7 +8545,25 @@
           <w:szCs w:val="24"/>
         </w:rPr>
         <w:br/>
-        <w:t>Reducers, Dispatchers, Store, ngRx Effects for side effects</w:t>
+        <w:t xml:space="preserve">Reducers, Dispatchers, Store, </w:t>
+      </w:r>
+      <w:proofErr w:type="spellStart"/>
+      <w:r>
+        <w:rPr>
+          <w:rFonts w:ascii="Calibri" w:hAnsi="Calibri"/>
+          <w:sz w:val="24"/>
+          <w:szCs w:val="24"/>
+        </w:rPr>
+        <w:t>ngRx</w:t>
+      </w:r>
+      <w:proofErr w:type="spellEnd"/>
+      <w:r>
+        <w:rPr>
+          <w:rFonts w:ascii="Calibri" w:hAnsi="Calibri"/>
+          <w:sz w:val="24"/>
+          <w:szCs w:val="24"/>
+        </w:rPr>
+        <w:t xml:space="preserve"> Effects for side effects</w:t>
       </w:r>
       <w:r>
         <w:rPr>
@@ -6774,7 +8773,7 @@
                     </pic:cNvPicPr>
                   </pic:nvPicPr>
                   <pic:blipFill>
-                    <a:blip r:embed="rId22" cstate="print">
+                    <a:blip r:embed="rId19" cstate="print">
                       <a:extLst>
                         <a:ext uri="{28A0092B-C50C-407E-A947-70E740481C1C}">
                           <a14:useLocalDpi xmlns:a14="http://schemas.microsoft.com/office/drawing/2010/main" val="0"/>
@@ -6845,7 +8844,7 @@
                     </pic:cNvPicPr>
                   </pic:nvPicPr>
                   <pic:blipFill>
-                    <a:blip r:embed="rId23" cstate="print">
+                    <a:blip r:embed="rId20" cstate="print">
                       <a:extLst>
                         <a:ext uri="{28A0092B-C50C-407E-A947-70E740481C1C}">
                           <a14:useLocalDpi xmlns:a14="http://schemas.microsoft.com/office/drawing/2010/main" val="0"/>
@@ -6886,7 +8885,7 @@
           <w:szCs w:val="24"/>
         </w:rPr>
       </w:pPr>
-      <w:hyperlink r:id="rId24" w:history="1">
+      <w:hyperlink r:id="rId21" w:history="1">
         <w:r>
           <w:rPr>
             <w:rStyle w:val="Hyperlink"/>
@@ -6933,7 +8932,7 @@
           <w:szCs w:val="24"/>
         </w:rPr>
       </w:pPr>
-      <w:hyperlink r:id="rId25" w:history="1">
+      <w:hyperlink r:id="rId22" w:history="1">
         <w:r>
           <w:rPr>
             <w:rStyle w:val="Hyperlink"/>
@@ -6944,7 +8943,7 @@
       <w:r>
         <w:br/>
       </w:r>
-      <w:hyperlink r:id="rId26" w:history="1">
+      <w:hyperlink r:id="rId23" w:history="1">
         <w:r>
           <w:rPr>
             <w:rStyle w:val="Hyperlink"/>
@@ -6965,45 +8964,105 @@
           <w:sz w:val="24"/>
           <w:szCs w:val="24"/>
         </w:rPr>
-        <w:t>public groupReportListByCategory(collection, property) {</w:t>
-      </w:r>
-    </w:p>
-    <w:p>
-      <w:pPr>
-        <w:rPr>
-          <w:rFonts w:ascii="Calibri" w:hAnsi="Calibri"/>
-          <w:b/>
-          <w:sz w:val="24"/>
-          <w:szCs w:val="24"/>
-        </w:rPr>
-      </w:pPr>
-      <w:r>
-        <w:rPr>
-          <w:rFonts w:ascii="Calibri" w:hAnsi="Calibri"/>
-          <w:b/>
-          <w:sz w:val="24"/>
-          <w:szCs w:val="24"/>
-        </w:rPr>
-        <w:t xml:space="preserve">    let i = 0;</w:t>
-      </w:r>
-    </w:p>
-    <w:p>
-      <w:pPr>
-        <w:rPr>
-          <w:rFonts w:ascii="Calibri" w:hAnsi="Calibri"/>
-          <w:b/>
-          <w:sz w:val="24"/>
-          <w:szCs w:val="24"/>
-        </w:rPr>
-      </w:pPr>
-      <w:r>
-        <w:rPr>
-          <w:rFonts w:ascii="Calibri" w:hAnsi="Calibri"/>
-          <w:b/>
-          <w:sz w:val="24"/>
-          <w:szCs w:val="24"/>
-        </w:rPr>
-        <w:t xml:space="preserve">    let val;</w:t>
+        <w:t xml:space="preserve">public </w:t>
+      </w:r>
+      <w:proofErr w:type="spellStart"/>
+      <w:r>
+        <w:rPr>
+          <w:rFonts w:ascii="Calibri" w:hAnsi="Calibri"/>
+          <w:b/>
+          <w:sz w:val="24"/>
+          <w:szCs w:val="24"/>
+        </w:rPr>
+        <w:t>groupReportListByCategory</w:t>
+      </w:r>
+      <w:proofErr w:type="spellEnd"/>
+      <w:r>
+        <w:rPr>
+          <w:rFonts w:ascii="Calibri" w:hAnsi="Calibri"/>
+          <w:b/>
+          <w:sz w:val="24"/>
+          <w:szCs w:val="24"/>
+        </w:rPr>
+        <w:t>(collection, property) {</w:t>
+      </w:r>
+    </w:p>
+    <w:p>
+      <w:pPr>
+        <w:rPr>
+          <w:rFonts w:ascii="Calibri" w:hAnsi="Calibri"/>
+          <w:b/>
+          <w:sz w:val="24"/>
+          <w:szCs w:val="24"/>
+        </w:rPr>
+      </w:pPr>
+      <w:r>
+        <w:rPr>
+          <w:rFonts w:ascii="Calibri" w:hAnsi="Calibri"/>
+          <w:b/>
+          <w:sz w:val="24"/>
+          <w:szCs w:val="24"/>
+        </w:rPr>
+        <w:t xml:space="preserve">    let </w:t>
+      </w:r>
+      <w:proofErr w:type="spellStart"/>
+      <w:r>
+        <w:rPr>
+          <w:rFonts w:ascii="Calibri" w:hAnsi="Calibri"/>
+          <w:b/>
+          <w:sz w:val="24"/>
+          <w:szCs w:val="24"/>
+        </w:rPr>
+        <w:t>i</w:t>
+      </w:r>
+      <w:proofErr w:type="spellEnd"/>
+      <w:r>
+        <w:rPr>
+          <w:rFonts w:ascii="Calibri" w:hAnsi="Calibri"/>
+          <w:b/>
+          <w:sz w:val="24"/>
+          <w:szCs w:val="24"/>
+        </w:rPr>
+        <w:t xml:space="preserve"> = 0;</w:t>
+      </w:r>
+    </w:p>
+    <w:p>
+      <w:pPr>
+        <w:rPr>
+          <w:rFonts w:ascii="Calibri" w:hAnsi="Calibri"/>
+          <w:b/>
+          <w:sz w:val="24"/>
+          <w:szCs w:val="24"/>
+        </w:rPr>
+      </w:pPr>
+      <w:r>
+        <w:rPr>
+          <w:rFonts w:ascii="Calibri" w:hAnsi="Calibri"/>
+          <w:b/>
+          <w:sz w:val="24"/>
+          <w:szCs w:val="24"/>
+        </w:rPr>
+        <w:t xml:space="preserve">    let </w:t>
+      </w:r>
+      <w:proofErr w:type="spellStart"/>
+      <w:r>
+        <w:rPr>
+          <w:rFonts w:ascii="Calibri" w:hAnsi="Calibri"/>
+          <w:b/>
+          <w:sz w:val="24"/>
+          <w:szCs w:val="24"/>
+        </w:rPr>
+        <w:t>val</w:t>
+      </w:r>
+      <w:proofErr w:type="spellEnd"/>
+      <w:r>
+        <w:rPr>
+          <w:rFonts w:ascii="Calibri" w:hAnsi="Calibri"/>
+          <w:b/>
+          <w:sz w:val="24"/>
+          <w:szCs w:val="24"/>
+        </w:rPr>
+        <w:t>;</w:t>
       </w:r>
     </w:p>
     <w:p>
@@ -7079,45 +9138,185 @@
           <w:sz w:val="24"/>
           <w:szCs w:val="24"/>
         </w:rPr>
-        <w:t xml:space="preserve">    for (; i &lt; collection.length; i++) {</w:t>
-      </w:r>
-    </w:p>
-    <w:p>
-      <w:pPr>
-        <w:rPr>
-          <w:rFonts w:ascii="Calibri" w:hAnsi="Calibri"/>
-          <w:b/>
-          <w:sz w:val="24"/>
-          <w:szCs w:val="24"/>
-        </w:rPr>
-      </w:pPr>
-      <w:r>
-        <w:rPr>
-          <w:rFonts w:ascii="Calibri" w:hAnsi="Calibri"/>
-          <w:b/>
-          <w:sz w:val="24"/>
-          <w:szCs w:val="24"/>
-        </w:rPr>
-        <w:t xml:space="preserve">      val = collection[i][property];</w:t>
-      </w:r>
-    </w:p>
-    <w:p>
-      <w:pPr>
-        <w:rPr>
-          <w:rFonts w:ascii="Calibri" w:hAnsi="Calibri"/>
-          <w:b/>
-          <w:sz w:val="24"/>
-          <w:szCs w:val="24"/>
-        </w:rPr>
-      </w:pPr>
-      <w:r>
-        <w:rPr>
-          <w:rFonts w:ascii="Calibri" w:hAnsi="Calibri"/>
-          <w:b/>
-          <w:sz w:val="24"/>
-          <w:szCs w:val="24"/>
-        </w:rPr>
-        <w:t xml:space="preserve">      index = values.indexOf(val);</w:t>
+        <w:t xml:space="preserve">    for (; </w:t>
+      </w:r>
+      <w:proofErr w:type="spellStart"/>
+      <w:r>
+        <w:rPr>
+          <w:rFonts w:ascii="Calibri" w:hAnsi="Calibri"/>
+          <w:b/>
+          <w:sz w:val="24"/>
+          <w:szCs w:val="24"/>
+        </w:rPr>
+        <w:t>i</w:t>
+      </w:r>
+      <w:proofErr w:type="spellEnd"/>
+      <w:r>
+        <w:rPr>
+          <w:rFonts w:ascii="Calibri" w:hAnsi="Calibri"/>
+          <w:b/>
+          <w:sz w:val="24"/>
+          <w:szCs w:val="24"/>
+        </w:rPr>
+        <w:t xml:space="preserve"> &lt; </w:t>
+      </w:r>
+      <w:proofErr w:type="spellStart"/>
+      <w:r>
+        <w:rPr>
+          <w:rFonts w:ascii="Calibri" w:hAnsi="Calibri"/>
+          <w:b/>
+          <w:sz w:val="24"/>
+          <w:szCs w:val="24"/>
+        </w:rPr>
+        <w:t>collection.length</w:t>
+      </w:r>
+      <w:proofErr w:type="spellEnd"/>
+      <w:r>
+        <w:rPr>
+          <w:rFonts w:ascii="Calibri" w:hAnsi="Calibri"/>
+          <w:b/>
+          <w:sz w:val="24"/>
+          <w:szCs w:val="24"/>
+        </w:rPr>
+        <w:t xml:space="preserve">; </w:t>
+      </w:r>
+      <w:proofErr w:type="spellStart"/>
+      <w:r>
+        <w:rPr>
+          <w:rFonts w:ascii="Calibri" w:hAnsi="Calibri"/>
+          <w:b/>
+          <w:sz w:val="24"/>
+          <w:szCs w:val="24"/>
+        </w:rPr>
+        <w:t>i</w:t>
+      </w:r>
+      <w:proofErr w:type="spellEnd"/>
+      <w:r>
+        <w:rPr>
+          <w:rFonts w:ascii="Calibri" w:hAnsi="Calibri"/>
+          <w:b/>
+          <w:sz w:val="24"/>
+          <w:szCs w:val="24"/>
+        </w:rPr>
+        <w:t>++) {</w:t>
+      </w:r>
+    </w:p>
+    <w:p>
+      <w:pPr>
+        <w:rPr>
+          <w:rFonts w:ascii="Calibri" w:hAnsi="Calibri"/>
+          <w:b/>
+          <w:sz w:val="24"/>
+          <w:szCs w:val="24"/>
+        </w:rPr>
+      </w:pPr>
+      <w:r>
+        <w:rPr>
+          <w:rFonts w:ascii="Calibri" w:hAnsi="Calibri"/>
+          <w:b/>
+          <w:sz w:val="24"/>
+          <w:szCs w:val="24"/>
+        </w:rPr>
+        <w:t xml:space="preserve">      </w:t>
+      </w:r>
+      <w:proofErr w:type="spellStart"/>
+      <w:r>
+        <w:rPr>
+          <w:rFonts w:ascii="Calibri" w:hAnsi="Calibri"/>
+          <w:b/>
+          <w:sz w:val="24"/>
+          <w:szCs w:val="24"/>
+        </w:rPr>
+        <w:t>val</w:t>
+      </w:r>
+      <w:proofErr w:type="spellEnd"/>
+      <w:r>
+        <w:rPr>
+          <w:rFonts w:ascii="Calibri" w:hAnsi="Calibri"/>
+          <w:b/>
+          <w:sz w:val="24"/>
+          <w:szCs w:val="24"/>
+        </w:rPr>
+        <w:t xml:space="preserve"> = collection[</w:t>
+      </w:r>
+      <w:proofErr w:type="spellStart"/>
+      <w:r>
+        <w:rPr>
+          <w:rFonts w:ascii="Calibri" w:hAnsi="Calibri"/>
+          <w:b/>
+          <w:sz w:val="24"/>
+          <w:szCs w:val="24"/>
+        </w:rPr>
+        <w:t>i</w:t>
+      </w:r>
+      <w:proofErr w:type="spellEnd"/>
+      <w:r>
+        <w:rPr>
+          <w:rFonts w:ascii="Calibri" w:hAnsi="Calibri"/>
+          <w:b/>
+          <w:sz w:val="24"/>
+          <w:szCs w:val="24"/>
+        </w:rPr>
+        <w:t>][property];</w:t>
+      </w:r>
+    </w:p>
+    <w:p>
+      <w:pPr>
+        <w:rPr>
+          <w:rFonts w:ascii="Calibri" w:hAnsi="Calibri"/>
+          <w:b/>
+          <w:sz w:val="24"/>
+          <w:szCs w:val="24"/>
+        </w:rPr>
+      </w:pPr>
+      <w:r>
+        <w:rPr>
+          <w:rFonts w:ascii="Calibri" w:hAnsi="Calibri"/>
+          <w:b/>
+          <w:sz w:val="24"/>
+          <w:szCs w:val="24"/>
+        </w:rPr>
+        <w:t xml:space="preserve">      index = </w:t>
+      </w:r>
+      <w:proofErr w:type="spellStart"/>
+      <w:r>
+        <w:rPr>
+          <w:rFonts w:ascii="Calibri" w:hAnsi="Calibri"/>
+          <w:b/>
+          <w:sz w:val="24"/>
+          <w:szCs w:val="24"/>
+        </w:rPr>
+        <w:t>values.indexOf</w:t>
+      </w:r>
+      <w:proofErr w:type="spellEnd"/>
+      <w:r>
+        <w:rPr>
+          <w:rFonts w:ascii="Calibri" w:hAnsi="Calibri"/>
+          <w:b/>
+          <w:sz w:val="24"/>
+          <w:szCs w:val="24"/>
+        </w:rPr>
+        <w:t>(</w:t>
+      </w:r>
+      <w:proofErr w:type="spellStart"/>
+      <w:r>
+        <w:rPr>
+          <w:rFonts w:ascii="Calibri" w:hAnsi="Calibri"/>
+          <w:b/>
+          <w:sz w:val="24"/>
+          <w:szCs w:val="24"/>
+        </w:rPr>
+        <w:t>val</w:t>
+      </w:r>
+      <w:proofErr w:type="spellEnd"/>
+      <w:r>
+        <w:rPr>
+          <w:rFonts w:ascii="Calibri" w:hAnsi="Calibri"/>
+          <w:b/>
+          <w:sz w:val="24"/>
+          <w:szCs w:val="24"/>
+        </w:rPr>
+        <w:t>);</w:t>
       </w:r>
     </w:p>
     <w:p>
@@ -7155,7 +9354,47 @@
           <w:sz w:val="24"/>
           <w:szCs w:val="24"/>
         </w:rPr>
-        <w:t xml:space="preserve">        result[index].reports.push(collection[i]);</w:t>
+        <w:t xml:space="preserve">        result[index].</w:t>
+      </w:r>
+      <w:proofErr w:type="spellStart"/>
+      <w:r>
+        <w:rPr>
+          <w:rFonts w:ascii="Calibri" w:hAnsi="Calibri"/>
+          <w:b/>
+          <w:sz w:val="24"/>
+          <w:szCs w:val="24"/>
+        </w:rPr>
+        <w:t>reports.push</w:t>
+      </w:r>
+      <w:proofErr w:type="spellEnd"/>
+      <w:r>
+        <w:rPr>
+          <w:rFonts w:ascii="Calibri" w:hAnsi="Calibri"/>
+          <w:b/>
+          <w:sz w:val="24"/>
+          <w:szCs w:val="24"/>
+        </w:rPr>
+        <w:t>(collection[</w:t>
+      </w:r>
+      <w:proofErr w:type="spellStart"/>
+      <w:r>
+        <w:rPr>
+          <w:rFonts w:ascii="Calibri" w:hAnsi="Calibri"/>
+          <w:b/>
+          <w:sz w:val="24"/>
+          <w:szCs w:val="24"/>
+        </w:rPr>
+        <w:t>i</w:t>
+      </w:r>
+      <w:proofErr w:type="spellEnd"/>
+      <w:r>
+        <w:rPr>
+          <w:rFonts w:ascii="Calibri" w:hAnsi="Calibri"/>
+          <w:b/>
+          <w:sz w:val="24"/>
+          <w:szCs w:val="24"/>
+        </w:rPr>
+        <w:t>]);</w:t>
       </w:r>
     </w:p>
     <w:p>
@@ -7193,26 +9432,126 @@
           <w:sz w:val="24"/>
           <w:szCs w:val="24"/>
         </w:rPr>
-        <w:t xml:space="preserve">        values.push(val);</w:t>
-      </w:r>
-    </w:p>
-    <w:p>
-      <w:pPr>
-        <w:rPr>
-          <w:rFonts w:ascii="Calibri" w:hAnsi="Calibri"/>
-          <w:b/>
-          <w:sz w:val="24"/>
-          <w:szCs w:val="24"/>
-        </w:rPr>
-      </w:pPr>
-      <w:r>
-        <w:rPr>
-          <w:rFonts w:ascii="Calibri" w:hAnsi="Calibri"/>
-          <w:b/>
-          <w:sz w:val="24"/>
-          <w:szCs w:val="24"/>
-        </w:rPr>
-        <w:t xml:space="preserve">        result.push({ category: val, reports: [collection[i]] });</w:t>
+        <w:t xml:space="preserve">        </w:t>
+      </w:r>
+      <w:proofErr w:type="spellStart"/>
+      <w:r>
+        <w:rPr>
+          <w:rFonts w:ascii="Calibri" w:hAnsi="Calibri"/>
+          <w:b/>
+          <w:sz w:val="24"/>
+          <w:szCs w:val="24"/>
+        </w:rPr>
+        <w:t>values.push</w:t>
+      </w:r>
+      <w:proofErr w:type="spellEnd"/>
+      <w:r>
+        <w:rPr>
+          <w:rFonts w:ascii="Calibri" w:hAnsi="Calibri"/>
+          <w:b/>
+          <w:sz w:val="24"/>
+          <w:szCs w:val="24"/>
+        </w:rPr>
+        <w:t>(</w:t>
+      </w:r>
+      <w:proofErr w:type="spellStart"/>
+      <w:r>
+        <w:rPr>
+          <w:rFonts w:ascii="Calibri" w:hAnsi="Calibri"/>
+          <w:b/>
+          <w:sz w:val="24"/>
+          <w:szCs w:val="24"/>
+        </w:rPr>
+        <w:t>val</w:t>
+      </w:r>
+      <w:proofErr w:type="spellEnd"/>
+      <w:r>
+        <w:rPr>
+          <w:rFonts w:ascii="Calibri" w:hAnsi="Calibri"/>
+          <w:b/>
+          <w:sz w:val="24"/>
+          <w:szCs w:val="24"/>
+        </w:rPr>
+        <w:t>);</w:t>
+      </w:r>
+    </w:p>
+    <w:p>
+      <w:pPr>
+        <w:rPr>
+          <w:rFonts w:ascii="Calibri" w:hAnsi="Calibri"/>
+          <w:b/>
+          <w:sz w:val="24"/>
+          <w:szCs w:val="24"/>
+        </w:rPr>
+      </w:pPr>
+      <w:r>
+        <w:rPr>
+          <w:rFonts w:ascii="Calibri" w:hAnsi="Calibri"/>
+          <w:b/>
+          <w:sz w:val="24"/>
+          <w:szCs w:val="24"/>
+        </w:rPr>
+        <w:t xml:space="preserve">        </w:t>
+      </w:r>
+      <w:proofErr w:type="spellStart"/>
+      <w:r>
+        <w:rPr>
+          <w:rFonts w:ascii="Calibri" w:hAnsi="Calibri"/>
+          <w:b/>
+          <w:sz w:val="24"/>
+          <w:szCs w:val="24"/>
+        </w:rPr>
+        <w:t>result.push</w:t>
+      </w:r>
+      <w:proofErr w:type="spellEnd"/>
+      <w:r>
+        <w:rPr>
+          <w:rFonts w:ascii="Calibri" w:hAnsi="Calibri"/>
+          <w:b/>
+          <w:sz w:val="24"/>
+          <w:szCs w:val="24"/>
+        </w:rPr>
+        <w:t xml:space="preserve">({ category: </w:t>
+      </w:r>
+      <w:proofErr w:type="spellStart"/>
+      <w:r>
+        <w:rPr>
+          <w:rFonts w:ascii="Calibri" w:hAnsi="Calibri"/>
+          <w:b/>
+          <w:sz w:val="24"/>
+          <w:szCs w:val="24"/>
+        </w:rPr>
+        <w:t>val</w:t>
+      </w:r>
+      <w:proofErr w:type="spellEnd"/>
+      <w:r>
+        <w:rPr>
+          <w:rFonts w:ascii="Calibri" w:hAnsi="Calibri"/>
+          <w:b/>
+          <w:sz w:val="24"/>
+          <w:szCs w:val="24"/>
+        </w:rPr>
+        <w:t>, reports: [collection[</w:t>
+      </w:r>
+      <w:proofErr w:type="spellStart"/>
+      <w:r>
+        <w:rPr>
+          <w:rFonts w:ascii="Calibri" w:hAnsi="Calibri"/>
+          <w:b/>
+          <w:sz w:val="24"/>
+          <w:szCs w:val="24"/>
+        </w:rPr>
+        <w:t>i</w:t>
+      </w:r>
+      <w:proofErr w:type="spellEnd"/>
+      <w:r>
+        <w:rPr>
+          <w:rFonts w:ascii="Calibri" w:hAnsi="Calibri"/>
+          <w:b/>
+          <w:sz w:val="24"/>
+          <w:szCs w:val="24"/>
+        </w:rPr>
+        <w:t>]] });</w:t>
       </w:r>
     </w:p>
     <w:p>
@@ -7332,7 +9671,27 @@
           <w:sz w:val="24"/>
           <w:szCs w:val="24"/>
         </w:rPr>
-        <w:t>In general, an observable can return multiple values over time. An observable from HttpClient always emits a single value and then completes, never to emit again.</w:t>
+        <w:t xml:space="preserve">In general, an observable can return multiple values over time. An observable from </w:t>
+      </w:r>
+      <w:proofErr w:type="spellStart"/>
+      <w:r>
+        <w:rPr>
+          <w:rFonts w:ascii="Calibri" w:hAnsi="Calibri"/>
+          <w:bCs/>
+          <w:sz w:val="24"/>
+          <w:szCs w:val="24"/>
+        </w:rPr>
+        <w:t>HttpClient</w:t>
+      </w:r>
+      <w:proofErr w:type="spellEnd"/>
+      <w:r>
+        <w:rPr>
+          <w:rFonts w:ascii="Calibri" w:hAnsi="Calibri"/>
+          <w:bCs/>
+          <w:sz w:val="24"/>
+          <w:szCs w:val="24"/>
+        </w:rPr>
+        <w:t xml:space="preserve"> always emits a single value and then completes, never to emit again.</w:t>
       </w:r>
       <w:r>
         <w:rPr>
@@ -7366,7 +9725,27 @@
           <w:sz w:val="24"/>
           <w:szCs w:val="24"/>
         </w:rPr>
-        <w:t>Pipe operator rxjs:</w:t>
+        <w:t xml:space="preserve">Pipe operator </w:t>
+      </w:r>
+      <w:proofErr w:type="spellStart"/>
+      <w:r>
+        <w:rPr>
+          <w:rFonts w:cstheme="minorHAnsi"/>
+          <w:b/>
+          <w:sz w:val="24"/>
+          <w:szCs w:val="24"/>
+        </w:rPr>
+        <w:t>rxjs</w:t>
+      </w:r>
+      <w:proofErr w:type="spellEnd"/>
+      <w:r>
+        <w:rPr>
+          <w:rFonts w:cstheme="minorHAnsi"/>
+          <w:b/>
+          <w:sz w:val="24"/>
+          <w:szCs w:val="24"/>
+        </w:rPr>
+        <w:t>:</w:t>
       </w:r>
       <w:r>
         <w:rPr>
@@ -7413,6 +9792,7 @@
         </w:rPr>
         <w:br/>
       </w:r>
+      <w:proofErr w:type="spellStart"/>
       <w:r>
         <w:rPr>
           <w:rStyle w:val="pln"/>
@@ -7443,6 +9823,7 @@
         </w:rPr>
         <w:t>pipe</w:t>
       </w:r>
+      <w:proofErr w:type="spellEnd"/>
       <w:r>
         <w:rPr>
           <w:rStyle w:val="pun"/>
@@ -7610,7 +9991,25 @@
           <w:sz w:val="24"/>
           <w:szCs w:val="24"/>
         </w:rPr>
-        <w:t>Intercepts each emission on the source and runs a function, but returns an output which is identical to the source as long as errors don't occur.</w:t>
+        <w:t xml:space="preserve">Intercepts each emission on the source and runs a </w:t>
+      </w:r>
+      <w:proofErr w:type="gramStart"/>
+      <w:r>
+        <w:rPr>
+          <w:rFonts w:cstheme="minorHAnsi"/>
+          <w:sz w:val="24"/>
+          <w:szCs w:val="24"/>
+        </w:rPr>
+        <w:t>function, but</w:t>
+      </w:r>
+      <w:proofErr w:type="gramEnd"/>
+      <w:r>
+        <w:rPr>
+          <w:rFonts w:cstheme="minorHAnsi"/>
+          <w:sz w:val="24"/>
+          <w:szCs w:val="24"/>
+        </w:rPr>
+        <w:t xml:space="preserve"> returns an output which is identical to the source as long as errors don't occur.</w:t>
       </w:r>
       <w:r>
         <w:rPr>
@@ -7647,7 +10046,7 @@
         </w:rPr>
         <w:br/>
       </w:r>
-      <w:hyperlink r:id="rId27" w:history="1">
+      <w:hyperlink r:id="rId24" w:history="1">
         <w:r>
           <w:rPr>
             <w:rStyle w:val="Hyperlink"/>
@@ -7680,7 +10079,7 @@
                     </pic:cNvPicPr>
                   </pic:nvPicPr>
                   <pic:blipFill>
-                    <a:blip r:embed="rId28" cstate="print">
+                    <a:blip r:embed="rId25" cstate="print">
                       <a:extLst>
                         <a:ext uri="{28A0092B-C50C-407E-A947-70E740481C1C}">
                           <a14:useLocalDpi xmlns:a14="http://schemas.microsoft.com/office/drawing/2010/main" val="0"/>
@@ -7792,7 +10191,27 @@
           <w:szCs w:val="24"/>
         </w:rPr>
         <w:br/>
-        <w:t>&lt;div *ngIf=”product$ | async as product”&gt;</w:t>
+        <w:t>&lt;div *</w:t>
+      </w:r>
+      <w:proofErr w:type="spellStart"/>
+      <w:r>
+        <w:rPr>
+          <w:rFonts w:cstheme="minorHAnsi"/>
+          <w:bCs/>
+          <w:sz w:val="24"/>
+          <w:szCs w:val="24"/>
+        </w:rPr>
+        <w:t>ngIf</w:t>
+      </w:r>
+      <w:proofErr w:type="spellEnd"/>
+      <w:r>
+        <w:rPr>
+          <w:rFonts w:cstheme="minorHAnsi"/>
+          <w:bCs/>
+          <w:sz w:val="24"/>
+          <w:szCs w:val="24"/>
+        </w:rPr>
+        <w:t>=”product$ | async as product”&gt;</w:t>
       </w:r>
       <w:r>
         <w:rPr>
@@ -7838,7 +10257,7 @@
           <w:szCs w:val="24"/>
         </w:rPr>
       </w:pPr>
-      <w:hyperlink r:id="rId29" w:history="1">
+      <w:hyperlink r:id="rId26" w:history="1">
         <w:r>
           <w:rPr>
             <w:rStyle w:val="Hyperlink"/>
@@ -7865,9 +10284,29 @@
           <w:sz w:val="24"/>
           <w:szCs w:val="24"/>
         </w:rPr>
-        <w:t xml:space="preserve">Use ErrorHandler: </w:t>
-      </w:r>
-      <w:hyperlink r:id="rId30" w:anchor="description" w:history="1">
+        <w:t xml:space="preserve">Use </w:t>
+      </w:r>
+      <w:proofErr w:type="spellStart"/>
+      <w:r>
+        <w:rPr>
+          <w:rFonts w:cstheme="minorHAnsi"/>
+          <w:bCs/>
+          <w:sz w:val="24"/>
+          <w:szCs w:val="24"/>
+        </w:rPr>
+        <w:t>ErrorHandler</w:t>
+      </w:r>
+      <w:proofErr w:type="spellEnd"/>
+      <w:r>
+        <w:rPr>
+          <w:rFonts w:cstheme="minorHAnsi"/>
+          <w:bCs/>
+          <w:sz w:val="24"/>
+          <w:szCs w:val="24"/>
+        </w:rPr>
+        <w:t xml:space="preserve">: </w:t>
+      </w:r>
+      <w:hyperlink r:id="rId27" w:anchor="description" w:history="1">
         <w:r>
           <w:rPr>
             <w:rStyle w:val="Hyperlink"/>
@@ -7898,11 +10337,39 @@
           <w:sz w:val="24"/>
           <w:szCs w:val="24"/>
         </w:rPr>
-        <w:t>inside errorHandler use logic:</w:t>
+        <w:t xml:space="preserve">inside </w:t>
+      </w:r>
+      <w:proofErr w:type="spellStart"/>
+      <w:r>
+        <w:rPr>
+          <w:b/>
+          <w:bCs/>
+          <w:sz w:val="24"/>
+          <w:szCs w:val="24"/>
+        </w:rPr>
+        <w:t>errorHandler</w:t>
+      </w:r>
+      <w:proofErr w:type="spellEnd"/>
+      <w:r>
+        <w:rPr>
+          <w:b/>
+          <w:bCs/>
+          <w:sz w:val="24"/>
+          <w:szCs w:val="24"/>
+        </w:rPr>
+        <w:t xml:space="preserve"> use logic:</w:t>
       </w:r>
       <w:r>
         <w:br/>
-        <w:t xml:space="preserve">   handleError(error) {</w:t>
+        <w:t xml:space="preserve">   </w:t>
+      </w:r>
+      <w:proofErr w:type="spellStart"/>
+      <w:r>
+        <w:t>handleError</w:t>
+      </w:r>
+      <w:proofErr w:type="spellEnd"/>
+      <w:r>
+        <w:t>(error) {</w:t>
       </w:r>
     </w:p>
     <w:p>
@@ -7947,7 +10414,15 @@
         <w:ind w:left="360"/>
       </w:pPr>
       <w:r>
-        <w:t xml:space="preserve">        if (!error.message) {</w:t>
+        <w:t xml:space="preserve">        if (!</w:t>
+      </w:r>
+      <w:proofErr w:type="spellStart"/>
+      <w:r>
+        <w:t>error.message</w:t>
+      </w:r>
+      <w:proofErr w:type="spellEnd"/>
+      <w:r>
+        <w:t>) {</w:t>
       </w:r>
     </w:p>
     <w:p>
@@ -7956,7 +10431,15 @@
         <w:ind w:left="360"/>
       </w:pPr>
       <w:r>
-        <w:t xml:space="preserve">            error.message = 'unknown-error';</w:t>
+        <w:t xml:space="preserve">            </w:t>
+      </w:r>
+      <w:proofErr w:type="spellStart"/>
+      <w:r>
+        <w:t>error.message</w:t>
+      </w:r>
+      <w:proofErr w:type="spellEnd"/>
+      <w:r>
+        <w:t xml:space="preserve"> = 'unknown-error';</w:t>
       </w:r>
     </w:p>
     <w:p>
@@ -7970,7 +10453,15 @@
     </w:p>
     <w:p>
       <w:r>
-        <w:t xml:space="preserve">        console.error(error);</w:t>
+        <w:t xml:space="preserve">        </w:t>
+      </w:r>
+      <w:proofErr w:type="spellStart"/>
+      <w:r>
+        <w:t>console.error</w:t>
+      </w:r>
+      <w:proofErr w:type="spellEnd"/>
+      <w:r>
+        <w:t>(error);</w:t>
       </w:r>
       <w:r>
         <w:br/>
@@ -7999,22 +10490,70 @@
       </w:r>
       <w:r>
         <w:br/>
-        <w:t>intercept(request: HttpRequest&lt;any&gt;,</w:t>
-      </w:r>
-    </w:p>
-    <w:p>
-      <w:r>
-        <w:t xml:space="preserve">    next: HttpHandler): Observable&lt;HttpEvent&lt;any&gt;&gt; {</w:t>
-      </w:r>
-    </w:p>
-    <w:p>
-      <w:r>
-        <w:t xml:space="preserve">    if (request.url.indexOf(this.translateUrl) &gt; 0) {</w:t>
-      </w:r>
-    </w:p>
-    <w:p>
-      <w:r>
-        <w:t xml:space="preserve">      return next.handle(request);</w:t>
+        <w:t xml:space="preserve">intercept(request: </w:t>
+      </w:r>
+      <w:proofErr w:type="spellStart"/>
+      <w:r>
+        <w:t>HttpRequest</w:t>
+      </w:r>
+      <w:proofErr w:type="spellEnd"/>
+      <w:r>
+        <w:t>&lt;any&gt;,</w:t>
+      </w:r>
+    </w:p>
+    <w:p>
+      <w:r>
+        <w:t xml:space="preserve">    next: </w:t>
+      </w:r>
+      <w:proofErr w:type="spellStart"/>
+      <w:r>
+        <w:t>HttpHandler</w:t>
+      </w:r>
+      <w:proofErr w:type="spellEnd"/>
+      <w:r>
+        <w:t>): Observable&lt;</w:t>
+      </w:r>
+      <w:proofErr w:type="spellStart"/>
+      <w:r>
+        <w:t>HttpEvent</w:t>
+      </w:r>
+      <w:proofErr w:type="spellEnd"/>
+      <w:r>
+        <w:t>&lt;any&gt;&gt; {</w:t>
+      </w:r>
+    </w:p>
+    <w:p>
+      <w:r>
+        <w:t xml:space="preserve">    if (</w:t>
+      </w:r>
+      <w:proofErr w:type="spellStart"/>
+      <w:r>
+        <w:t>request.url.indexOf</w:t>
+      </w:r>
+      <w:proofErr w:type="spellEnd"/>
+      <w:r>
+        <w:t>(</w:t>
+      </w:r>
+      <w:proofErr w:type="spellStart"/>
+      <w:r>
+        <w:t>this.translateUrl</w:t>
+      </w:r>
+      <w:proofErr w:type="spellEnd"/>
+      <w:r>
+        <w:t>) &gt; 0) {</w:t>
+      </w:r>
+    </w:p>
+    <w:p>
+      <w:r>
+        <w:t xml:space="preserve">      return </w:t>
+      </w:r>
+      <w:proofErr w:type="spellStart"/>
+      <w:r>
+        <w:t>next.handle</w:t>
+      </w:r>
+      <w:proofErr w:type="spellEnd"/>
+      <w:r>
+        <w:t>(request);</w:t>
       </w:r>
     </w:p>
     <w:p>
@@ -8024,7 +10563,15 @@
     </w:p>
     <w:p>
       <w:r>
-        <w:t xml:space="preserve">    return next.handle(request)</w:t>
+        <w:t xml:space="preserve">    return </w:t>
+      </w:r>
+      <w:proofErr w:type="spellStart"/>
+      <w:r>
+        <w:t>next.handle</w:t>
+      </w:r>
+      <w:proofErr w:type="spellEnd"/>
+      <w:r>
+        <w:t>(request)</w:t>
       </w:r>
     </w:p>
     <w:p>
@@ -8034,13 +10581,37 @@
     </w:p>
     <w:p>
       <w:r>
-        <w:t xml:space="preserve">        /* istanbul ignore else */</w:t>
+        <w:t xml:space="preserve">        /* </w:t>
+      </w:r>
+      <w:proofErr w:type="spellStart"/>
+      <w:r>
+        <w:t>istanbul</w:t>
+      </w:r>
+      <w:proofErr w:type="spellEnd"/>
+      <w:r>
+        <w:t xml:space="preserve"> ignore else */</w:t>
       </w:r>
     </w:p>
     <w:p>
       <w:r>
         <w:lastRenderedPageBreak/>
-        <w:t xml:space="preserve">        if (response instanceof HttpErrorResponse) {</w:t>
+        <w:t xml:space="preserve">        if (response </w:t>
+      </w:r>
+      <w:proofErr w:type="spellStart"/>
+      <w:r>
+        <w:t>instanceof</w:t>
+      </w:r>
+      <w:proofErr w:type="spellEnd"/>
+      <w:r>
+        <w:t xml:space="preserve"> </w:t>
+      </w:r>
+      <w:proofErr w:type="spellStart"/>
+      <w:r>
+        <w:t>HttpErrorResponse</w:t>
+      </w:r>
+      <w:proofErr w:type="spellEnd"/>
+      <w:r>
+        <w:t>) {</w:t>
       </w:r>
     </w:p>
     <w:p>
@@ -8050,37 +10621,90 @@
     </w:p>
     <w:p>
       <w:r>
-        <w:t xml:space="preserve">          // TODO: US20270 - 401 / 403s should be handled by the auth.interceptor</w:t>
-      </w:r>
-    </w:p>
-    <w:p>
-      <w:r>
-        <w:t xml:space="preserve">          if (response.status == 400</w:t>
-      </w:r>
-    </w:p>
-    <w:p>
-      <w:r>
-        <w:t xml:space="preserve">            || response.status == 401</w:t>
-      </w:r>
-    </w:p>
-    <w:p>
-      <w:r>
-        <w:t xml:space="preserve">            || response.status == 403</w:t>
-      </w:r>
-    </w:p>
-    <w:p>
-      <w:r>
-        <w:t xml:space="preserve">            || response.status == 416</w:t>
-      </w:r>
-    </w:p>
-    <w:p>
-      <w:r>
-        <w:t xml:space="preserve">            || response.status == 419) {</w:t>
-      </w:r>
-    </w:p>
-    <w:p>
-      <w:r>
-        <w:t xml:space="preserve">            return Observable.throw(response);</w:t>
+        <w:t xml:space="preserve">          // TODO: US20270 - 401 / 403s should be handled by the </w:t>
+      </w:r>
+      <w:proofErr w:type="spellStart"/>
+      <w:r>
+        <w:t>auth.interceptor</w:t>
+      </w:r>
+      <w:proofErr w:type="spellEnd"/>
+    </w:p>
+    <w:p>
+      <w:r>
+        <w:t xml:space="preserve">          if (</w:t>
+      </w:r>
+      <w:proofErr w:type="spellStart"/>
+      <w:r>
+        <w:t>response.status</w:t>
+      </w:r>
+      <w:proofErr w:type="spellEnd"/>
+      <w:r>
+        <w:t xml:space="preserve"> == 400</w:t>
+      </w:r>
+    </w:p>
+    <w:p>
+      <w:r>
+        <w:t xml:space="preserve">            || </w:t>
+      </w:r>
+      <w:proofErr w:type="spellStart"/>
+      <w:r>
+        <w:t>response.status</w:t>
+      </w:r>
+      <w:proofErr w:type="spellEnd"/>
+      <w:r>
+        <w:t xml:space="preserve"> == 401</w:t>
+      </w:r>
+    </w:p>
+    <w:p>
+      <w:r>
+        <w:t xml:space="preserve">            || </w:t>
+      </w:r>
+      <w:proofErr w:type="spellStart"/>
+      <w:r>
+        <w:t>response.status</w:t>
+      </w:r>
+      <w:proofErr w:type="spellEnd"/>
+      <w:r>
+        <w:t xml:space="preserve"> == 403</w:t>
+      </w:r>
+    </w:p>
+    <w:p>
+      <w:r>
+        <w:t xml:space="preserve">            || </w:t>
+      </w:r>
+      <w:proofErr w:type="spellStart"/>
+      <w:r>
+        <w:t>response.status</w:t>
+      </w:r>
+      <w:proofErr w:type="spellEnd"/>
+      <w:r>
+        <w:t xml:space="preserve"> == 416</w:t>
+      </w:r>
+    </w:p>
+    <w:p>
+      <w:r>
+        <w:t xml:space="preserve">            || </w:t>
+      </w:r>
+      <w:proofErr w:type="spellStart"/>
+      <w:r>
+        <w:t>response.status</w:t>
+      </w:r>
+      <w:proofErr w:type="spellEnd"/>
+      <w:r>
+        <w:t xml:space="preserve"> == 419) {</w:t>
+      </w:r>
+    </w:p>
+    <w:p>
+      <w:r>
+        <w:t xml:space="preserve">            return </w:t>
+      </w:r>
+      <w:proofErr w:type="spellStart"/>
+      <w:r>
+        <w:t>Observable.throw</w:t>
+      </w:r>
+      <w:proofErr w:type="spellEnd"/>
+      <w:r>
+        <w:t>(response);</w:t>
       </w:r>
     </w:p>
     <w:p>
@@ -8090,12 +10714,44 @@
     </w:p>
     <w:p>
       <w:r>
-        <w:t xml:space="preserve">          let errorMessage = "errors." + (response.error.errorCode || 'unknown');</w:t>
-      </w:r>
-    </w:p>
-    <w:p>
-      <w:r>
-        <w:t xml:space="preserve">          return Observable.throw(new Error(errorMessage));</w:t>
+        <w:t xml:space="preserve">          let </w:t>
+      </w:r>
+      <w:proofErr w:type="spellStart"/>
+      <w:r>
+        <w:t>errorMessage</w:t>
+      </w:r>
+      <w:proofErr w:type="spellEnd"/>
+      <w:r>
+        <w:t xml:space="preserve"> = "errors." + (</w:t>
+      </w:r>
+      <w:proofErr w:type="spellStart"/>
+      <w:r>
+        <w:t>response.error.errorCode</w:t>
+      </w:r>
+      <w:proofErr w:type="spellEnd"/>
+      <w:r>
+        <w:t xml:space="preserve"> || 'unknown');</w:t>
+      </w:r>
+    </w:p>
+    <w:p>
+      <w:r>
+        <w:t xml:space="preserve">          return </w:t>
+      </w:r>
+      <w:proofErr w:type="spellStart"/>
+      <w:r>
+        <w:t>Observable.throw</w:t>
+      </w:r>
+      <w:proofErr w:type="spellEnd"/>
+      <w:r>
+        <w:t>(new Error(</w:t>
+      </w:r>
+      <w:proofErr w:type="spellStart"/>
+      <w:r>
+        <w:t>errorMessage</w:t>
+      </w:r>
+      <w:proofErr w:type="spellEnd"/>
+      <w:r>
+        <w:t>));</w:t>
       </w:r>
     </w:p>
     <w:p>
@@ -8105,12 +10761,28 @@
     </w:p>
     <w:p>
       <w:r>
-        <w:t xml:space="preserve">        /* istanbul ignore next */</w:t>
-      </w:r>
-    </w:p>
-    <w:p>
-      <w:r>
-        <w:t xml:space="preserve">        return Observable.throw(response);</w:t>
+        <w:t xml:space="preserve">        /* </w:t>
+      </w:r>
+      <w:proofErr w:type="spellStart"/>
+      <w:r>
+        <w:t>istanbul</w:t>
+      </w:r>
+      <w:proofErr w:type="spellEnd"/>
+      <w:r>
+        <w:t xml:space="preserve"> ignore next */</w:t>
+      </w:r>
+    </w:p>
+    <w:p>
+      <w:r>
+        <w:t xml:space="preserve">        return </w:t>
+      </w:r>
+      <w:proofErr w:type="spellStart"/>
+      <w:r>
+        <w:t>Observable.throw</w:t>
+      </w:r>
+      <w:proofErr w:type="spellEnd"/>
+      <w:r>
+        <w:t>(response);</w:t>
       </w:r>
     </w:p>
     <w:p>
@@ -8374,6 +11046,7 @@
           <w:szCs w:val="24"/>
         </w:rPr>
       </w:pPr>
+      <w:proofErr w:type="spellStart"/>
       <w:r>
         <w:rPr>
           <w:rFonts w:cstheme="minorHAnsi"/>
@@ -8381,8 +11054,9 @@
           <w:sz w:val="24"/>
           <w:szCs w:val="24"/>
         </w:rPr>
-        <w:t>ChangeDetectionStratergy :</w:t>
-      </w:r>
+        <w:t>ChangeDetectionStratergy</w:t>
+      </w:r>
+      <w:proofErr w:type="spellEnd"/>
       <w:r>
         <w:rPr>
           <w:rFonts w:cstheme="minorHAnsi"/>
@@ -8390,9 +11064,18 @@
           <w:sz w:val="24"/>
           <w:szCs w:val="24"/>
         </w:rPr>
+        <w:t xml:space="preserve"> :</w:t>
+      </w:r>
+      <w:r>
+        <w:rPr>
+          <w:rFonts w:cstheme="minorHAnsi"/>
+          <w:bCs/>
+          <w:sz w:val="24"/>
+          <w:szCs w:val="24"/>
+        </w:rPr>
         <w:t xml:space="preserve"> (</w:t>
       </w:r>
-      <w:hyperlink r:id="rId31" w:history="1">
+      <w:hyperlink r:id="rId28" w:history="1">
         <w:r>
           <w:rPr>
             <w:rStyle w:val="Hyperlink"/>
@@ -8453,6 +11136,7 @@
         </w:rPr>
         <w:t xml:space="preserve">requests, promises, </w:t>
       </w:r>
+      <w:proofErr w:type="spellStart"/>
       <w:r>
         <w:rPr>
           <w:rFonts w:cstheme="minorHAnsi"/>
@@ -8460,7 +11144,17 @@
           <w:sz w:val="24"/>
           <w:szCs w:val="24"/>
         </w:rPr>
-        <w:t>xhr change etc.</w:t>
+        <w:t>xhr</w:t>
+      </w:r>
+      <w:proofErr w:type="spellEnd"/>
+      <w:r>
+        <w:rPr>
+          <w:rFonts w:cstheme="minorHAnsi"/>
+          <w:bCs/>
+          <w:sz w:val="24"/>
+          <w:szCs w:val="24"/>
+        </w:rPr>
+        <w:t xml:space="preserve"> change etc.</w:t>
       </w:r>
     </w:p>
     <w:p>
@@ -8477,6 +11171,7 @@
           <w:szCs w:val="24"/>
         </w:rPr>
       </w:pPr>
+      <w:proofErr w:type="spellStart"/>
       <w:r>
         <w:rPr>
           <w:rFonts w:cstheme="minorHAnsi"/>
@@ -8484,8 +11179,9 @@
           <w:sz w:val="24"/>
           <w:szCs w:val="24"/>
         </w:rPr>
-        <w:t>onPush: triggers chain detection cycle for every event trigger but not for xhr</w:t>
-      </w:r>
+        <w:t>onPush</w:t>
+      </w:r>
+      <w:proofErr w:type="spellEnd"/>
       <w:r>
         <w:rPr>
           <w:rFonts w:cstheme="minorHAnsi"/>
@@ -8493,8 +11189,9 @@
           <w:sz w:val="24"/>
           <w:szCs w:val="24"/>
         </w:rPr>
-        <w:t xml:space="preserve">(api events or promise based events) </w:t>
-      </w:r>
+        <w:t xml:space="preserve">: triggers chain detection cycle for every event trigger but not for </w:t>
+      </w:r>
+      <w:proofErr w:type="spellStart"/>
       <w:r>
         <w:rPr>
           <w:rFonts w:cstheme="minorHAnsi"/>
@@ -8502,8 +11199,9 @@
           <w:sz w:val="24"/>
           <w:szCs w:val="24"/>
         </w:rPr>
-        <w:t xml:space="preserve">requests. </w:t>
-      </w:r>
+        <w:t>xhr</w:t>
+      </w:r>
+      <w:proofErr w:type="spellEnd"/>
       <w:r>
         <w:rPr>
           <w:rFonts w:cstheme="minorHAnsi"/>
@@ -8511,8 +11209,46 @@
           <w:sz w:val="24"/>
           <w:szCs w:val="24"/>
         </w:rPr>
+        <w:t xml:space="preserve">(api events or promise based events) </w:t>
+      </w:r>
+      <w:r>
+        <w:rPr>
+          <w:rFonts w:cstheme="minorHAnsi"/>
+          <w:bCs/>
+          <w:sz w:val="24"/>
+          <w:szCs w:val="24"/>
+        </w:rPr>
+        <w:t xml:space="preserve">requests. </w:t>
+      </w:r>
+      <w:r>
+        <w:rPr>
+          <w:rFonts w:cstheme="minorHAnsi"/>
+          <w:bCs/>
+          <w:sz w:val="24"/>
+          <w:szCs w:val="24"/>
+        </w:rPr>
         <w:br/>
-        <w:t>Benefits of onPush:</w:t>
+        <w:t xml:space="preserve">Benefits of </w:t>
+      </w:r>
+      <w:proofErr w:type="spellStart"/>
+      <w:r>
+        <w:rPr>
+          <w:rFonts w:cstheme="minorHAnsi"/>
+          <w:bCs/>
+          <w:sz w:val="24"/>
+          <w:szCs w:val="24"/>
+        </w:rPr>
+        <w:t>onPush</w:t>
+      </w:r>
+      <w:proofErr w:type="spellEnd"/>
+      <w:r>
+        <w:rPr>
+          <w:rFonts w:cstheme="minorHAnsi"/>
+          <w:bCs/>
+          <w:sz w:val="24"/>
+          <w:szCs w:val="24"/>
+        </w:rPr>
+        <w:t>:</w:t>
       </w:r>
     </w:p>
     <w:p>
@@ -8692,7 +11428,7 @@
           <w:szCs w:val="28"/>
         </w:rPr>
       </w:pPr>
-      <w:hyperlink r:id="rId32" w:history="1">
+      <w:hyperlink r:id="rId29" w:history="1">
         <w:r>
           <w:rPr>
             <w:rStyle w:val="Hyperlink"/>
@@ -8720,7 +11456,7 @@
           <w:u w:val="none"/>
         </w:rPr>
       </w:pPr>
-      <w:hyperlink r:id="rId33" w:history="1">
+      <w:hyperlink r:id="rId30" w:history="1">
         <w:r>
           <w:rPr>
             <w:rStyle w:val="Hyperlink"/>
@@ -8748,7 +11484,7 @@
           <w:u w:val="none"/>
         </w:rPr>
       </w:pPr>
-      <w:hyperlink r:id="rId34" w:history="1">
+      <w:hyperlink r:id="rId31" w:history="1">
         <w:r>
           <w:rPr>
             <w:rStyle w:val="Hyperlink"/>
@@ -8771,7 +11507,7 @@
           <w:szCs w:val="32"/>
         </w:rPr>
       </w:pPr>
-      <w:hyperlink r:id="rId35" w:history="1">
+      <w:hyperlink r:id="rId32" w:history="1">
         <w:r>
           <w:rPr>
             <w:rStyle w:val="Hyperlink"/>
@@ -8779,8 +11515,6 @@
           <w:t>https://www.codeproject.com/Tips/1259121/Angular-Proxy-Configuration-for-API-Calls</w:t>
         </w:r>
       </w:hyperlink>
-      <w:bookmarkStart w:id="1" w:name="_GoBack"/>
-      <w:bookmarkEnd w:id="1"/>
     </w:p>
     <w:sectPr>
       <w:type w:val="continuous"/>
@@ -11084,7 +13818,7 @@
       </w:pPr>
     </w:pPrDefault>
   </w:docDefaults>
-  <w:latentStyles w:defLockedState="0" w:defUIPriority="99" w:defSemiHidden="0" w:defUnhideWhenUsed="0" w:defQFormat="0" w:count="377">
+  <w:latentStyles w:defLockedState="0" w:defUIPriority="99" w:defSemiHidden="0" w:defUnhideWhenUsed="0" w:defQFormat="0" w:count="376">
     <w:lsdException w:name="Normal" w:uiPriority="0" w:qFormat="1"/>
     <w:lsdException w:name="heading 1" w:uiPriority="9" w:qFormat="1"/>
     <w:lsdException w:name="heading 2" w:semiHidden="1" w:uiPriority="9" w:unhideWhenUsed="1" w:qFormat="1"/>
@@ -11461,7 +14195,6 @@
     <w:lsdException w:name="Hashtag" w:semiHidden="1" w:unhideWhenUsed="1"/>
     <w:lsdException w:name="Unresolved Mention" w:semiHidden="1" w:unhideWhenUsed="1"/>
     <w:lsdException w:name="Smart Link" w:semiHidden="1" w:unhideWhenUsed="1"/>
-    <w:lsdException w:name="Smart Link Error" w:semiHidden="1" w:unhideWhenUsed="1"/>
   </w:latentStyles>
   <w:style w:type="paragraph" w:default="1" w:styleId="Normal">
     <w:name w:val="Normal"/>
@@ -11937,7 +14670,7 @@
 </file>
 
 <file path=customXml/itemProps1.xml><?xml version="1.0" encoding="utf-8"?>
-<ds:datastoreItem xmlns:ds="http://schemas.openxmlformats.org/officeDocument/2006/customXml" ds:itemID="{D27F8F86-0D63-4FD6-A66D-AEA549CC4AD4}">
+<ds:datastoreItem xmlns:ds="http://schemas.openxmlformats.org/officeDocument/2006/customXml" ds:itemID="{5542485D-AD0A-4552-961C-A0D4A22693ED}">
   <ds:schemaRefs>
     <ds:schemaRef ds:uri="http://schemas.openxmlformats.org/officeDocument/2006/bibliography"/>
   </ds:schemaRefs>

</xml_diff>

<commit_message>
block chain doc added and UI coding exercise added
</commit_message>
<xml_diff>
--- a/angular 2/angular 2 documentation new.docx
+++ b/angular 2/angular 2 documentation new.docx
@@ -497,6 +497,121 @@
       <w:pPr>
         <w:jc w:val="both"/>
       </w:pPr>
+    </w:p>
+    <w:p>
+      <w:pPr>
+        <w:jc w:val="both"/>
+      </w:pPr>
+      <w:r>
+        <w:rPr>
+          <w:rFonts w:ascii="Arial" w:hAnsi="Arial" w:cs="Arial"/>
+          <w:b/>
+          <w:color w:val="202124"/>
+          <w:shd w:val="clear" w:color="auto" w:fill="FFFFFF"/>
+        </w:rPr>
+        <w:lastRenderedPageBreak/>
+        <w:t>CUSTOM_ELEMENTS_SCHEMA:</w:t>
+      </w:r>
+      <w:bookmarkStart w:id="0" w:name="_GoBack"/>
+      <w:bookmarkEnd w:id="0"/>
+      <w:r>
+        <w:rPr>
+          <w:rFonts w:ascii="Arial" w:hAnsi="Arial" w:cs="Arial"/>
+          <w:color w:val="202124"/>
+        </w:rPr>
+        <w:br/>
+      </w:r>
+      <w:r>
+        <w:rPr>
+          <w:rFonts w:ascii="Arial" w:hAnsi="Arial" w:cs="Arial"/>
+          <w:bCs/>
+          <w:color w:val="202124"/>
+          <w:shd w:val="clear" w:color="auto" w:fill="FFFFFF"/>
+        </w:rPr>
+        <w:t xml:space="preserve">Defines a schema that allows an </w:t>
+      </w:r>
+      <w:proofErr w:type="spellStart"/>
+      <w:r>
+        <w:rPr>
+          <w:rFonts w:ascii="Arial" w:hAnsi="Arial" w:cs="Arial"/>
+          <w:bCs/>
+          <w:color w:val="202124"/>
+          <w:shd w:val="clear" w:color="auto" w:fill="FFFFFF"/>
+        </w:rPr>
+        <w:t>NgModule</w:t>
+      </w:r>
+      <w:proofErr w:type="spellEnd"/>
+      <w:r>
+        <w:rPr>
+          <w:rFonts w:ascii="Arial" w:hAnsi="Arial" w:cs="Arial"/>
+          <w:bCs/>
+          <w:color w:val="202124"/>
+          <w:shd w:val="clear" w:color="auto" w:fill="FFFFFF"/>
+        </w:rPr>
+        <w:t xml:space="preserve"> to contain the following:</w:t>
+      </w:r>
+      <w:r>
+        <w:rPr>
+          <w:rFonts w:ascii="Arial" w:hAnsi="Arial" w:cs="Arial"/>
+          <w:color w:val="202124"/>
+          <w:shd w:val="clear" w:color="auto" w:fill="FFFFFF"/>
+        </w:rPr>
+        <w:t> </w:t>
+      </w:r>
+      <w:r>
+        <w:rPr>
+          <w:rFonts w:ascii="Arial" w:hAnsi="Arial" w:cs="Arial"/>
+          <w:bCs/>
+          <w:color w:val="202124"/>
+          <w:shd w:val="clear" w:color="auto" w:fill="FFFFFF"/>
+        </w:rPr>
+        <w:t>Non-Angular elements named with dash case ( - ).</w:t>
+      </w:r>
+      <w:r>
+        <w:rPr>
+          <w:rFonts w:ascii="Arial" w:hAnsi="Arial" w:cs="Arial"/>
+          <w:color w:val="202124"/>
+          <w:shd w:val="clear" w:color="auto" w:fill="FFFFFF"/>
+        </w:rPr>
+        <w:t> </w:t>
+      </w:r>
+      <w:r>
+        <w:rPr>
+          <w:rFonts w:ascii="Arial" w:hAnsi="Arial" w:cs="Arial"/>
+          <w:bCs/>
+          <w:color w:val="202124"/>
+          <w:shd w:val="clear" w:color="auto" w:fill="FFFFFF"/>
+        </w:rPr>
+        <w:t xml:space="preserve">Element properties named with dash case </w:t>
+      </w:r>
+      <w:proofErr w:type="gramStart"/>
+      <w:r>
+        <w:rPr>
+          <w:rFonts w:ascii="Arial" w:hAnsi="Arial" w:cs="Arial"/>
+          <w:bCs/>
+          <w:color w:val="202124"/>
+          <w:shd w:val="clear" w:color="auto" w:fill="FFFFFF"/>
+        </w:rPr>
+        <w:t>( -</w:t>
+      </w:r>
+      <w:proofErr w:type="gramEnd"/>
+      <w:r>
+        <w:rPr>
+          <w:rFonts w:ascii="Arial" w:hAnsi="Arial" w:cs="Arial"/>
+          <w:bCs/>
+          <w:color w:val="202124"/>
+          <w:shd w:val="clear" w:color="auto" w:fill="FFFFFF"/>
+        </w:rPr>
+        <w:t xml:space="preserve"> )</w:t>
+      </w:r>
+      <w:r>
+        <w:rPr>
+          <w:rFonts w:ascii="Arial" w:hAnsi="Arial" w:cs="Arial"/>
+          <w:color w:val="202124"/>
+          <w:shd w:val="clear" w:color="auto" w:fill="FFFFFF"/>
+        </w:rPr>
+        <w:t>.</w:t>
+      </w:r>
     </w:p>
     <w:p>
       <w:pPr>
@@ -733,6 +848,7 @@
         <w:jc w:val="both"/>
       </w:pPr>
       <w:r>
+        <w:lastRenderedPageBreak/>
         <w:t xml:space="preserve">The </w:t>
       </w:r>
       <w:proofErr w:type="spellStart"/>
@@ -765,7 +881,6 @@
         <w:jc w:val="both"/>
       </w:pPr>
       <w:r>
-        <w:lastRenderedPageBreak/>
         <w:t>The less obvious but critical difference is that these two methods return very different results.</w:t>
       </w:r>
     </w:p>
@@ -901,8 +1016,8 @@
         </w:rPr>
         <w:t>Injection Token</w:t>
       </w:r>
-      <w:bookmarkStart w:id="0" w:name="_Hlk517128028"/>
-      <w:bookmarkEnd w:id="0"/>
+      <w:bookmarkStart w:id="1" w:name="_Hlk517128028"/>
+      <w:bookmarkEnd w:id="1"/>
     </w:p>
     <w:p>
       <w:pPr>
@@ -1559,6 +1674,7 @@
           <w:sz w:val="20"/>
           <w:szCs w:val="20"/>
         </w:rPr>
+        <w:lastRenderedPageBreak/>
         <w:t xml:space="preserve">  </w:t>
       </w:r>
       <w:proofErr w:type="gramStart"/>
@@ -2405,6 +2521,7 @@
           <w:b/>
           <w:sz w:val="28"/>
         </w:rPr>
+        <w:lastRenderedPageBreak/>
         <w:t>Differnce</w:t>
       </w:r>
       <w:proofErr w:type="spellEnd"/>
@@ -2451,7 +2568,6 @@
           <w:b/>
           <w:sz w:val="28"/>
         </w:rPr>
-        <w:lastRenderedPageBreak/>
         <w:t>Promis</w:t>
       </w:r>
       <w:proofErr w:type="spellEnd"/>
@@ -2940,6 +3056,7 @@
           <w:bCs/>
           <w:sz w:val="24"/>
         </w:rPr>
+        <w:lastRenderedPageBreak/>
         <w:t xml:space="preserve">What is </w:t>
       </w:r>
       <w:proofErr w:type="spellStart"/>
@@ -2967,7 +3084,6 @@
         <w:rPr>
           <w:sz w:val="24"/>
         </w:rPr>
-        <w:lastRenderedPageBreak/>
         <w:t>ECMAScript</w:t>
       </w:r>
       <w:proofErr w:type="spellEnd"/>
@@ -3415,6 +3531,7 @@
           <w:sz w:val="24"/>
           <w:szCs w:val="24"/>
         </w:rPr>
+        <w:lastRenderedPageBreak/>
         <w:t>templateUrl</w:t>
       </w:r>
       <w:proofErr w:type="spellEnd"/>
@@ -3446,324 +3563,324 @@
           <w:sz w:val="24"/>
           <w:szCs w:val="24"/>
         </w:rPr>
+        <w:t>providers</w:t>
+      </w:r>
+      <w:proofErr w:type="gramEnd"/>
+      <w:r>
+        <w:rPr>
+          <w:sz w:val="24"/>
+          <w:szCs w:val="24"/>
+        </w:rPr>
+        <w:t>: An array of providers for services that the component requires.</w:t>
+      </w:r>
+    </w:p>
+    <w:p>
+      <w:pPr>
+        <w:rPr>
+          <w:sz w:val="24"/>
+          <w:szCs w:val="24"/>
+        </w:rPr>
+      </w:pPr>
+    </w:p>
+    <w:p>
+      <w:pPr>
+        <w:rPr>
+          <w:b/>
+          <w:sz w:val="24"/>
+          <w:szCs w:val="24"/>
+        </w:rPr>
+      </w:pPr>
+      <w:r>
+        <w:rPr>
+          <w:b/>
+          <w:sz w:val="24"/>
+          <w:szCs w:val="24"/>
+        </w:rPr>
+        <w:t>Pipes:</w:t>
+      </w:r>
+    </w:p>
+    <w:p>
+      <w:pPr>
+        <w:rPr>
+          <w:sz w:val="24"/>
+          <w:szCs w:val="24"/>
+        </w:rPr>
+      </w:pPr>
+      <w:r>
+        <w:rPr>
+          <w:sz w:val="24"/>
+          <w:szCs w:val="24"/>
+        </w:rPr>
+        <w:t>Angular pipes let us declare display-value transformations in your template HTML. A class with the @Pipe decorator defines a function that transforms input values to output values for display in a view.</w:t>
+      </w:r>
+    </w:p>
+    <w:p>
+      <w:pPr>
+        <w:rPr>
+          <w:sz w:val="24"/>
+          <w:szCs w:val="24"/>
+        </w:rPr>
+      </w:pPr>
+    </w:p>
+    <w:p>
+      <w:pPr>
+        <w:rPr>
+          <w:b/>
+          <w:sz w:val="24"/>
+          <w:szCs w:val="24"/>
+        </w:rPr>
+      </w:pPr>
+      <w:r>
+        <w:rPr>
+          <w:b/>
+          <w:sz w:val="24"/>
+          <w:szCs w:val="24"/>
+        </w:rPr>
+        <w:t>Directives</w:t>
+      </w:r>
+    </w:p>
+    <w:p>
+      <w:pPr>
+        <w:rPr>
+          <w:sz w:val="24"/>
+          <w:szCs w:val="24"/>
+        </w:rPr>
+      </w:pPr>
+      <w:r>
+        <w:rPr>
+          <w:sz w:val="24"/>
+          <w:szCs w:val="24"/>
+        </w:rPr>
+        <w:t xml:space="preserve">When Angular template renders, it transforms the DOM according to the instructions given by directives. A directive is a class with a </w:t>
+      </w:r>
+      <w:proofErr w:type="gramStart"/>
+      <w:r>
+        <w:rPr>
+          <w:sz w:val="24"/>
+          <w:szCs w:val="24"/>
+        </w:rPr>
+        <w:t>@Directive(</w:t>
+      </w:r>
+      <w:proofErr w:type="gramEnd"/>
+      <w:r>
+        <w:rPr>
+          <w:sz w:val="24"/>
+          <w:szCs w:val="24"/>
+        </w:rPr>
+        <w:t>) decorator.</w:t>
+      </w:r>
+    </w:p>
+    <w:p>
+      <w:pPr>
+        <w:rPr>
+          <w:sz w:val="24"/>
+          <w:szCs w:val="24"/>
+        </w:rPr>
+      </w:pPr>
+      <w:r>
+        <w:rPr>
+          <w:sz w:val="24"/>
+          <w:szCs w:val="24"/>
+        </w:rPr>
+        <w:t xml:space="preserve">A component is technically a directive. However, components are so distinctive and central to Angular applications that Angular defines the </w:t>
+      </w:r>
+      <w:proofErr w:type="gramStart"/>
+      <w:r>
+        <w:rPr>
+          <w:sz w:val="24"/>
+          <w:szCs w:val="24"/>
+        </w:rPr>
+        <w:t>@Component(</w:t>
+      </w:r>
+      <w:proofErr w:type="gramEnd"/>
+      <w:r>
+        <w:rPr>
+          <w:sz w:val="24"/>
+          <w:szCs w:val="24"/>
+        </w:rPr>
+        <w:t>) decorator, which extends the @Directive() decorator with template-oriented features.</w:t>
+      </w:r>
+    </w:p>
+    <w:p>
+      <w:pPr>
+        <w:rPr>
+          <w:sz w:val="24"/>
+          <w:szCs w:val="24"/>
+        </w:rPr>
+      </w:pPr>
+      <w:r>
+        <w:rPr>
+          <w:sz w:val="24"/>
+          <w:szCs w:val="24"/>
+        </w:rPr>
+        <w:t xml:space="preserve">In addition to components, there are two other kinds of directives: structural and attribute. Angular defines a number of directives of both kinds, and you can define your own using the </w:t>
+      </w:r>
+      <w:proofErr w:type="gramStart"/>
+      <w:r>
+        <w:rPr>
+          <w:sz w:val="24"/>
+          <w:szCs w:val="24"/>
+        </w:rPr>
+        <w:t>@Directive(</w:t>
+      </w:r>
+      <w:proofErr w:type="gramEnd"/>
+      <w:r>
+        <w:rPr>
+          <w:sz w:val="24"/>
+          <w:szCs w:val="24"/>
+        </w:rPr>
+        <w:t>) decorator. In templates, directives typically appear within an element tag as attributes, either by name or as the target of an assignment or a binding.</w:t>
+      </w:r>
+    </w:p>
+    <w:p>
+      <w:pPr>
+        <w:rPr>
+          <w:sz w:val="24"/>
+          <w:szCs w:val="24"/>
+        </w:rPr>
+      </w:pPr>
+    </w:p>
+    <w:p>
+      <w:pPr>
+        <w:rPr>
+          <w:b/>
+          <w:sz w:val="24"/>
+          <w:szCs w:val="24"/>
+        </w:rPr>
+      </w:pPr>
+      <w:r>
+        <w:rPr>
+          <w:b/>
+          <w:sz w:val="24"/>
+          <w:szCs w:val="24"/>
+        </w:rPr>
+        <w:t>What are structural directives?</w:t>
+      </w:r>
+    </w:p>
+    <w:p>
+      <w:pPr>
+        <w:rPr>
+          <w:sz w:val="24"/>
+          <w:szCs w:val="24"/>
+        </w:rPr>
+      </w:pPr>
+      <w:r>
+        <w:rPr>
+          <w:sz w:val="24"/>
+          <w:szCs w:val="24"/>
+        </w:rPr>
+        <w:t>Structural directives alter layout by adding, removing, and replacing elements in the DOM. As with other directives, you apply a structural directive to a host element. Structural directives are easy to recognize. An asterisk (*) precedes the directive attribute name.</w:t>
+      </w:r>
+    </w:p>
+    <w:p>
+      <w:pPr>
+        <w:rPr>
+          <w:sz w:val="24"/>
+          <w:szCs w:val="24"/>
+        </w:rPr>
+      </w:pPr>
+      <w:r>
+        <w:rPr>
+          <w:sz w:val="24"/>
+          <w:szCs w:val="24"/>
+        </w:rPr>
+        <w:t>Three of the common, built-in structural directives—</w:t>
+      </w:r>
+      <w:proofErr w:type="spellStart"/>
+      <w:r>
+        <w:rPr>
+          <w:sz w:val="24"/>
+          <w:szCs w:val="24"/>
+        </w:rPr>
+        <w:t>NgIf</w:t>
+      </w:r>
+      <w:proofErr w:type="spellEnd"/>
+      <w:r>
+        <w:rPr>
+          <w:sz w:val="24"/>
+          <w:szCs w:val="24"/>
+        </w:rPr>
+        <w:t xml:space="preserve">, </w:t>
+      </w:r>
+      <w:proofErr w:type="spellStart"/>
+      <w:r>
+        <w:rPr>
+          <w:sz w:val="24"/>
+          <w:szCs w:val="24"/>
+        </w:rPr>
+        <w:t>NgFor</w:t>
+      </w:r>
+      <w:proofErr w:type="spellEnd"/>
+      <w:r>
+        <w:rPr>
+          <w:sz w:val="24"/>
+          <w:szCs w:val="24"/>
+        </w:rPr>
+        <w:t xml:space="preserve">, and </w:t>
+      </w:r>
+      <w:proofErr w:type="spellStart"/>
+      <w:r>
+        <w:rPr>
+          <w:sz w:val="24"/>
+          <w:szCs w:val="24"/>
+        </w:rPr>
+        <w:t>NgSwitch</w:t>
+      </w:r>
+      <w:proofErr w:type="spellEnd"/>
+    </w:p>
+    <w:p>
+      <w:pPr>
+        <w:rPr>
+          <w:sz w:val="24"/>
+          <w:szCs w:val="24"/>
+        </w:rPr>
+      </w:pPr>
+    </w:p>
+    <w:p>
+      <w:pPr>
+        <w:rPr>
+          <w:b/>
+          <w:sz w:val="24"/>
+          <w:szCs w:val="24"/>
+        </w:rPr>
+      </w:pPr>
+      <w:r>
+        <w:rPr>
+          <w:b/>
+          <w:sz w:val="24"/>
+          <w:szCs w:val="24"/>
+        </w:rPr>
+        <w:t>Attribute directives:</w:t>
+      </w:r>
+    </w:p>
+    <w:p>
+      <w:pPr>
+        <w:rPr>
+          <w:sz w:val="24"/>
+          <w:szCs w:val="24"/>
+        </w:rPr>
+      </w:pPr>
+      <w:r>
+        <w:rPr>
+          <w:sz w:val="24"/>
+          <w:szCs w:val="24"/>
+        </w:rPr>
+        <w:t>Attribute directives alter the appearance or behavior of an existing element. In templates they look like regular HTML attributes, hence the name.</w:t>
+      </w:r>
+    </w:p>
+    <w:p>
+      <w:pPr>
+        <w:rPr>
+          <w:sz w:val="24"/>
+          <w:szCs w:val="24"/>
+        </w:rPr>
+      </w:pPr>
+      <w:r>
+        <w:rPr>
+          <w:sz w:val="24"/>
+          <w:szCs w:val="24"/>
+        </w:rPr>
         <w:lastRenderedPageBreak/>
-        <w:t>providers</w:t>
-      </w:r>
-      <w:proofErr w:type="gramEnd"/>
-      <w:r>
-        <w:rPr>
-          <w:sz w:val="24"/>
-          <w:szCs w:val="24"/>
-        </w:rPr>
-        <w:t>: An array of providers for services that the component requires.</w:t>
-      </w:r>
-    </w:p>
-    <w:p>
-      <w:pPr>
-        <w:rPr>
-          <w:sz w:val="24"/>
-          <w:szCs w:val="24"/>
-        </w:rPr>
-      </w:pPr>
-    </w:p>
-    <w:p>
-      <w:pPr>
-        <w:rPr>
-          <w:b/>
-          <w:sz w:val="24"/>
-          <w:szCs w:val="24"/>
-        </w:rPr>
-      </w:pPr>
-      <w:r>
-        <w:rPr>
-          <w:b/>
-          <w:sz w:val="24"/>
-          <w:szCs w:val="24"/>
-        </w:rPr>
-        <w:t>Pipes:</w:t>
-      </w:r>
-    </w:p>
-    <w:p>
-      <w:pPr>
-        <w:rPr>
-          <w:sz w:val="24"/>
-          <w:szCs w:val="24"/>
-        </w:rPr>
-      </w:pPr>
-      <w:r>
-        <w:rPr>
-          <w:sz w:val="24"/>
-          <w:szCs w:val="24"/>
-        </w:rPr>
-        <w:t>Angular pipes let us declare display-value transformations in your template HTML. A class with the @Pipe decorator defines a function that transforms input values to output values for display in a view.</w:t>
-      </w:r>
-    </w:p>
-    <w:p>
-      <w:pPr>
-        <w:rPr>
-          <w:sz w:val="24"/>
-          <w:szCs w:val="24"/>
-        </w:rPr>
-      </w:pPr>
-    </w:p>
-    <w:p>
-      <w:pPr>
-        <w:rPr>
-          <w:b/>
-          <w:sz w:val="24"/>
-          <w:szCs w:val="24"/>
-        </w:rPr>
-      </w:pPr>
-      <w:r>
-        <w:rPr>
-          <w:b/>
-          <w:sz w:val="24"/>
-          <w:szCs w:val="24"/>
-        </w:rPr>
-        <w:t>Directives</w:t>
-      </w:r>
-    </w:p>
-    <w:p>
-      <w:pPr>
-        <w:rPr>
-          <w:sz w:val="24"/>
-          <w:szCs w:val="24"/>
-        </w:rPr>
-      </w:pPr>
-      <w:r>
-        <w:rPr>
-          <w:sz w:val="24"/>
-          <w:szCs w:val="24"/>
-        </w:rPr>
-        <w:t xml:space="preserve">When Angular template renders, it transforms the DOM according to the instructions given by directives. A directive is a class with a </w:t>
-      </w:r>
-      <w:proofErr w:type="gramStart"/>
-      <w:r>
-        <w:rPr>
-          <w:sz w:val="24"/>
-          <w:szCs w:val="24"/>
-        </w:rPr>
-        <w:t>@Directive(</w:t>
-      </w:r>
-      <w:proofErr w:type="gramEnd"/>
-      <w:r>
-        <w:rPr>
-          <w:sz w:val="24"/>
-          <w:szCs w:val="24"/>
-        </w:rPr>
-        <w:t>) decorator.</w:t>
-      </w:r>
-    </w:p>
-    <w:p>
-      <w:pPr>
-        <w:rPr>
-          <w:sz w:val="24"/>
-          <w:szCs w:val="24"/>
-        </w:rPr>
-      </w:pPr>
-      <w:r>
-        <w:rPr>
-          <w:sz w:val="24"/>
-          <w:szCs w:val="24"/>
-        </w:rPr>
-        <w:t xml:space="preserve">A component is technically a directive. However, components are so distinctive and central to Angular applications that Angular defines the </w:t>
-      </w:r>
-      <w:proofErr w:type="gramStart"/>
-      <w:r>
-        <w:rPr>
-          <w:sz w:val="24"/>
-          <w:szCs w:val="24"/>
-        </w:rPr>
-        <w:t>@Component(</w:t>
-      </w:r>
-      <w:proofErr w:type="gramEnd"/>
-      <w:r>
-        <w:rPr>
-          <w:sz w:val="24"/>
-          <w:szCs w:val="24"/>
-        </w:rPr>
-        <w:t>) decorator, which extends the @Directive() decorator with template-oriented features.</w:t>
-      </w:r>
-    </w:p>
-    <w:p>
-      <w:pPr>
-        <w:rPr>
-          <w:sz w:val="24"/>
-          <w:szCs w:val="24"/>
-        </w:rPr>
-      </w:pPr>
-      <w:r>
-        <w:rPr>
-          <w:sz w:val="24"/>
-          <w:szCs w:val="24"/>
-        </w:rPr>
-        <w:t xml:space="preserve">In addition to components, there are two other kinds of directives: structural and attribute. Angular defines a number of directives of both kinds, and you can define your own using the </w:t>
-      </w:r>
-      <w:proofErr w:type="gramStart"/>
-      <w:r>
-        <w:rPr>
-          <w:sz w:val="24"/>
-          <w:szCs w:val="24"/>
-        </w:rPr>
-        <w:t>@Directive(</w:t>
-      </w:r>
-      <w:proofErr w:type="gramEnd"/>
-      <w:r>
-        <w:rPr>
-          <w:sz w:val="24"/>
-          <w:szCs w:val="24"/>
-        </w:rPr>
-        <w:t>) decorator. In templates, directives typically appear within an element tag as attributes, either by name or as the target of an assignment or a binding.</w:t>
-      </w:r>
-    </w:p>
-    <w:p>
-      <w:pPr>
-        <w:rPr>
-          <w:sz w:val="24"/>
-          <w:szCs w:val="24"/>
-        </w:rPr>
-      </w:pPr>
-    </w:p>
-    <w:p>
-      <w:pPr>
-        <w:rPr>
-          <w:b/>
-          <w:sz w:val="24"/>
-          <w:szCs w:val="24"/>
-        </w:rPr>
-      </w:pPr>
-      <w:r>
-        <w:rPr>
-          <w:b/>
-          <w:sz w:val="24"/>
-          <w:szCs w:val="24"/>
-        </w:rPr>
-        <w:t>What are structural directives?</w:t>
-      </w:r>
-    </w:p>
-    <w:p>
-      <w:pPr>
-        <w:rPr>
-          <w:sz w:val="24"/>
-          <w:szCs w:val="24"/>
-        </w:rPr>
-      </w:pPr>
-      <w:r>
-        <w:rPr>
-          <w:sz w:val="24"/>
-          <w:szCs w:val="24"/>
-        </w:rPr>
-        <w:t>Structural directives alter layout by adding, removing, and replacing elements in the DOM. As with other directives, you apply a structural directive to a host element. Structural directives are easy to recognize. An asterisk (*) precedes the directive attribute name.</w:t>
-      </w:r>
-    </w:p>
-    <w:p>
-      <w:pPr>
-        <w:rPr>
-          <w:sz w:val="24"/>
-          <w:szCs w:val="24"/>
-        </w:rPr>
-      </w:pPr>
-      <w:r>
-        <w:rPr>
-          <w:sz w:val="24"/>
-          <w:szCs w:val="24"/>
-        </w:rPr>
-        <w:t>Three of the common, built-in structural directives—</w:t>
-      </w:r>
-      <w:proofErr w:type="spellStart"/>
-      <w:r>
-        <w:rPr>
-          <w:sz w:val="24"/>
-          <w:szCs w:val="24"/>
-        </w:rPr>
-        <w:t>NgIf</w:t>
-      </w:r>
-      <w:proofErr w:type="spellEnd"/>
-      <w:r>
-        <w:rPr>
-          <w:sz w:val="24"/>
-          <w:szCs w:val="24"/>
-        </w:rPr>
-        <w:t xml:space="preserve">, </w:t>
-      </w:r>
-      <w:proofErr w:type="spellStart"/>
-      <w:r>
-        <w:rPr>
-          <w:sz w:val="24"/>
-          <w:szCs w:val="24"/>
-        </w:rPr>
-        <w:t>NgFor</w:t>
-      </w:r>
-      <w:proofErr w:type="spellEnd"/>
-      <w:r>
-        <w:rPr>
-          <w:sz w:val="24"/>
-          <w:szCs w:val="24"/>
-        </w:rPr>
-        <w:t xml:space="preserve">, and </w:t>
-      </w:r>
-      <w:proofErr w:type="spellStart"/>
-      <w:r>
-        <w:rPr>
-          <w:sz w:val="24"/>
-          <w:szCs w:val="24"/>
-        </w:rPr>
-        <w:t>NgSwitch</w:t>
-      </w:r>
-      <w:proofErr w:type="spellEnd"/>
-    </w:p>
-    <w:p>
-      <w:pPr>
-        <w:rPr>
-          <w:sz w:val="24"/>
-          <w:szCs w:val="24"/>
-        </w:rPr>
-      </w:pPr>
-    </w:p>
-    <w:p>
-      <w:pPr>
-        <w:rPr>
-          <w:b/>
-          <w:sz w:val="24"/>
-          <w:szCs w:val="24"/>
-        </w:rPr>
-      </w:pPr>
-      <w:r>
-        <w:rPr>
-          <w:b/>
-          <w:sz w:val="24"/>
-          <w:szCs w:val="24"/>
-        </w:rPr>
-        <w:t>Attribute directives:</w:t>
-      </w:r>
-    </w:p>
-    <w:p>
-      <w:pPr>
-        <w:rPr>
-          <w:sz w:val="24"/>
-          <w:szCs w:val="24"/>
-        </w:rPr>
-      </w:pPr>
-      <w:r>
-        <w:rPr>
-          <w:sz w:val="24"/>
-          <w:szCs w:val="24"/>
-        </w:rPr>
-        <w:t>Attribute directives alter the appearance or behavior of an existing element. In templates they look like regular HTML attributes, hence the name.</w:t>
-      </w:r>
-    </w:p>
-    <w:p>
-      <w:pPr>
-        <w:rPr>
-          <w:sz w:val="24"/>
-          <w:szCs w:val="24"/>
-        </w:rPr>
-      </w:pPr>
-      <w:r>
-        <w:rPr>
-          <w:sz w:val="24"/>
-          <w:szCs w:val="24"/>
-        </w:rPr>
         <w:t xml:space="preserve">The </w:t>
       </w:r>
       <w:proofErr w:type="spellStart"/>
@@ -3823,7 +3940,6 @@
           <w:sz w:val="24"/>
           <w:szCs w:val="24"/>
         </w:rPr>
-        <w:lastRenderedPageBreak/>
         <w:t>Modules:</w:t>
       </w:r>
     </w:p>
@@ -4349,6 +4465,7 @@
           <w:sz w:val="24"/>
           <w:szCs w:val="24"/>
         </w:rPr>
+        <w:lastRenderedPageBreak/>
         <w:t>services</w:t>
       </w:r>
       <w:proofErr w:type="gramEnd"/>
@@ -4423,7 +4540,6 @@
           <w:sz w:val="24"/>
           <w:szCs w:val="24"/>
         </w:rPr>
-        <w:lastRenderedPageBreak/>
         <w:t>Dependency Injection (DI) is a way to create objects that depend upon other objects. A Dependency Injection system supplies the dependent objects (called the dependencies) when it creates an instance of an object.</w:t>
       </w:r>
     </w:p>
@@ -5047,6 +5163,7 @@
                 <w:sz w:val="21"/>
                 <w:szCs w:val="21"/>
               </w:rPr>
+              <w:lastRenderedPageBreak/>
               <w:t>Called during every change detection run, immediately after </w:t>
             </w:r>
             <w:proofErr w:type="spellStart"/>
@@ -5155,6 +5272,7 @@
                 <w:szCs w:val="18"/>
                 <w:shd w:val="clear" w:color="auto" w:fill="F1F1F1"/>
               </w:rPr>
+              <w:lastRenderedPageBreak/>
               <w:t>ngAfterContentInit</w:t>
             </w:r>
             <w:proofErr w:type="spellEnd"/>
@@ -5198,17 +5316,7 @@
                 <w:sz w:val="21"/>
                 <w:szCs w:val="21"/>
               </w:rPr>
-              <w:t xml:space="preserve">Respond after Angular projects external content into the </w:t>
-            </w:r>
-            <w:r>
-              <w:rPr>
-                <w:rFonts w:ascii="Helvetica" w:hAnsi="Helvetica" w:cs="Helvetica"/>
-                <w:spacing w:val="5"/>
-                <w:sz w:val="21"/>
-                <w:szCs w:val="21"/>
-              </w:rPr>
-              <w:lastRenderedPageBreak/>
-              <w:t>component's view / the view that a directive is in.</w:t>
+              <w:t>Respond after Angular projects external content into the component's view / the view that a directive is in.</w:t>
             </w:r>
           </w:p>
           <w:p>
@@ -6103,6 +6211,7 @@
           <w:sz w:val="24"/>
           <w:szCs w:val="24"/>
         </w:rPr>
+        <w:lastRenderedPageBreak/>
         <w:t>Automatic track of the form and its data(handled by Angular)</w:t>
       </w:r>
     </w:p>
@@ -6170,7 +6279,6 @@
           <w:sz w:val="24"/>
           <w:szCs w:val="24"/>
         </w:rPr>
-        <w:lastRenderedPageBreak/>
         <w:t>More flexible, but needs a lot of practice</w:t>
       </w:r>
     </w:p>
@@ -6501,6 +6609,7 @@
           <w:noProof/>
           <w:lang w:val="en-IN" w:eastAsia="en-IN"/>
         </w:rPr>
+        <w:lastRenderedPageBreak/>
         <w:drawing>
           <wp:inline distT="0" distB="0" distL="0" distR="0">
             <wp:extent cx="5600700" cy="3150235"/>
@@ -6644,7 +6753,6 @@
           <w:sz w:val="24"/>
           <w:szCs w:val="24"/>
         </w:rPr>
-        <w:lastRenderedPageBreak/>
         <w:t>If a user doesn't visit a section of our app, they won't ever download those resources.</w:t>
       </w:r>
     </w:p>
@@ -7037,6 +7145,7 @@
           <w:sz w:val="24"/>
           <w:szCs w:val="24"/>
         </w:rPr>
+        <w:lastRenderedPageBreak/>
         <w:t>Why compile with AOT?</w:t>
       </w:r>
     </w:p>
@@ -7258,7 +7367,6 @@
           <w:sz w:val="24"/>
           <w:szCs w:val="24"/>
         </w:rPr>
-        <w:lastRenderedPageBreak/>
         <w:t>What are Event emitters?</w:t>
       </w:r>
     </w:p>
@@ -7483,6 +7591,7 @@
           <w:sz w:val="24"/>
           <w:szCs w:val="24"/>
         </w:rPr>
+        <w:lastRenderedPageBreak/>
         <w:t>How observable subscribe to multiple events.</w:t>
       </w:r>
     </w:p>
@@ -7626,7 +7735,6 @@
           <w:noProof/>
           <w:lang w:val="en-IN" w:eastAsia="en-IN"/>
         </w:rPr>
-        <w:lastRenderedPageBreak/>
         <w:drawing>
           <wp:inline distT="0" distB="0" distL="0" distR="0">
             <wp:extent cx="5943600" cy="3343275"/>
@@ -7870,6 +7978,7 @@
           <w:sz w:val="24"/>
           <w:szCs w:val="24"/>
         </w:rPr>
+        <w:lastRenderedPageBreak/>
         <w:t xml:space="preserve">Selector: </w:t>
       </w:r>
       <w:r>
@@ -7980,7 +8089,6 @@
         <w:ind w:left="360"/>
       </w:pPr>
       <w:r>
-        <w:lastRenderedPageBreak/>
         <w:t xml:space="preserve">1. </w:t>
       </w:r>
       <w:proofErr w:type="spellStart"/>
@@ -14780,36 +14888,6 @@
     <w:p>
       <w:pPr>
         <w:pStyle w:val="ListParagraph"/>
-        <w:numPr>
-          <w:ilvl w:val="0"/>
-          <w:numId w:val="25"/>
-        </w:numPr>
-        <w:rPr>
-          <w:rStyle w:val="InternetLink"/>
-          <w:rFonts w:cstheme="minorHAnsi"/>
-          <w:bCs/>
-          <w:color w:val="auto"/>
-          <w:sz w:val="24"/>
-          <w:szCs w:val="24"/>
-          <w:u w:val="none"/>
-        </w:rPr>
-      </w:pPr>
-      <w:r>
-        <w:rPr>
-          <w:rStyle w:val="InternetLink"/>
-          <w:rFonts w:cstheme="minorHAnsi"/>
-          <w:bCs/>
-          <w:color w:val="auto"/>
-          <w:sz w:val="24"/>
-          <w:szCs w:val="24"/>
-          <w:u w:val="none"/>
-        </w:rPr>
-        <w:t>https://angular.io/guide/app-shell</w:t>
-      </w:r>
-    </w:p>
-    <w:p>
-      <w:pPr>
-        <w:pStyle w:val="ListParagraph"/>
         <w:rPr>
           <w:rFonts w:cstheme="minorHAnsi"/>
           <w:bCs/>
@@ -15036,11 +15114,7 @@
     <w:p>
       <w:pPr>
         <w:pStyle w:val="Heading1"/>
-        <w:numPr>
-          <w:ilvl w:val="0"/>
-          <w:numId w:val="27"/>
-        </w:numPr>
-        <w:ind w:firstLine="0"/>
+        <w:jc w:val="center"/>
         <w:rPr>
           <w:rFonts w:ascii="Calibri" w:hAnsi="Calibri" w:cstheme="minorHAnsi"/>
           <w:color w:val="1B1B1B"/>
@@ -15390,6 +15464,127 @@
     </w:p>
     <w:p>
       <w:pPr>
+        <w:pStyle w:val="ListParagraph"/>
+        <w:numPr>
+          <w:ilvl w:val="0"/>
+          <w:numId w:val="25"/>
+        </w:numPr>
+        <w:rPr>
+          <w:rStyle w:val="InternetLink"/>
+          <w:rFonts w:cstheme="minorHAnsi"/>
+          <w:bCs/>
+          <w:color w:val="auto"/>
+          <w:sz w:val="24"/>
+          <w:szCs w:val="24"/>
+          <w:u w:val="none"/>
+        </w:rPr>
+      </w:pPr>
+      <w:r>
+        <w:rPr>
+          <w:rStyle w:val="InternetLink"/>
+          <w:rFonts w:cstheme="minorHAnsi"/>
+          <w:b/>
+          <w:bCs/>
+          <w:color w:val="auto"/>
+          <w:sz w:val="24"/>
+          <w:szCs w:val="24"/>
+          <w:u w:val="none"/>
+        </w:rPr>
+        <w:lastRenderedPageBreak/>
+        <w:t>App-Shell:</w:t>
+      </w:r>
+      <w:r>
+        <w:rPr>
+          <w:rStyle w:val="InternetLink"/>
+          <w:rFonts w:cstheme="minorHAnsi"/>
+          <w:bCs/>
+          <w:color w:val="auto"/>
+          <w:sz w:val="24"/>
+          <w:szCs w:val="24"/>
+          <w:u w:val="none"/>
+        </w:rPr>
+        <w:br/>
+      </w:r>
+      <w:hyperlink r:id="rId84" w:history="1">
+        <w:r>
+          <w:rPr>
+            <w:rStyle w:val="Hyperlink"/>
+            <w:rFonts w:cstheme="minorHAnsi"/>
+            <w:bCs/>
+            <w:sz w:val="24"/>
+            <w:szCs w:val="24"/>
+          </w:rPr>
+          <w:t>https://angular.io/guide/app-shell</w:t>
+        </w:r>
+      </w:hyperlink>
+    </w:p>
+    <w:p>
+      <w:pPr>
+        <w:rPr>
+          <w:rStyle w:val="InternetLink"/>
+          <w:rFonts w:cstheme="minorHAnsi"/>
+          <w:bCs/>
+          <w:color w:val="auto"/>
+          <w:sz w:val="24"/>
+          <w:szCs w:val="24"/>
+          <w:u w:val="none"/>
+        </w:rPr>
+      </w:pPr>
+      <w:hyperlink r:id="rId85" w:history="1">
+        <w:r>
+          <w:rPr>
+            <w:rStyle w:val="Hyperlink"/>
+            <w:rFonts w:cstheme="minorHAnsi"/>
+            <w:bCs/>
+            <w:sz w:val="24"/>
+            <w:szCs w:val="24"/>
+          </w:rPr>
+          <w:t>https://blog.angular-university.io/angular-app-shell/</w:t>
+        </w:r>
+      </w:hyperlink>
+    </w:p>
+    <w:p/>
+    <w:p>
+      <w:pPr>
+        <w:pStyle w:val="ListParagraph"/>
+        <w:numPr>
+          <w:ilvl w:val="0"/>
+          <w:numId w:val="31"/>
+        </w:numPr>
+        <w:rPr>
+          <w:b/>
+        </w:rPr>
+      </w:pPr>
+      <w:r>
+        <w:rPr>
+          <w:b/>
+        </w:rPr>
+        <w:t xml:space="preserve">Angular </w:t>
+      </w:r>
+      <w:r>
+        <w:rPr>
+          <w:b/>
+        </w:rPr>
+        <w:t>universal:</w:t>
+      </w:r>
+    </w:p>
+    <w:p>
+      <w:hyperlink r:id="rId86" w:history="1">
+        <w:r>
+          <w:rPr>
+            <w:rStyle w:val="Hyperlink"/>
+          </w:rPr>
+          <w:t>https://blog.angular-university.io/angular-universal/</w:t>
+        </w:r>
+      </w:hyperlink>
+    </w:p>
+    <w:p>
+      <w:r>
+        <w:t>Go through the questions like what is Angular Universal?</w:t>
+      </w:r>
+    </w:p>
+    <w:p>
+      <w:pPr>
         <w:pStyle w:val="BodyText"/>
         <w:spacing w:after="288"/>
         <w:rPr>
@@ -15486,6 +15681,47 @@
           <w:szCs w:val="24"/>
         </w:rPr>
       </w:pPr>
+      <w:r>
+        <w:rPr>
+          <w:noProof/>
+          <w:lang w:val="en-IN" w:eastAsia="en-IN"/>
+        </w:rPr>
+        <w:drawing>
+          <wp:inline distT="0" distB="0" distL="0" distR="0" wp14:anchorId="3CFC9039" wp14:editId="199900E5">
+            <wp:extent cx="5943600" cy="3343275"/>
+            <wp:effectExtent l="0" t="0" r="0" b="9525"/>
+            <wp:docPr id="6" name="Picture 6"/>
+            <wp:cNvGraphicFramePr>
+              <a:graphicFrameLocks xmlns:a="http://schemas.openxmlformats.org/drawingml/2006/main" noChangeAspect="1"/>
+            </wp:cNvGraphicFramePr>
+            <a:graphic xmlns:a="http://schemas.openxmlformats.org/drawingml/2006/main">
+              <a:graphicData uri="http://schemas.openxmlformats.org/drawingml/2006/picture">
+                <pic:pic xmlns:pic="http://schemas.openxmlformats.org/drawingml/2006/picture">
+                  <pic:nvPicPr>
+                    <pic:cNvPr id="0" name=""/>
+                    <pic:cNvPicPr/>
+                  </pic:nvPicPr>
+                  <pic:blipFill>
+                    <a:blip r:embed="rId87"/>
+                    <a:stretch>
+                      <a:fillRect/>
+                    </a:stretch>
+                  </pic:blipFill>
+                  <pic:spPr>
+                    <a:xfrm>
+                      <a:off x="0" y="0"/>
+                      <a:ext cx="5943600" cy="3343275"/>
+                    </a:xfrm>
+                    <a:prstGeom prst="rect">
+                      <a:avLst/>
+                    </a:prstGeom>
+                  </pic:spPr>
+                </pic:pic>
+              </a:graphicData>
+            </a:graphic>
+          </wp:inline>
+        </w:drawing>
+      </w:r>
     </w:p>
     <w:p>
       <w:pPr>
@@ -15496,16 +15732,16 @@
           <w:szCs w:val="24"/>
         </w:rPr>
       </w:pPr>
-      <w:r>
+    </w:p>
+    <w:p>
+      <w:pPr>
         <w:rPr>
           <w:rFonts w:ascii="Calibri" w:hAnsi="Calibri"/>
           <w:color w:val="1B1B1B"/>
           <w:sz w:val="24"/>
           <w:szCs w:val="24"/>
         </w:rPr>
-        <w:t xml:space="preserve">When the </w:t>
-      </w:r>
-      <w:proofErr w:type="spellStart"/>
+      </w:pPr>
       <w:r>
         <w:rPr>
           <w:rFonts w:ascii="Calibri" w:hAnsi="Calibri"/>
@@ -15513,9 +15749,10 @@
           <w:sz w:val="24"/>
           <w:szCs w:val="24"/>
         </w:rPr>
-        <w:t>ServiceWorker</w:t>
-      </w:r>
-      <w:proofErr w:type="spellEnd"/>
+        <w:lastRenderedPageBreak/>
+        <w:t xml:space="preserve">When the </w:t>
+      </w:r>
+      <w:proofErr w:type="spellStart"/>
       <w:r>
         <w:rPr>
           <w:rFonts w:ascii="Calibri" w:hAnsi="Calibri"/>
@@ -15523,9 +15760,9 @@
           <w:sz w:val="24"/>
           <w:szCs w:val="24"/>
         </w:rPr>
-        <w:t xml:space="preserve"> handles a request, it checks asset groups in the order in which they appear in </w:t>
-      </w:r>
-      <w:proofErr w:type="spellStart"/>
+        <w:t>ServiceWorker</w:t>
+      </w:r>
+      <w:proofErr w:type="spellEnd"/>
       <w:r>
         <w:rPr>
           <w:rFonts w:ascii="Calibri" w:hAnsi="Calibri"/>
@@ -15533,9 +15770,9 @@
           <w:sz w:val="24"/>
           <w:szCs w:val="24"/>
         </w:rPr>
-        <w:t>ngsw-config.json</w:t>
-      </w:r>
-      <w:proofErr w:type="spellEnd"/>
+        <w:t xml:space="preserve"> handles a request, it checks asset groups in the order in which they appear in </w:t>
+      </w:r>
+      <w:proofErr w:type="spellStart"/>
       <w:r>
         <w:rPr>
           <w:rFonts w:ascii="Calibri" w:hAnsi="Calibri"/>
@@ -15543,18 +15780,18 @@
           <w:sz w:val="24"/>
           <w:szCs w:val="24"/>
         </w:rPr>
-        <w:t>. The first asset group that matches the requested resource handles the request</w:t>
-      </w:r>
-    </w:p>
-    <w:p>
-      <w:pPr>
+        <w:t>ngsw-config.json</w:t>
+      </w:r>
+      <w:proofErr w:type="spellEnd"/>
+      <w:r>
         <w:rPr>
           <w:rFonts w:ascii="Calibri" w:hAnsi="Calibri"/>
           <w:color w:val="1B1B1B"/>
           <w:sz w:val="24"/>
           <w:szCs w:val="24"/>
         </w:rPr>
-      </w:pPr>
+        <w:t>. The first asset group that matches the requested resource handles the request</w:t>
+      </w:r>
     </w:p>
     <w:p>
       <w:pPr>
@@ -15565,26 +15802,37 @@
           <w:szCs w:val="24"/>
         </w:rPr>
       </w:pPr>
-      <w:r>
+      <w:hyperlink r:id="rId88" w:history="1">
+        <w:r>
+          <w:rPr>
+            <w:rStyle w:val="Hyperlink"/>
+            <w:rFonts w:ascii="Calibri" w:hAnsi="Calibri"/>
+            <w:sz w:val="24"/>
+            <w:szCs w:val="24"/>
+          </w:rPr>
+          <w:t>https://angular.io/guide/service-worker-config</w:t>
+        </w:r>
+      </w:hyperlink>
+    </w:p>
+    <w:p>
+      <w:pPr>
         <w:rPr>
           <w:rFonts w:ascii="Calibri" w:hAnsi="Calibri"/>
           <w:color w:val="1B1B1B"/>
           <w:sz w:val="24"/>
           <w:szCs w:val="24"/>
         </w:rPr>
-        <w:t>Important events and methods</w:t>
-      </w:r>
-      <w:proofErr w:type="gramStart"/>
-      <w:r>
+      </w:pPr>
+    </w:p>
+    <w:p>
+      <w:pPr>
         <w:rPr>
           <w:rFonts w:ascii="Calibri" w:hAnsi="Calibri"/>
           <w:color w:val="1B1B1B"/>
           <w:sz w:val="24"/>
           <w:szCs w:val="24"/>
         </w:rPr>
-        <w:t>:</w:t>
-      </w:r>
-      <w:proofErr w:type="gramEnd"/>
+      </w:pPr>
       <w:r>
         <w:rPr>
           <w:rFonts w:ascii="Calibri" w:hAnsi="Calibri"/>
@@ -15592,9 +15840,29 @@
           <w:sz w:val="24"/>
           <w:szCs w:val="24"/>
         </w:rPr>
+        <w:t>Important events and methods</w:t>
+      </w:r>
+      <w:proofErr w:type="gramStart"/>
+      <w:r>
+        <w:rPr>
+          <w:rFonts w:ascii="Calibri" w:hAnsi="Calibri"/>
+          <w:color w:val="1B1B1B"/>
+          <w:sz w:val="24"/>
+          <w:szCs w:val="24"/>
+        </w:rPr>
+        <w:t>:</w:t>
+      </w:r>
+      <w:proofErr w:type="gramEnd"/>
+      <w:r>
+        <w:rPr>
+          <w:rFonts w:ascii="Calibri" w:hAnsi="Calibri"/>
+          <w:color w:val="1B1B1B"/>
+          <w:sz w:val="24"/>
+          <w:szCs w:val="24"/>
+        </w:rPr>
         <w:br/>
       </w:r>
-      <w:hyperlink r:id="rId84" w:history="1">
+      <w:hyperlink r:id="rId89" w:history="1">
         <w:r>
           <w:rPr>
             <w:rStyle w:val="Hyperlink"/>
@@ -15615,7 +15883,7 @@
           <w:szCs w:val="24"/>
         </w:rPr>
       </w:pPr>
-      <w:hyperlink r:id="rId85" w:history="1">
+      <w:hyperlink r:id="rId90" w:history="1">
         <w:r>
           <w:rPr>
             <w:rStyle w:val="Hyperlink"/>
@@ -15636,8 +15904,6 @@
           <w:szCs w:val="24"/>
         </w:rPr>
       </w:pPr>
-      <w:bookmarkStart w:id="1" w:name="_GoBack"/>
-      <w:bookmarkEnd w:id="1"/>
     </w:p>
     <w:p>
       <w:pPr>
@@ -15798,7 +16064,7 @@
         </w:rPr>
         <w:br/>
       </w:r>
-      <w:hyperlink r:id="rId86" w:history="1">
+      <w:hyperlink r:id="rId91" w:history="1">
         <w:r>
           <w:rPr>
             <w:rStyle w:val="Hyperlink"/>
@@ -15902,7 +16168,6 @@
           <w:sz w:val="24"/>
           <w:szCs w:val="24"/>
         </w:rPr>
-        <w:lastRenderedPageBreak/>
         <w:t>}</w:t>
       </w:r>
     </w:p>
@@ -16062,7 +16327,7 @@
           <w:numId w:val="25"/>
         </w:numPr>
       </w:pPr>
-      <w:hyperlink r:id="rId87">
+      <w:hyperlink r:id="rId92">
         <w:r>
           <w:rPr>
             <w:rStyle w:val="InternetLink"/>
@@ -16129,7 +16394,7 @@
           <w:numId w:val="16"/>
         </w:numPr>
       </w:pPr>
-      <w:hyperlink r:id="rId88">
+      <w:hyperlink r:id="rId93">
         <w:r>
           <w:rPr>
             <w:rStyle w:val="InternetLink"/>
@@ -16146,7 +16411,7 @@
           <w:numId w:val="17"/>
         </w:numPr>
       </w:pPr>
-      <w:hyperlink r:id="rId89">
+      <w:hyperlink r:id="rId94">
         <w:r>
           <w:rPr>
             <w:rStyle w:val="InternetLink"/>
@@ -16165,7 +16430,7 @@
           <w:numId w:val="17"/>
         </w:numPr>
       </w:pPr>
-      <w:hyperlink r:id="rId90">
+      <w:hyperlink r:id="rId95">
         <w:r>
           <w:rPr>
             <w:rStyle w:val="InternetLink"/>
@@ -16184,7 +16449,7 @@
           <w:numId w:val="17"/>
         </w:numPr>
       </w:pPr>
-      <w:hyperlink r:id="rId91">
+      <w:hyperlink r:id="rId96">
         <w:r>
           <w:rPr>
             <w:rStyle w:val="InternetLink"/>
@@ -16201,7 +16466,7 @@
           <w:numId w:val="17"/>
         </w:numPr>
       </w:pPr>
-      <w:hyperlink r:id="rId92">
+      <w:hyperlink r:id="rId97">
         <w:r>
           <w:rPr>
             <w:rStyle w:val="InternetLink"/>
@@ -17310,6 +17575,119 @@
     </w:lvl>
   </w:abstractNum>
   <w:abstractNum w:abstractNumId="10">
+    <w:nsid w:val="303527E4"/>
+    <w:multiLevelType w:val="hybridMultilevel"/>
+    <w:tmpl w:val="26F639B6"/>
+    <w:lvl w:ilvl="0" w:tplc="40090001">
+      <w:start w:val="1"/>
+      <w:numFmt w:val="bullet"/>
+      <w:lvlText w:val=""/>
+      <w:lvlJc w:val="left"/>
+      <w:pPr>
+        <w:ind w:left="360" w:hanging="360"/>
+      </w:pPr>
+      <w:rPr>
+        <w:rFonts w:ascii="Symbol" w:hAnsi="Symbol" w:hint="default"/>
+      </w:rPr>
+    </w:lvl>
+    <w:lvl w:ilvl="1" w:tplc="40090003" w:tentative="1">
+      <w:start w:val="1"/>
+      <w:numFmt w:val="bullet"/>
+      <w:lvlText w:val="o"/>
+      <w:lvlJc w:val="left"/>
+      <w:pPr>
+        <w:ind w:left="1080" w:hanging="360"/>
+      </w:pPr>
+      <w:rPr>
+        <w:rFonts w:ascii="Courier New" w:hAnsi="Courier New" w:cs="Courier New" w:hint="default"/>
+      </w:rPr>
+    </w:lvl>
+    <w:lvl w:ilvl="2" w:tplc="40090005" w:tentative="1">
+      <w:start w:val="1"/>
+      <w:numFmt w:val="bullet"/>
+      <w:lvlText w:val=""/>
+      <w:lvlJc w:val="left"/>
+      <w:pPr>
+        <w:ind w:left="1800" w:hanging="360"/>
+      </w:pPr>
+      <w:rPr>
+        <w:rFonts w:ascii="Wingdings" w:hAnsi="Wingdings" w:hint="default"/>
+      </w:rPr>
+    </w:lvl>
+    <w:lvl w:ilvl="3" w:tplc="40090001" w:tentative="1">
+      <w:start w:val="1"/>
+      <w:numFmt w:val="bullet"/>
+      <w:lvlText w:val=""/>
+      <w:lvlJc w:val="left"/>
+      <w:pPr>
+        <w:ind w:left="2520" w:hanging="360"/>
+      </w:pPr>
+      <w:rPr>
+        <w:rFonts w:ascii="Symbol" w:hAnsi="Symbol" w:hint="default"/>
+      </w:rPr>
+    </w:lvl>
+    <w:lvl w:ilvl="4" w:tplc="40090003" w:tentative="1">
+      <w:start w:val="1"/>
+      <w:numFmt w:val="bullet"/>
+      <w:lvlText w:val="o"/>
+      <w:lvlJc w:val="left"/>
+      <w:pPr>
+        <w:ind w:left="3240" w:hanging="360"/>
+      </w:pPr>
+      <w:rPr>
+        <w:rFonts w:ascii="Courier New" w:hAnsi="Courier New" w:cs="Courier New" w:hint="default"/>
+      </w:rPr>
+    </w:lvl>
+    <w:lvl w:ilvl="5" w:tplc="40090005" w:tentative="1">
+      <w:start w:val="1"/>
+      <w:numFmt w:val="bullet"/>
+      <w:lvlText w:val=""/>
+      <w:lvlJc w:val="left"/>
+      <w:pPr>
+        <w:ind w:left="3960" w:hanging="360"/>
+      </w:pPr>
+      <w:rPr>
+        <w:rFonts w:ascii="Wingdings" w:hAnsi="Wingdings" w:hint="default"/>
+      </w:rPr>
+    </w:lvl>
+    <w:lvl w:ilvl="6" w:tplc="40090001" w:tentative="1">
+      <w:start w:val="1"/>
+      <w:numFmt w:val="bullet"/>
+      <w:lvlText w:val=""/>
+      <w:lvlJc w:val="left"/>
+      <w:pPr>
+        <w:ind w:left="4680" w:hanging="360"/>
+      </w:pPr>
+      <w:rPr>
+        <w:rFonts w:ascii="Symbol" w:hAnsi="Symbol" w:hint="default"/>
+      </w:rPr>
+    </w:lvl>
+    <w:lvl w:ilvl="7" w:tplc="40090003" w:tentative="1">
+      <w:start w:val="1"/>
+      <w:numFmt w:val="bullet"/>
+      <w:lvlText w:val="o"/>
+      <w:lvlJc w:val="left"/>
+      <w:pPr>
+        <w:ind w:left="5400" w:hanging="360"/>
+      </w:pPr>
+      <w:rPr>
+        <w:rFonts w:ascii="Courier New" w:hAnsi="Courier New" w:cs="Courier New" w:hint="default"/>
+      </w:rPr>
+    </w:lvl>
+    <w:lvl w:ilvl="8" w:tplc="40090005" w:tentative="1">
+      <w:start w:val="1"/>
+      <w:numFmt w:val="bullet"/>
+      <w:lvlText w:val=""/>
+      <w:lvlJc w:val="left"/>
+      <w:pPr>
+        <w:ind w:left="6120" w:hanging="360"/>
+      </w:pPr>
+      <w:rPr>
+        <w:rFonts w:ascii="Wingdings" w:hAnsi="Wingdings" w:hint="default"/>
+      </w:rPr>
+    </w:lvl>
+  </w:abstractNum>
+  <w:abstractNum w:abstractNumId="11">
     <w:nsid w:val="37E16618"/>
     <w:multiLevelType w:val="multilevel"/>
     <w:tmpl w:val="01E88780"/>
@@ -17422,7 +17800,7 @@
       </w:rPr>
     </w:lvl>
   </w:abstractNum>
-  <w:abstractNum w:abstractNumId="11">
+  <w:abstractNum w:abstractNumId="12">
     <w:nsid w:val="3B1718D7"/>
     <w:multiLevelType w:val="multilevel"/>
     <w:tmpl w:val="594AE222"/>
@@ -17535,7 +17913,7 @@
       </w:rPr>
     </w:lvl>
   </w:abstractNum>
-  <w:abstractNum w:abstractNumId="12">
+  <w:abstractNum w:abstractNumId="13">
     <w:nsid w:val="3D09399E"/>
     <w:multiLevelType w:val="hybridMultilevel"/>
     <w:tmpl w:val="2F6A6108"/>
@@ -17648,7 +18026,7 @@
       </w:rPr>
     </w:lvl>
   </w:abstractNum>
-  <w:abstractNum w:abstractNumId="13">
+  <w:abstractNum w:abstractNumId="14">
     <w:nsid w:val="3DF109C8"/>
     <w:multiLevelType w:val="multilevel"/>
     <w:tmpl w:val="CAEE81EE"/>
@@ -17761,7 +18139,7 @@
       </w:rPr>
     </w:lvl>
   </w:abstractNum>
-  <w:abstractNum w:abstractNumId="14">
+  <w:abstractNum w:abstractNumId="15">
     <w:nsid w:val="41A62F08"/>
     <w:multiLevelType w:val="multilevel"/>
     <w:tmpl w:val="E0D84260"/>
@@ -17874,7 +18252,7 @@
       </w:rPr>
     </w:lvl>
   </w:abstractNum>
-  <w:abstractNum w:abstractNumId="15">
+  <w:abstractNum w:abstractNumId="16">
     <w:nsid w:val="496E4EF4"/>
     <w:multiLevelType w:val="multilevel"/>
     <w:tmpl w:val="3334A178"/>
@@ -17971,7 +18349,7 @@
       </w:pPr>
     </w:lvl>
   </w:abstractNum>
-  <w:abstractNum w:abstractNumId="16">
+  <w:abstractNum w:abstractNumId="17">
     <w:nsid w:val="596A7046"/>
     <w:multiLevelType w:val="multilevel"/>
     <w:tmpl w:val="FA229B3C"/>
@@ -18084,7 +18462,7 @@
       </w:rPr>
     </w:lvl>
   </w:abstractNum>
-  <w:abstractNum w:abstractNumId="17">
+  <w:abstractNum w:abstractNumId="18">
     <w:nsid w:val="5CE74D95"/>
     <w:multiLevelType w:val="multilevel"/>
     <w:tmpl w:val="0DBAF98E"/>
@@ -18198,7 +18576,7 @@
       </w:rPr>
     </w:lvl>
   </w:abstractNum>
-  <w:abstractNum w:abstractNumId="18">
+  <w:abstractNum w:abstractNumId="19">
     <w:nsid w:val="5D183A07"/>
     <w:multiLevelType w:val="hybridMultilevel"/>
     <w:tmpl w:val="A1CCB8B8"/>
@@ -18311,7 +18689,7 @@
       </w:rPr>
     </w:lvl>
   </w:abstractNum>
-  <w:abstractNum w:abstractNumId="19">
+  <w:abstractNum w:abstractNumId="20">
     <w:nsid w:val="5DEA3209"/>
     <w:multiLevelType w:val="multilevel"/>
     <w:tmpl w:val="70447024"/>
@@ -18425,7 +18803,7 @@
       </w:rPr>
     </w:lvl>
   </w:abstractNum>
-  <w:abstractNum w:abstractNumId="20">
+  <w:abstractNum w:abstractNumId="21">
     <w:nsid w:val="5FD3725F"/>
     <w:multiLevelType w:val="multilevel"/>
     <w:tmpl w:val="11449AC2"/>
@@ -18538,7 +18916,7 @@
       </w:rPr>
     </w:lvl>
   </w:abstractNum>
-  <w:abstractNum w:abstractNumId="21">
+  <w:abstractNum w:abstractNumId="22">
     <w:nsid w:val="62E70C34"/>
     <w:multiLevelType w:val="multilevel"/>
     <w:tmpl w:val="98B49FF4"/>
@@ -18549,15 +18927,45 @@
       <w:lvlJc w:val="left"/>
       <w:pPr>
         <w:tabs>
+          <w:tab w:val="num" w:pos="0"/>
+        </w:tabs>
+        <w:ind w:left="0" w:hanging="360"/>
+      </w:pPr>
+      <w:rPr>
+        <w:rFonts w:ascii="Wingdings" w:hAnsi="Wingdings" w:cs="OpenSymbol" w:hint="default"/>
+      </w:rPr>
+    </w:lvl>
+    <w:lvl w:ilvl="1">
+      <w:start w:val="1"/>
+      <w:numFmt w:val="bullet"/>
+      <w:lvlText w:val=""/>
+      <w:lvlJc w:val="left"/>
+      <w:pPr>
+        <w:tabs>
+          <w:tab w:val="num" w:pos="360"/>
+        </w:tabs>
+        <w:ind w:left="360" w:hanging="360"/>
+      </w:pPr>
+      <w:rPr>
+        <w:rFonts w:ascii="Symbol" w:hAnsi="Symbol" w:cs="OpenSymbol" w:hint="default"/>
+      </w:rPr>
+    </w:lvl>
+    <w:lvl w:ilvl="2">
+      <w:start w:val="1"/>
+      <w:numFmt w:val="bullet"/>
+      <w:lvlText w:val=""/>
+      <w:lvlJc w:val="left"/>
+      <w:pPr>
+        <w:tabs>
           <w:tab w:val="num" w:pos="720"/>
         </w:tabs>
         <w:ind w:left="720" w:hanging="360"/>
       </w:pPr>
       <w:rPr>
-        <w:rFonts w:ascii="Wingdings" w:hAnsi="Wingdings" w:cs="OpenSymbol" w:hint="default"/>
-      </w:rPr>
-    </w:lvl>
-    <w:lvl w:ilvl="1">
+        <w:rFonts w:ascii="Symbol" w:hAnsi="Symbol" w:cs="OpenSymbol" w:hint="default"/>
+      </w:rPr>
+    </w:lvl>
+    <w:lvl w:ilvl="3">
       <w:start w:val="1"/>
       <w:numFmt w:val="bullet"/>
       <w:lvlText w:val=""/>
@@ -18572,7 +18980,7 @@
         <w:rFonts w:ascii="Symbol" w:hAnsi="Symbol" w:cs="OpenSymbol" w:hint="default"/>
       </w:rPr>
     </w:lvl>
-    <w:lvl w:ilvl="2">
+    <w:lvl w:ilvl="4">
       <w:start w:val="1"/>
       <w:numFmt w:val="bullet"/>
       <w:lvlText w:val=""/>
@@ -18587,7 +18995,7 @@
         <w:rFonts w:ascii="Symbol" w:hAnsi="Symbol" w:cs="OpenSymbol" w:hint="default"/>
       </w:rPr>
     </w:lvl>
-    <w:lvl w:ilvl="3">
+    <w:lvl w:ilvl="5">
       <w:start w:val="1"/>
       <w:numFmt w:val="bullet"/>
       <w:lvlText w:val=""/>
@@ -18602,7 +19010,7 @@
         <w:rFonts w:ascii="Symbol" w:hAnsi="Symbol" w:cs="OpenSymbol" w:hint="default"/>
       </w:rPr>
     </w:lvl>
-    <w:lvl w:ilvl="4">
+    <w:lvl w:ilvl="6">
       <w:start w:val="1"/>
       <w:numFmt w:val="bullet"/>
       <w:lvlText w:val=""/>
@@ -18617,7 +19025,7 @@
         <w:rFonts w:ascii="Symbol" w:hAnsi="Symbol" w:cs="OpenSymbol" w:hint="default"/>
       </w:rPr>
     </w:lvl>
-    <w:lvl w:ilvl="5">
+    <w:lvl w:ilvl="7">
       <w:start w:val="1"/>
       <w:numFmt w:val="bullet"/>
       <w:lvlText w:val=""/>
@@ -18632,7 +19040,7 @@
         <w:rFonts w:ascii="Symbol" w:hAnsi="Symbol" w:cs="OpenSymbol" w:hint="default"/>
       </w:rPr>
     </w:lvl>
-    <w:lvl w:ilvl="6">
+    <w:lvl w:ilvl="8">
       <w:start w:val="1"/>
       <w:numFmt w:val="bullet"/>
       <w:lvlText w:val=""/>
@@ -18647,38 +19055,8 @@
         <w:rFonts w:ascii="Symbol" w:hAnsi="Symbol" w:cs="OpenSymbol" w:hint="default"/>
       </w:rPr>
     </w:lvl>
-    <w:lvl w:ilvl="7">
-      <w:start w:val="1"/>
-      <w:numFmt w:val="bullet"/>
-      <w:lvlText w:val=""/>
-      <w:lvlJc w:val="left"/>
-      <w:pPr>
-        <w:tabs>
-          <w:tab w:val="num" w:pos="3240"/>
-        </w:tabs>
-        <w:ind w:left="3240" w:hanging="360"/>
-      </w:pPr>
-      <w:rPr>
-        <w:rFonts w:ascii="Symbol" w:hAnsi="Symbol" w:cs="OpenSymbol" w:hint="default"/>
-      </w:rPr>
-    </w:lvl>
-    <w:lvl w:ilvl="8">
-      <w:start w:val="1"/>
-      <w:numFmt w:val="bullet"/>
-      <w:lvlText w:val=""/>
-      <w:lvlJc w:val="left"/>
-      <w:pPr>
-        <w:tabs>
-          <w:tab w:val="num" w:pos="3600"/>
-        </w:tabs>
-        <w:ind w:left="3600" w:hanging="360"/>
-      </w:pPr>
-      <w:rPr>
-        <w:rFonts w:ascii="Symbol" w:hAnsi="Symbol" w:cs="OpenSymbol" w:hint="default"/>
-      </w:rPr>
-    </w:lvl>
   </w:abstractNum>
-  <w:abstractNum w:abstractNumId="22">
+  <w:abstractNum w:abstractNumId="23">
     <w:nsid w:val="651B7B1F"/>
     <w:multiLevelType w:val="multilevel"/>
     <w:tmpl w:val="46605AEA"/>
@@ -18791,7 +19169,7 @@
       </w:rPr>
     </w:lvl>
   </w:abstractNum>
-  <w:abstractNum w:abstractNumId="23">
+  <w:abstractNum w:abstractNumId="24">
     <w:nsid w:val="671A1F07"/>
     <w:multiLevelType w:val="multilevel"/>
     <w:tmpl w:val="EA32112C"/>
@@ -18904,7 +19282,7 @@
       </w:rPr>
     </w:lvl>
   </w:abstractNum>
-  <w:abstractNum w:abstractNumId="24">
+  <w:abstractNum w:abstractNumId="25">
     <w:nsid w:val="691C3723"/>
     <w:multiLevelType w:val="multilevel"/>
     <w:tmpl w:val="FB3A80DA"/>
@@ -19017,7 +19395,7 @@
       </w:rPr>
     </w:lvl>
   </w:abstractNum>
-  <w:abstractNum w:abstractNumId="25">
+  <w:abstractNum w:abstractNumId="26">
     <w:nsid w:val="6A0A3C82"/>
     <w:multiLevelType w:val="multilevel"/>
     <w:tmpl w:val="04C454D4"/>
@@ -19132,7 +19510,7 @@
       </w:rPr>
     </w:lvl>
   </w:abstractNum>
-  <w:abstractNum w:abstractNumId="26">
+  <w:abstractNum w:abstractNumId="27">
     <w:nsid w:val="6BD0552C"/>
     <w:multiLevelType w:val="multilevel"/>
     <w:tmpl w:val="84CC0B8C"/>
@@ -19245,7 +19623,7 @@
       </w:rPr>
     </w:lvl>
   </w:abstractNum>
-  <w:abstractNum w:abstractNumId="27">
+  <w:abstractNum w:abstractNumId="28">
     <w:nsid w:val="6CB11405"/>
     <w:multiLevelType w:val="multilevel"/>
     <w:tmpl w:val="5B4623EA"/>
@@ -19358,7 +19736,7 @@
       </w:rPr>
     </w:lvl>
   </w:abstractNum>
-  <w:abstractNum w:abstractNumId="28">
+  <w:abstractNum w:abstractNumId="29">
     <w:nsid w:val="6D675D4A"/>
     <w:multiLevelType w:val="multilevel"/>
     <w:tmpl w:val="5D4EF0EA"/>
@@ -19471,7 +19849,7 @@
       </w:rPr>
     </w:lvl>
   </w:abstractNum>
-  <w:abstractNum w:abstractNumId="29">
+  <w:abstractNum w:abstractNumId="30">
     <w:nsid w:val="7548135F"/>
     <w:multiLevelType w:val="multilevel"/>
     <w:tmpl w:val="D15683D0"/>
@@ -19585,28 +19963,28 @@
     </w:lvl>
   </w:abstractNum>
   <w:num w:numId="1">
-    <w:abstractNumId w:val="15"/>
+    <w:abstractNumId w:val="16"/>
   </w:num>
   <w:num w:numId="2">
     <w:abstractNumId w:val="1"/>
   </w:num>
   <w:num w:numId="3">
-    <w:abstractNumId w:val="17"/>
+    <w:abstractNumId w:val="18"/>
   </w:num>
   <w:num w:numId="4">
     <w:abstractNumId w:val="4"/>
   </w:num>
   <w:num w:numId="5">
-    <w:abstractNumId w:val="11"/>
+    <w:abstractNumId w:val="12"/>
   </w:num>
   <w:num w:numId="6">
-    <w:abstractNumId w:val="19"/>
+    <w:abstractNumId w:val="20"/>
   </w:num>
   <w:num w:numId="7">
-    <w:abstractNumId w:val="16"/>
+    <w:abstractNumId w:val="17"/>
   </w:num>
   <w:num w:numId="8">
-    <w:abstractNumId w:val="27"/>
+    <w:abstractNumId w:val="28"/>
   </w:num>
   <w:num w:numId="9">
     <w:abstractNumId w:val="5"/>
@@ -19615,10 +19993,10 @@
     <w:abstractNumId w:val="8"/>
   </w:num>
   <w:num w:numId="11">
-    <w:abstractNumId w:val="10"/>
+    <w:abstractNumId w:val="11"/>
   </w:num>
   <w:num w:numId="12">
-    <w:abstractNumId w:val="22"/>
+    <w:abstractNumId w:val="23"/>
   </w:num>
   <w:num w:numId="13">
     <w:abstractNumId w:val="6"/>
@@ -19627,22 +20005,22 @@
     <w:abstractNumId w:val="2"/>
   </w:num>
   <w:num w:numId="15">
-    <w:abstractNumId w:val="28"/>
+    <w:abstractNumId w:val="29"/>
   </w:num>
   <w:num w:numId="16">
+    <w:abstractNumId w:val="26"/>
+  </w:num>
+  <w:num w:numId="17">
     <w:abstractNumId w:val="25"/>
   </w:num>
-  <w:num w:numId="17">
-    <w:abstractNumId w:val="24"/>
-  </w:num>
   <w:num w:numId="18">
-    <w:abstractNumId w:val="20"/>
+    <w:abstractNumId w:val="21"/>
   </w:num>
   <w:num w:numId="19">
-    <w:abstractNumId w:val="14"/>
+    <w:abstractNumId w:val="15"/>
   </w:num>
   <w:num w:numId="20">
-    <w:abstractNumId w:val="23"/>
+    <w:abstractNumId w:val="24"/>
   </w:num>
   <w:num w:numId="21">
     <w:abstractNumId w:val="3"/>
@@ -19651,28 +20029,31 @@
     <w:abstractNumId w:val="7"/>
   </w:num>
   <w:num w:numId="23">
-    <w:abstractNumId w:val="26"/>
+    <w:abstractNumId w:val="27"/>
   </w:num>
   <w:num w:numId="24">
-    <w:abstractNumId w:val="13"/>
+    <w:abstractNumId w:val="14"/>
   </w:num>
   <w:num w:numId="25">
-    <w:abstractNumId w:val="29"/>
+    <w:abstractNumId w:val="30"/>
   </w:num>
   <w:num w:numId="26">
     <w:abstractNumId w:val="9"/>
   </w:num>
   <w:num w:numId="27">
-    <w:abstractNumId w:val="21"/>
+    <w:abstractNumId w:val="22"/>
   </w:num>
   <w:num w:numId="28">
     <w:abstractNumId w:val="0"/>
   </w:num>
   <w:num w:numId="29">
-    <w:abstractNumId w:val="18"/>
+    <w:abstractNumId w:val="19"/>
   </w:num>
   <w:num w:numId="30">
-    <w:abstractNumId w:val="12"/>
+    <w:abstractNumId w:val="13"/>
+  </w:num>
+  <w:num w:numId="31">
+    <w:abstractNumId w:val="10"/>
   </w:num>
 </w:numbering>
 </file>
@@ -22159,7 +22540,7 @@
 </file>
 
 <file path=customXml/itemProps1.xml><?xml version="1.0" encoding="utf-8"?>
-<ds:datastoreItem xmlns:ds="http://schemas.openxmlformats.org/officeDocument/2006/customXml" ds:itemID="{F3620A6F-19FF-4957-A929-71EA89D37073}">
+<ds:datastoreItem xmlns:ds="http://schemas.openxmlformats.org/officeDocument/2006/customXml" ds:itemID="{1E8A896F-B38B-419C-8986-95640B38E9C9}">
   <ds:schemaRefs>
     <ds:schemaRef ds:uri="http://schemas.openxmlformats.org/officeDocument/2006/bibliography"/>
   </ds:schemaRefs>

</xml_diff>